<commit_message>
manjsi popravki procesi izdelava
</commit_message>
<xml_diff>
--- a/Izgradnja procesa.docx
+++ b/Izgradnja procesa.docx
@@ -249,14 +249,42 @@
           <w:rFonts w:ascii="Times New Roman" w:hAnsi="Times New Roman" w:cs="Times New Roman"/>
           <w:sz w:val="24"/>
         </w:rPr>
-        <w:t>. Preverjanje privede do novih ugotovitev, popolnitev potreb, katere vodijo v zagon</w:t>
-      </w:r>
-      <w:r>
-        <w:rPr>
-          <w:rFonts w:ascii="Times New Roman" w:hAnsi="Times New Roman" w:cs="Times New Roman"/>
-          <w:sz w:val="24"/>
-        </w:rPr>
-        <w:t xml:space="preserve"> novega evolucijskega cikla</w:t>
+        <w:t>. Preverjan</w:t>
+      </w:r>
+      <w:r>
+        <w:rPr>
+          <w:rFonts w:ascii="Times New Roman" w:hAnsi="Times New Roman" w:cs="Times New Roman"/>
+          <w:sz w:val="24"/>
+        </w:rPr>
+        <w:t>je privede do novih ugotovitev ali potreb</w:t>
+      </w:r>
+      <w:r>
+        <w:rPr>
+          <w:rFonts w:ascii="Times New Roman" w:hAnsi="Times New Roman" w:cs="Times New Roman"/>
+          <w:sz w:val="24"/>
+        </w:rPr>
+        <w:t>, katere vodijo v zagon</w:t>
+      </w:r>
+      <w:r>
+        <w:rPr>
+          <w:rFonts w:ascii="Times New Roman" w:hAnsi="Times New Roman" w:cs="Times New Roman"/>
+          <w:sz w:val="24"/>
+        </w:rPr>
+        <w:t xml:space="preserve"> </w:t>
+      </w:r>
+      <w:r>
+        <w:rPr>
+          <w:rFonts w:ascii="Times New Roman" w:hAnsi="Times New Roman" w:cs="Times New Roman"/>
+          <w:sz w:val="24"/>
+        </w:rPr>
+        <w:t>ponovnega</w:t>
+      </w:r>
+      <w:r>
+        <w:rPr>
+          <w:rFonts w:ascii="Times New Roman" w:hAnsi="Times New Roman" w:cs="Times New Roman"/>
+          <w:sz w:val="24"/>
+        </w:rPr>
+        <w:t xml:space="preserve"> evolucijskega cikla</w:t>
       </w:r>
       <w:r>
         <w:rPr>
@@ -568,7 +596,21 @@
           <w:rFonts w:ascii="Times New Roman" w:hAnsi="Times New Roman" w:cs="Times New Roman"/>
           <w:sz w:val="24"/>
         </w:rPr>
-        <w:t xml:space="preserve"> so sistematični postopki ali tehnike izvajanja opravil z namenom doseganja določenih ciljev in/ali definiranje</w:t>
+        <w:t xml:space="preserve"> so sistematični postopki ali tehnike izvajanja opravil z nameno</w:t>
+      </w:r>
+      <w:r>
+        <w:rPr>
+          <w:rFonts w:ascii="Times New Roman" w:hAnsi="Times New Roman" w:cs="Times New Roman"/>
+          <w:sz w:val="24"/>
+        </w:rPr>
+        <w:t xml:space="preserve">m doseganja določenih ciljev </w:t>
+      </w:r>
+      <w:r>
+        <w:rPr>
+          <w:rFonts w:ascii="Times New Roman" w:hAnsi="Times New Roman" w:cs="Times New Roman"/>
+          <w:sz w:val="24"/>
+        </w:rPr>
+        <w:t>ali definiranje</w:t>
       </w:r>
       <w:r>
         <w:rPr>
@@ -731,7 +773,14 @@
           <w:rFonts w:ascii="Times New Roman" w:hAnsi="Times New Roman" w:cs="Times New Roman"/>
           <w:sz w:val="24"/>
         </w:rPr>
-        <w:t>model (slika 5.1).</w:t>
+        <w:t>model (sl.</w:t>
+      </w:r>
+      <w:r>
+        <w:rPr>
+          <w:rFonts w:ascii="Times New Roman" w:hAnsi="Times New Roman" w:cs="Times New Roman"/>
+          <w:sz w:val="24"/>
+        </w:rPr>
+        <w:t xml:space="preserve"> 5.1).</w:t>
       </w:r>
       <w:r>
         <w:rPr>
@@ -1441,14 +1490,28 @@
           <w:rFonts w:ascii="Times New Roman" w:hAnsi="Times New Roman" w:cs="Times New Roman"/>
           <w:sz w:val="24"/>
         </w:rPr>
-        <w:t>Produktni fragmenti</w:t>
-      </w:r>
-      <w:r>
-        <w:rPr>
-          <w:rFonts w:ascii="Times New Roman" w:hAnsi="Times New Roman" w:cs="Times New Roman"/>
-          <w:sz w:val="24"/>
-        </w:rPr>
-        <w:t xml:space="preserve"> (artefakti)</w:t>
+        <w:t xml:space="preserve">Artefakti </w:t>
+      </w:r>
+      <w:r>
+        <w:rPr>
+          <w:rFonts w:ascii="Times New Roman" w:hAnsi="Times New Roman" w:cs="Times New Roman"/>
+          <w:sz w:val="24"/>
+        </w:rPr>
+        <w:t>(</w:t>
+      </w:r>
+      <w:r>
+        <w:rPr>
+          <w:rFonts w:ascii="Times New Roman" w:hAnsi="Times New Roman" w:cs="Times New Roman"/>
+          <w:sz w:val="24"/>
+        </w:rPr>
+        <w:t>produktni fragmenti</w:t>
+      </w:r>
+      <w:r>
+        <w:rPr>
+          <w:rFonts w:ascii="Times New Roman" w:hAnsi="Times New Roman" w:cs="Times New Roman"/>
+          <w:sz w:val="24"/>
+        </w:rPr>
+        <w:t>)</w:t>
       </w:r>
       <w:r>
         <w:rPr>
@@ -1504,7 +1567,14 @@
           <w:rFonts w:ascii="Times New Roman" w:hAnsi="Times New Roman" w:cs="Times New Roman"/>
           <w:sz w:val="24"/>
         </w:rPr>
-        <w:t xml:space="preserve">menti, modeli, diagrami in dr.. </w:t>
+        <w:t>menti, modeli, diagrami in dr</w:t>
+      </w:r>
+      <w:r>
+        <w:rPr>
+          <w:rFonts w:ascii="Times New Roman" w:hAnsi="Times New Roman" w:cs="Times New Roman"/>
+          <w:sz w:val="24"/>
+        </w:rPr>
+        <w:t xml:space="preserve">ugo. </w:t>
       </w:r>
       <w:r>
         <w:rPr>
@@ -1582,14 +1652,28 @@
           <w:rFonts w:ascii="Times New Roman" w:hAnsi="Times New Roman" w:cs="Times New Roman"/>
           <w:sz w:val="24"/>
         </w:rPr>
-        <w:t>Procesni fragmenti</w:t>
-      </w:r>
-      <w:r>
-        <w:rPr>
-          <w:rFonts w:ascii="Times New Roman" w:hAnsi="Times New Roman" w:cs="Times New Roman"/>
-          <w:sz w:val="24"/>
-        </w:rPr>
-        <w:t xml:space="preserve"> (postopki)</w:t>
+        <w:t xml:space="preserve">Ti postopki </w:t>
+      </w:r>
+      <w:r>
+        <w:rPr>
+          <w:rFonts w:ascii="Times New Roman" w:hAnsi="Times New Roman" w:cs="Times New Roman"/>
+          <w:sz w:val="24"/>
+        </w:rPr>
+        <w:t>(</w:t>
+      </w:r>
+      <w:r>
+        <w:rPr>
+          <w:rFonts w:ascii="Times New Roman" w:hAnsi="Times New Roman" w:cs="Times New Roman"/>
+          <w:sz w:val="24"/>
+        </w:rPr>
+        <w:t>procesni fragmenti</w:t>
+      </w:r>
+      <w:r>
+        <w:rPr>
+          <w:rFonts w:ascii="Times New Roman" w:hAnsi="Times New Roman" w:cs="Times New Roman"/>
+          <w:sz w:val="24"/>
+        </w:rPr>
+        <w:t>)</w:t>
       </w:r>
       <w:r>
         <w:rPr>
@@ -2441,7 +2525,15 @@
           <w:rFonts w:ascii="Times New Roman" w:hAnsi="Times New Roman" w:cs="Times New Roman"/>
           <w:sz w:val="24"/>
         </w:rPr>
-        <w:t>(Satzinger, Jackson, in Burd 2011, 5)</w:t>
+        <w:t xml:space="preserve">(Satzinger, Jackson, in Burd 2011, </w:t>
+      </w:r>
+      <w:r>
+        <w:rPr>
+          <w:rFonts w:ascii="Times New Roman" w:hAnsi="Times New Roman" w:cs="Times New Roman"/>
+          <w:sz w:val="24"/>
+        </w:rPr>
+        <w:lastRenderedPageBreak/>
+        <w:t>5)</w:t>
       </w:r>
       <w:r>
         <w:rPr>
@@ -2455,15 +2547,7 @@
           <w:rFonts w:ascii="Times New Roman" w:hAnsi="Times New Roman" w:cs="Times New Roman"/>
           <w:sz w:val="24"/>
         </w:rPr>
-        <w:t xml:space="preserve">. Življenjski cikel razvoja identificira vse aktivnosti, ki so potrebne za izgradnjo, zagon in </w:t>
-      </w:r>
-      <w:r>
-        <w:rPr>
-          <w:rFonts w:ascii="Times New Roman" w:hAnsi="Times New Roman" w:cs="Times New Roman"/>
-          <w:sz w:val="24"/>
-        </w:rPr>
-        <w:lastRenderedPageBreak/>
-        <w:t>vzdrževanje informacijskih sistemov. Čeprav je mnogo variacij procesov znotraj življenjskih ciklov veljajo naslednje za osnovne;</w:t>
+        <w:t>. Življenjski cikel razvoja identificira vse aktivnosti, ki so potrebne za izgradnjo, zagon in vzdrževanje informacijskih sistemov. Čeprav je mnogo variacij procesov znotraj življenjskih ciklov veljajo naslednje za osnovne;</w:t>
       </w:r>
     </w:p>
     <w:p>
@@ -3509,16 +3593,6 @@
         </w:rPr>
         <w:t>.</w:t>
       </w:r>
-    </w:p>
-    <w:p>
-      <w:pPr>
-        <w:contextualSpacing/>
-        <w:jc w:val="both"/>
-        <w:rPr>
-          <w:rFonts w:ascii="Times New Roman" w:hAnsi="Times New Roman" w:cs="Times New Roman"/>
-          <w:sz w:val="24"/>
-        </w:rPr>
-      </w:pPr>
     </w:p>
     <w:p>
       <w:pPr>
@@ -10089,21 +10163,35 @@
           <w:rFonts w:ascii="Times New Roman" w:hAnsi="Times New Roman" w:cs="Times New Roman"/>
           <w:sz w:val="24"/>
         </w:rPr>
-        <w:t>aktivnosti, ki so potrebne za izpolnitev nalog. Proces je</w:t>
-      </w:r>
-      <w:r>
-        <w:rPr>
-          <w:rFonts w:ascii="Times New Roman" w:hAnsi="Times New Roman" w:cs="Times New Roman"/>
-          <w:sz w:val="24"/>
-        </w:rPr>
-        <w:t xml:space="preserve"> generalno</w:t>
-      </w:r>
-      <w:r>
-        <w:rPr>
-          <w:rFonts w:ascii="Times New Roman" w:hAnsi="Times New Roman" w:cs="Times New Roman"/>
-          <w:sz w:val="24"/>
-        </w:rPr>
-        <w:t xml:space="preserve"> strukturiran iz aktivnosti, mejnikov in elementov nadzora toka. Zadnji korak predstavlja izbira orodij, tehnik in pripomočkov skupaj s koncepti uporabe</w:t>
+        <w:t>aktivnosti, ki so potrebne za izpolnitev nalog. Proces</w:t>
+      </w:r>
+      <w:r>
+        <w:rPr>
+          <w:rFonts w:ascii="Times New Roman" w:hAnsi="Times New Roman" w:cs="Times New Roman"/>
+          <w:sz w:val="24"/>
+        </w:rPr>
+        <w:t>ni model</w:t>
+      </w:r>
+      <w:r>
+        <w:rPr>
+          <w:rFonts w:ascii="Times New Roman" w:hAnsi="Times New Roman" w:cs="Times New Roman"/>
+          <w:sz w:val="24"/>
+        </w:rPr>
+        <w:t xml:space="preserve"> je</w:t>
+      </w:r>
+      <w:r>
+        <w:rPr>
+          <w:rFonts w:ascii="Times New Roman" w:hAnsi="Times New Roman" w:cs="Times New Roman"/>
+          <w:sz w:val="24"/>
+        </w:rPr>
+        <w:t xml:space="preserve"> </w:t>
+      </w:r>
+      <w:r>
+        <w:rPr>
+          <w:rFonts w:ascii="Times New Roman" w:hAnsi="Times New Roman" w:cs="Times New Roman"/>
+          <w:sz w:val="24"/>
+        </w:rPr>
+        <w:t>strukturiran iz aktivnosti, mejnikov in elementov nadzora toka. Zadnji korak predstavlja izbira orodij, tehnik in pripomočkov skupaj s koncepti uporabe</w:t>
       </w:r>
       <w:r>
         <w:rPr>
@@ -15801,1223 +15889,6 @@
         </w:rPr>
         <w:t xml:space="preserve"> C. </w:t>
       </w:r>
-      <w:r>
-        <w:rPr>
-          <w:rFonts w:ascii="Times New Roman" w:hAnsi="Times New Roman" w:cs="Times New Roman"/>
-          <w:sz w:val="24"/>
-          <w:szCs w:val="20"/>
-        </w:rPr>
-        <w:t>Novak (2012) definira</w:t>
-      </w:r>
-      <w:r>
-        <w:rPr>
-          <w:rFonts w:ascii="Times New Roman" w:hAnsi="Times New Roman" w:cs="Times New Roman"/>
-          <w:sz w:val="24"/>
-          <w:szCs w:val="20"/>
-        </w:rPr>
-        <w:t xml:space="preserve"> naslednje artefakte</w:t>
-      </w:r>
-      <w:r>
-        <w:rPr>
-          <w:rFonts w:ascii="Times New Roman" w:hAnsi="Times New Roman" w:cs="Times New Roman"/>
-          <w:sz w:val="24"/>
-          <w:szCs w:val="20"/>
-        </w:rPr>
-        <w:t>: koncept, predlog igre, načrt igre</w:t>
-      </w:r>
-      <w:r>
-        <w:rPr>
-          <w:rStyle w:val="Sprotnaopomba-sklic"/>
-          <w:rFonts w:ascii="Times New Roman" w:hAnsi="Times New Roman" w:cs="Times New Roman"/>
-          <w:sz w:val="24"/>
-          <w:szCs w:val="20"/>
-        </w:rPr>
-        <w:footnoteReference w:id="19"/>
-      </w:r>
-      <w:r>
-        <w:rPr>
-          <w:rFonts w:ascii="Times New Roman" w:hAnsi="Times New Roman" w:cs="Times New Roman"/>
-          <w:sz w:val="24"/>
-          <w:szCs w:val="20"/>
-        </w:rPr>
-        <w:t>, vodnik umetniškega sloga,</w:t>
-      </w:r>
-      <w:r>
-        <w:rPr>
-          <w:rFonts w:ascii="Times New Roman" w:hAnsi="Times New Roman" w:cs="Times New Roman"/>
-          <w:sz w:val="24"/>
-          <w:szCs w:val="20"/>
-        </w:rPr>
-        <w:t xml:space="preserve"> tehnični dokument, proj</w:t>
-      </w:r>
-      <w:r>
-        <w:rPr>
-          <w:rFonts w:ascii="Times New Roman" w:hAnsi="Times New Roman" w:cs="Times New Roman"/>
-          <w:sz w:val="24"/>
-          <w:szCs w:val="20"/>
-        </w:rPr>
-        <w:t>e</w:t>
-      </w:r>
-      <w:r>
-        <w:rPr>
-          <w:rFonts w:ascii="Times New Roman" w:hAnsi="Times New Roman" w:cs="Times New Roman"/>
-          <w:sz w:val="24"/>
-          <w:szCs w:val="20"/>
-        </w:rPr>
-        <w:t>ktni načrt in načrt testiranja.</w:t>
-      </w:r>
-      <w:r>
-        <w:rPr>
-          <w:rFonts w:ascii="Times New Roman" w:hAnsi="Times New Roman" w:cs="Times New Roman"/>
-          <w:sz w:val="24"/>
-          <w:szCs w:val="20"/>
-        </w:rPr>
-        <w:t xml:space="preserve"> Bates (2004) artefakte označi z drugačnimi konstrukti</w:t>
-      </w:r>
-      <w:r>
-        <w:rPr>
-          <w:rFonts w:ascii="Times New Roman" w:hAnsi="Times New Roman" w:cs="Times New Roman"/>
-          <w:sz w:val="24"/>
-          <w:szCs w:val="20"/>
-        </w:rPr>
-        <w:t xml:space="preserve">: </w:t>
-      </w:r>
-      <w:r>
-        <w:rPr>
-          <w:rFonts w:ascii="Times New Roman" w:hAnsi="Times New Roman" w:cs="Times New Roman"/>
-          <w:sz w:val="24"/>
-          <w:szCs w:val="20"/>
-        </w:rPr>
-        <w:t>načrt igre, opis oblikovanja</w:t>
-      </w:r>
-      <w:r>
-        <w:rPr>
-          <w:rFonts w:ascii="Times New Roman" w:hAnsi="Times New Roman" w:cs="Times New Roman"/>
-          <w:sz w:val="24"/>
-          <w:szCs w:val="20"/>
-        </w:rPr>
-        <w:t xml:space="preserve">, specifikacija potreb, plan konfiguracije, uporabniški </w:t>
-      </w:r>
-      <w:r>
-        <w:rPr>
-          <w:rFonts w:ascii="Times New Roman" w:hAnsi="Times New Roman" w:cs="Times New Roman"/>
-          <w:sz w:val="24"/>
-          <w:szCs w:val="20"/>
-        </w:rPr>
-        <w:t>priročnik</w:t>
-      </w:r>
-      <w:r>
-        <w:rPr>
-          <w:rFonts w:ascii="Times New Roman" w:hAnsi="Times New Roman" w:cs="Times New Roman"/>
-          <w:sz w:val="24"/>
-          <w:szCs w:val="20"/>
-        </w:rPr>
-        <w:t>, načrt i</w:t>
-      </w:r>
-      <w:r>
-        <w:rPr>
-          <w:rFonts w:ascii="Times New Roman" w:hAnsi="Times New Roman" w:cs="Times New Roman"/>
-          <w:sz w:val="24"/>
-          <w:szCs w:val="20"/>
-        </w:rPr>
-        <w:t>ntegraci</w:t>
-      </w:r>
-      <w:r>
-        <w:rPr>
-          <w:rFonts w:ascii="Times New Roman" w:hAnsi="Times New Roman" w:cs="Times New Roman"/>
-          <w:sz w:val="24"/>
-          <w:szCs w:val="20"/>
-        </w:rPr>
-        <w:t>je testa in testiranja. Specifikacijo in plan konfiguracije lahko razumem</w:t>
-      </w:r>
-      <w:r>
-        <w:rPr>
-          <w:rFonts w:ascii="Times New Roman" w:hAnsi="Times New Roman" w:cs="Times New Roman"/>
-          <w:sz w:val="24"/>
-          <w:szCs w:val="20"/>
-        </w:rPr>
-        <w:t>o kot del tehničnega dokumenta.</w:t>
-      </w:r>
-      <w:r>
-        <w:rPr>
-          <w:rFonts w:ascii="Times New Roman" w:hAnsi="Times New Roman" w:cs="Times New Roman"/>
-          <w:sz w:val="24"/>
-          <w:szCs w:val="20"/>
-        </w:rPr>
-        <w:t xml:space="preserve"> Izstopa le uporabniški </w:t>
-      </w:r>
-      <w:r>
-        <w:rPr>
-          <w:rFonts w:ascii="Times New Roman" w:hAnsi="Times New Roman" w:cs="Times New Roman"/>
-          <w:sz w:val="24"/>
-          <w:szCs w:val="20"/>
-        </w:rPr>
-        <w:t>priročnik</w:t>
-      </w:r>
-      <w:r>
-        <w:rPr>
-          <w:rFonts w:ascii="Times New Roman" w:hAnsi="Times New Roman" w:cs="Times New Roman"/>
-          <w:sz w:val="24"/>
-          <w:szCs w:val="20"/>
-        </w:rPr>
-        <w:t>, ki naj bi vseboval razlago delovanja igre, vodnika za namestitev in uporabo in celostno razlago uporabniškega vmesnika in njegovih funkcionalnosti</w:t>
-      </w:r>
-      <w:r>
-        <w:rPr>
-          <w:rFonts w:ascii="Times New Roman" w:hAnsi="Times New Roman" w:cs="Times New Roman"/>
-          <w:sz w:val="24"/>
-          <w:szCs w:val="20"/>
-        </w:rPr>
-        <w:t>.</w:t>
-      </w:r>
-      <w:r>
-        <w:rPr>
-          <w:rFonts w:ascii="Times New Roman" w:hAnsi="Times New Roman" w:cs="Times New Roman"/>
-          <w:sz w:val="24"/>
-          <w:szCs w:val="20"/>
-        </w:rPr>
-        <w:t xml:space="preserve"> V praksi je priporočljivo sprotno dopolnjevanje priročnika, vzporedno z razvojem</w:t>
-      </w:r>
-      <w:r>
-        <w:rPr>
-          <w:rFonts w:ascii="Times New Roman" w:hAnsi="Times New Roman" w:cs="Times New Roman"/>
-          <w:sz w:val="24"/>
-          <w:szCs w:val="20"/>
-        </w:rPr>
-        <w:t xml:space="preserve"> </w:t>
-      </w:r>
-      <w:r>
-        <w:rPr>
-          <w:rFonts w:ascii="Times New Roman" w:hAnsi="Times New Roman" w:cs="Times New Roman"/>
-          <w:sz w:val="24"/>
-          <w:szCs w:val="20"/>
-        </w:rPr>
-        <w:fldChar w:fldCharType="begin"/>
-      </w:r>
-      <w:r>
-        <w:rPr>
-          <w:rFonts w:ascii="Times New Roman" w:hAnsi="Times New Roman" w:cs="Times New Roman"/>
-          <w:sz w:val="24"/>
-          <w:szCs w:val="20"/>
-        </w:rPr>
-        <w:instrText xml:space="preserve"> ADDIN ZOTERO_ITEM CSL_CITATION {"citationID":"rRIIERZ9","properties":{"formattedCitation":"(Rucker 2002, 6)","plainCitation":"(Rucker 2002, 6)"},"citationItems":[{"id":224,"uris":["http://zotero.org/users/local/1VrTeLcH/items/IYM3TJ6T"],"uri":["http://zotero.org/users/local/1VrTeLcH/items/IYM3TJ6T"],"itemData":{"id":224,"type":"book","title":"Software Engineering and Computer Games","publisher":"Addison-Wesley","publisher-place":"Harlow","number-of-pages":"648","edition":"1 edition","source":"Amazon","event-place":"Harlow","abstract":"\"This book should be a requirement of anyone that wants to write games ¿ period\"André Lamothe, author and CEO of Xtreme Games There are many books on the art of games programming but now acclaimed author Rudy Rucker has gone a step beyond and transformed it into a science. Software Engineering and Computer Games uses an object-oriented (OO) approach throughout, incorporating UML for OO analysis and design and discussing software patterns and how to incorporate them into the design process.  The book covers nine topics: 1) Basic software engineering principles and techniques. 2) How to organize and complete a substantial software project 3) Practical examples of object-oriented design and programming. 4) The design of computer games. 5) Simulating physics inside our computer-generated worlds. 6) Artificial life, or how to simulate live creatures inside a computer program. 7) How to use two and three-dimensional computer graphics. 8) Windows programming with the Microsoft Foundation Classes, or MFC. 9) How to develop a project using Microsoft Visual Studio(Either Version 6.0 or .NET) The game engine accompanying the book is an open source C++ framework (the POP Framework), available together with other accompanying material from the website. The book can be used for self-study, with readers encouraged to use the POP Framework as a starting point for creating their own games.  Software Engineering and Computer Games was developed as the primary textbook for an undergraduate software engineering course and can also be the main book for courses on software projects or computer game design and programming.","ISBN":"978-0-201-76791-9","language":"English","author":[{"family":"Rucker","given":"Rudy"}],"issued":{"date-parts":[["2002",10,23]]}},"locator":"6"}],"schema":"https://github.com/citation-style-language/schema/raw/master/csl-citation.json"} </w:instrText>
-      </w:r>
-      <w:r>
-        <w:rPr>
-          <w:rFonts w:ascii="Times New Roman" w:hAnsi="Times New Roman" w:cs="Times New Roman"/>
-          <w:sz w:val="24"/>
-          <w:szCs w:val="20"/>
-        </w:rPr>
-        <w:fldChar w:fldCharType="separate"/>
-      </w:r>
-      <w:r>
-        <w:rPr>
-          <w:rFonts w:ascii="Times New Roman" w:hAnsi="Times New Roman" w:cs="Times New Roman"/>
-          <w:sz w:val="24"/>
-        </w:rPr>
-        <w:t>(Rucker 2002, 6)</w:t>
-      </w:r>
-      <w:r>
-        <w:rPr>
-          <w:rFonts w:ascii="Times New Roman" w:hAnsi="Times New Roman" w:cs="Times New Roman"/>
-          <w:sz w:val="24"/>
-          <w:szCs w:val="20"/>
-        </w:rPr>
-        <w:fldChar w:fldCharType="end"/>
-      </w:r>
-      <w:r>
-        <w:rPr>
-          <w:rFonts w:ascii="Times New Roman" w:hAnsi="Times New Roman" w:cs="Times New Roman"/>
-          <w:sz w:val="24"/>
-          <w:szCs w:val="20"/>
-        </w:rPr>
-        <w:t>.</w:t>
-      </w:r>
-      <w:r>
-        <w:rPr>
-          <w:rFonts w:ascii="Times New Roman" w:hAnsi="Times New Roman" w:cs="Times New Roman"/>
-          <w:sz w:val="24"/>
-          <w:szCs w:val="20"/>
-        </w:rPr>
-        <w:t xml:space="preserve"> Rucker (2002) pa </w:t>
-      </w:r>
-      <w:r>
-        <w:rPr>
-          <w:rFonts w:ascii="Times New Roman" w:hAnsi="Times New Roman" w:cs="Times New Roman"/>
-          <w:sz w:val="24"/>
-          <w:szCs w:val="20"/>
-        </w:rPr>
-        <w:t>navaja specifikacijo, časovni načrt, načrt</w:t>
-      </w:r>
-      <w:r>
-        <w:rPr>
-          <w:rFonts w:ascii="Times New Roman" w:hAnsi="Times New Roman" w:cs="Times New Roman"/>
-          <w:sz w:val="24"/>
-          <w:szCs w:val="20"/>
-        </w:rPr>
-        <w:t xml:space="preserve"> oblikovanja</w:t>
-      </w:r>
-      <w:r>
-        <w:rPr>
-          <w:rFonts w:ascii="Times New Roman" w:hAnsi="Times New Roman" w:cs="Times New Roman"/>
-          <w:sz w:val="24"/>
-          <w:szCs w:val="20"/>
-        </w:rPr>
-        <w:t xml:space="preserve"> in dokumentacijo kot osnovne dokumente</w:t>
-      </w:r>
-      <w:r>
-        <w:rPr>
-          <w:rFonts w:ascii="Times New Roman" w:hAnsi="Times New Roman" w:cs="Times New Roman"/>
-          <w:sz w:val="24"/>
-          <w:szCs w:val="20"/>
-        </w:rPr>
-        <w:t xml:space="preserve"> </w:t>
-      </w:r>
-      <w:r>
-        <w:rPr>
-          <w:rFonts w:ascii="Times New Roman" w:hAnsi="Times New Roman" w:cs="Times New Roman"/>
-          <w:sz w:val="24"/>
-          <w:szCs w:val="20"/>
-        </w:rPr>
-        <w:fldChar w:fldCharType="begin"/>
-      </w:r>
-      <w:r>
-        <w:rPr>
-          <w:rFonts w:ascii="Times New Roman" w:hAnsi="Times New Roman" w:cs="Times New Roman"/>
-          <w:sz w:val="24"/>
-          <w:szCs w:val="20"/>
-        </w:rPr>
-        <w:instrText xml:space="preserve"> ADDIN ZOTERO_ITEM CSL_CITATION {"citationID":"XTGgDHuM","properties":{"formattedCitation":"(Rucker 2002, 36)","plainCitation":"(Rucker 2002, 36)"},"citationItems":[{"id":224,"uris":["http://zotero.org/users/local/1VrTeLcH/items/IYM3TJ6T"],"uri":["http://zotero.org/users/local/1VrTeLcH/items/IYM3TJ6T"],"itemData":{"id":224,"type":"book","title":"Software Engineering and Computer Games","publisher":"Addison-Wesley","publisher-place":"Harlow","number-of-pages":"648","edition":"1 edition","source":"Amazon","event-place":"Harlow","abstract":"\"This book should be a requirement of anyone that wants to write games ¿ period\"André Lamothe, author and CEO of Xtreme Games There are many books on the art of games programming but now acclaimed author Rudy Rucker has gone a step beyond and transformed it into a science. Software Engineering and Computer Games uses an object-oriented (OO) approach throughout, incorporating UML for OO analysis and design and discussing software patterns and how to incorporate them into the design process.  The book covers nine topics: 1) Basic software engineering principles and techniques. 2) How to organize and complete a substantial software project 3) Practical examples of object-oriented design and programming. 4) The design of computer games. 5) Simulating physics inside our computer-generated worlds. 6) Artificial life, or how to simulate live creatures inside a computer program. 7) How to use two and three-dimensional computer graphics. 8) Windows programming with the Microsoft Foundation Classes, or MFC. 9) How to develop a project using Microsoft Visual Studio(Either Version 6.0 or .NET) The game engine accompanying the book is an open source C++ framework (the POP Framework), available together with other accompanying material from the website. The book can be used for self-study, with readers encouraged to use the POP Framework as a starting point for creating their own games.  Software Engineering and Computer Games was developed as the primary textbook for an undergraduate software engineering course and can also be the main book for courses on software projects or computer game design and programming.","ISBN":"978-0-201-76791-9","language":"English","author":[{"family":"Rucker","given":"Rudy"}],"issued":{"date-parts":[["2002",10,23]]}},"locator":"36"}],"schema":"https://github.com/citation-style-language/schema/raw/master/csl-citation.json"} </w:instrText>
-      </w:r>
-      <w:r>
-        <w:rPr>
-          <w:rFonts w:ascii="Times New Roman" w:hAnsi="Times New Roman" w:cs="Times New Roman"/>
-          <w:sz w:val="24"/>
-          <w:szCs w:val="20"/>
-        </w:rPr>
-        <w:fldChar w:fldCharType="separate"/>
-      </w:r>
-      <w:r>
-        <w:rPr>
-          <w:rFonts w:ascii="Times New Roman" w:hAnsi="Times New Roman" w:cs="Times New Roman"/>
-          <w:sz w:val="24"/>
-        </w:rPr>
-        <w:t>(Rucker 2002, 36)</w:t>
-      </w:r>
-      <w:r>
-        <w:rPr>
-          <w:rFonts w:ascii="Times New Roman" w:hAnsi="Times New Roman" w:cs="Times New Roman"/>
-          <w:sz w:val="24"/>
-          <w:szCs w:val="20"/>
-        </w:rPr>
-        <w:fldChar w:fldCharType="end"/>
-      </w:r>
-      <w:r>
-        <w:rPr>
-          <w:rFonts w:ascii="Times New Roman" w:hAnsi="Times New Roman" w:cs="Times New Roman"/>
-          <w:sz w:val="24"/>
-          <w:szCs w:val="20"/>
-        </w:rPr>
-        <w:t>.</w:t>
-      </w:r>
-      <w:r>
-        <w:rPr>
-          <w:rFonts w:ascii="Times New Roman" w:hAnsi="Times New Roman" w:cs="Times New Roman"/>
-          <w:sz w:val="24"/>
-          <w:szCs w:val="20"/>
-        </w:rPr>
-        <w:t xml:space="preserve"> </w:t>
-      </w:r>
-      <w:r>
-        <w:rPr>
-          <w:rFonts w:ascii="Times New Roman" w:hAnsi="Times New Roman" w:cs="Times New Roman"/>
-          <w:sz w:val="24"/>
-          <w:szCs w:val="20"/>
-        </w:rPr>
-        <w:t>Schell (2008) razdeli dokumente glede na šest osnovnih skupin</w:t>
-      </w:r>
-      <w:r>
-        <w:rPr>
-          <w:rFonts w:ascii="Times New Roman" w:hAnsi="Times New Roman" w:cs="Times New Roman"/>
-          <w:sz w:val="24"/>
-          <w:szCs w:val="20"/>
-        </w:rPr>
-        <w:t xml:space="preserve"> (sl. 7.5)</w:t>
-      </w:r>
-      <w:r>
-        <w:rPr>
-          <w:rFonts w:ascii="Times New Roman" w:hAnsi="Times New Roman" w:cs="Times New Roman"/>
-          <w:sz w:val="24"/>
-          <w:szCs w:val="20"/>
-        </w:rPr>
-        <w:t xml:space="preserve"> znot</w:t>
-      </w:r>
-      <w:r>
-        <w:rPr>
-          <w:rFonts w:ascii="Times New Roman" w:hAnsi="Times New Roman" w:cs="Times New Roman"/>
-          <w:sz w:val="24"/>
-          <w:szCs w:val="20"/>
-        </w:rPr>
-        <w:t>ra</w:t>
-      </w:r>
-      <w:r>
-        <w:rPr>
-          <w:rFonts w:ascii="Times New Roman" w:hAnsi="Times New Roman" w:cs="Times New Roman"/>
-          <w:sz w:val="24"/>
-          <w:szCs w:val="20"/>
-        </w:rPr>
-        <w:t>j katerih se le ti ustvarjajo</w:t>
-      </w:r>
-      <w:r>
-        <w:rPr>
-          <w:rFonts w:ascii="Times New Roman" w:hAnsi="Times New Roman" w:cs="Times New Roman"/>
-          <w:sz w:val="24"/>
-          <w:szCs w:val="20"/>
-        </w:rPr>
-        <w:t>.</w:t>
-      </w:r>
-      <w:r>
-        <w:rPr>
-          <w:rFonts w:ascii="Times New Roman" w:hAnsi="Times New Roman" w:cs="Times New Roman"/>
-          <w:sz w:val="24"/>
-          <w:szCs w:val="20"/>
-        </w:rPr>
-        <w:t xml:space="preserve"> Skupine so: oblikovanje, pisanje, upravljanje, inženiring, umetnost in igranje.</w:t>
-      </w:r>
-      <w:r>
-        <w:rPr>
-          <w:rFonts w:ascii="Times New Roman" w:hAnsi="Times New Roman" w:cs="Times New Roman"/>
-          <w:sz w:val="24"/>
-          <w:szCs w:val="20"/>
-        </w:rPr>
-        <w:t xml:space="preserve"> </w:t>
-      </w:r>
-      <w:r>
-        <w:rPr>
-          <w:rFonts w:ascii="Times New Roman" w:hAnsi="Times New Roman" w:cs="Times New Roman"/>
-          <w:sz w:val="24"/>
-          <w:szCs w:val="20"/>
-        </w:rPr>
-        <w:t xml:space="preserve">Znotraj teh skupin </w:t>
-      </w:r>
-      <w:r>
-        <w:rPr>
-          <w:rFonts w:ascii="Times New Roman" w:hAnsi="Times New Roman" w:cs="Times New Roman"/>
-          <w:sz w:val="24"/>
-          <w:szCs w:val="20"/>
-        </w:rPr>
-        <w:t xml:space="preserve">definira: </w:t>
-      </w:r>
-      <w:r>
-        <w:rPr>
-          <w:rFonts w:ascii="Times New Roman" w:hAnsi="Times New Roman" w:cs="Times New Roman"/>
-          <w:sz w:val="24"/>
-          <w:szCs w:val="20"/>
-        </w:rPr>
-        <w:t xml:space="preserve">Podrobneje dokumente </w:t>
-      </w:r>
-      <w:r>
-        <w:rPr>
-          <w:rFonts w:ascii="Times New Roman" w:hAnsi="Times New Roman" w:cs="Times New Roman"/>
-          <w:sz w:val="24"/>
-          <w:szCs w:val="20"/>
-        </w:rPr>
-        <w:t xml:space="preserve">razdeli tudi Rouse </w:t>
-      </w:r>
-      <w:r>
-        <w:rPr>
-          <w:rFonts w:ascii="Times New Roman" w:hAnsi="Times New Roman" w:cs="Times New Roman"/>
-          <w:sz w:val="24"/>
-          <w:szCs w:val="20"/>
-        </w:rPr>
-        <w:t xml:space="preserve">III </w:t>
-      </w:r>
-      <w:r>
-        <w:rPr>
-          <w:rFonts w:ascii="Times New Roman" w:hAnsi="Times New Roman" w:cs="Times New Roman"/>
-          <w:sz w:val="24"/>
-          <w:szCs w:val="20"/>
-        </w:rPr>
-        <w:t xml:space="preserve">(2004). </w:t>
-      </w:r>
-      <w:r>
-        <w:rPr>
-          <w:rFonts w:ascii="Times New Roman" w:hAnsi="Times New Roman" w:cs="Times New Roman"/>
-          <w:sz w:val="24"/>
-          <w:szCs w:val="20"/>
-        </w:rPr>
-        <w:t xml:space="preserve">Navaja, da se kot </w:t>
-      </w:r>
-      <w:r>
-        <w:rPr>
-          <w:rFonts w:ascii="Times New Roman" w:hAnsi="Times New Roman" w:cs="Times New Roman"/>
-          <w:sz w:val="24"/>
-          <w:szCs w:val="20"/>
-        </w:rPr>
-        <w:t>prv</w:t>
-      </w:r>
-      <w:r>
-        <w:rPr>
-          <w:rFonts w:ascii="Times New Roman" w:hAnsi="Times New Roman" w:cs="Times New Roman"/>
-          <w:sz w:val="24"/>
-          <w:szCs w:val="20"/>
-        </w:rPr>
-        <w:t xml:space="preserve">i dokumenti </w:t>
-      </w:r>
-      <w:r>
-        <w:rPr>
-          <w:rFonts w:ascii="Times New Roman" w:hAnsi="Times New Roman" w:cs="Times New Roman"/>
-          <w:sz w:val="24"/>
-          <w:szCs w:val="20"/>
-        </w:rPr>
-        <w:t>pojavijo konceptual</w:t>
-      </w:r>
-      <w:r>
-        <w:rPr>
-          <w:rFonts w:ascii="Times New Roman" w:hAnsi="Times New Roman" w:cs="Times New Roman"/>
-          <w:sz w:val="24"/>
-          <w:szCs w:val="20"/>
-        </w:rPr>
-        <w:t xml:space="preserve">ni dokument, pitch ali predlog </w:t>
-      </w:r>
-      <w:r>
-        <w:rPr>
-          <w:rFonts w:ascii="Times New Roman" w:hAnsi="Times New Roman" w:cs="Times New Roman"/>
-          <w:sz w:val="24"/>
-          <w:szCs w:val="20"/>
-        </w:rPr>
-        <w:fldChar w:fldCharType="begin"/>
-      </w:r>
-      <w:r>
-        <w:rPr>
-          <w:rFonts w:ascii="Times New Roman" w:hAnsi="Times New Roman" w:cs="Times New Roman"/>
-          <w:sz w:val="24"/>
-          <w:szCs w:val="20"/>
-        </w:rPr>
-        <w:instrText xml:space="preserve"> ADDIN ZOTERO_ITEM CSL_CITATION {"citationID":"AtxXLNwZ","properties":{"formattedCitation":"(III 2004, 308)","plainCitation":"(III 2004, 308)"},"citationItems":[{"id":421,"uris":["http://zotero.org/users/local/1VrTeLcH/items/947GWRPE"],"uri":["http://zotero.org/users/local/1VrTeLcH/items/947GWRPE"],"itemData":{"id":421,"type":"book","title":"Game Design: Theory and Practice","publisher":"Jones &amp; Bartlett Learning","publisher-place":"Plano, Tex","number-of-pages":"704","edition":"2 edition","source":"Amazon","event-place":"Plano, Tex","abstract":"\"Both burgeoning game designers and devoted gamers should consider [Game Design: Theory &amp; Practice] an essential read.\" -- Computer Gaming World\"Ultimately, in both theory and practice, Rouse's Game Design bible gets the job done. Let us pray.\" - Next Generation magazine In the second edition to the acclaimed Game Design: Theory &amp; Practice, designer Richard Rouse III balances a discussion of the essential concepts behind game design with an explanation of how you can implement them in your current project. Detailed analysis of successful games is interwoven with concrete examples from Rouse's own experience. This second edition thoroughly updates the popular original with new chapters and fully revised text.","ISBN":"978-1-55622-912-1","shortTitle":"Game Design","language":"English","author":[{"family":"III","given":"Richard Rouse"}],"issued":{"date-parts":[["2004",9,13]]}},"locator":"308"}],"schema":"https://github.com/citation-style-language/schema/raw/master/csl-citation.json"} </w:instrText>
-      </w:r>
-      <w:r>
-        <w:rPr>
-          <w:rFonts w:ascii="Times New Roman" w:hAnsi="Times New Roman" w:cs="Times New Roman"/>
-          <w:sz w:val="24"/>
-          <w:szCs w:val="20"/>
-        </w:rPr>
-        <w:fldChar w:fldCharType="separate"/>
-      </w:r>
-      <w:r>
-        <w:rPr>
-          <w:rFonts w:ascii="Times New Roman" w:hAnsi="Times New Roman" w:cs="Times New Roman"/>
-          <w:sz w:val="24"/>
-        </w:rPr>
-        <w:t>(III 2004, 308)</w:t>
-      </w:r>
-      <w:r>
-        <w:rPr>
-          <w:rFonts w:ascii="Times New Roman" w:hAnsi="Times New Roman" w:cs="Times New Roman"/>
-          <w:sz w:val="24"/>
-          <w:szCs w:val="20"/>
-        </w:rPr>
-        <w:fldChar w:fldCharType="end"/>
-      </w:r>
-      <w:r>
-        <w:rPr>
-          <w:rFonts w:ascii="Times New Roman" w:hAnsi="Times New Roman" w:cs="Times New Roman"/>
-          <w:sz w:val="24"/>
-          <w:szCs w:val="20"/>
-        </w:rPr>
-        <w:t>.</w:t>
-      </w:r>
-      <w:r>
-        <w:rPr>
-          <w:rFonts w:ascii="Times New Roman" w:hAnsi="Times New Roman" w:cs="Times New Roman"/>
-          <w:sz w:val="24"/>
-          <w:szCs w:val="20"/>
-        </w:rPr>
-        <w:t xml:space="preserve"> </w:t>
-      </w:r>
-      <w:r>
-        <w:rPr>
-          <w:rFonts w:ascii="Times New Roman" w:hAnsi="Times New Roman" w:cs="Times New Roman"/>
-          <w:sz w:val="24"/>
-          <w:szCs w:val="20"/>
-        </w:rPr>
-        <w:t>Nato sledi konkurenčna analiza</w:t>
-      </w:r>
-      <w:r>
-        <w:rPr>
-          <w:rFonts w:ascii="Times New Roman" w:hAnsi="Times New Roman" w:cs="Times New Roman"/>
-          <w:sz w:val="24"/>
-          <w:szCs w:val="20"/>
-        </w:rPr>
-        <w:t xml:space="preserve">, ki </w:t>
-      </w:r>
-      <w:r>
-        <w:rPr>
-          <w:rFonts w:ascii="Times New Roman" w:hAnsi="Times New Roman" w:cs="Times New Roman"/>
-          <w:sz w:val="24"/>
-          <w:szCs w:val="20"/>
-        </w:rPr>
-        <w:t>se lahko kreira pred samim predlogom igre ali p</w:t>
-      </w:r>
-      <w:r>
-        <w:rPr>
-          <w:rFonts w:ascii="Times New Roman" w:hAnsi="Times New Roman" w:cs="Times New Roman"/>
-          <w:sz w:val="24"/>
-          <w:szCs w:val="20"/>
-        </w:rPr>
-        <w:t xml:space="preserve">a, ko je razvoj igre že potrjen. </w:t>
-      </w:r>
-      <w:r>
-        <w:rPr>
-          <w:rFonts w:ascii="Times New Roman" w:hAnsi="Times New Roman" w:cs="Times New Roman"/>
-          <w:sz w:val="24"/>
-          <w:szCs w:val="20"/>
-        </w:rPr>
-        <w:t>Sledi načrt igre, ki ga nekateri razvijalci označujejo za funkcionalno specifikacijo</w:t>
-      </w:r>
-      <w:r>
-        <w:rPr>
-          <w:rFonts w:ascii="Times New Roman" w:hAnsi="Times New Roman" w:cs="Times New Roman"/>
-          <w:sz w:val="24"/>
-          <w:szCs w:val="20"/>
-        </w:rPr>
-        <w:t xml:space="preserve">, pogosto pa je tudi odskočna deska za časovni načrt </w:t>
-      </w:r>
-      <w:r>
-        <w:rPr>
-          <w:rFonts w:ascii="Times New Roman" w:hAnsi="Times New Roman" w:cs="Times New Roman"/>
-          <w:sz w:val="24"/>
-          <w:szCs w:val="20"/>
-        </w:rPr>
-        <w:fldChar w:fldCharType="begin"/>
-      </w:r>
-      <w:r>
-        <w:rPr>
-          <w:rFonts w:ascii="Times New Roman" w:hAnsi="Times New Roman" w:cs="Times New Roman"/>
-          <w:sz w:val="24"/>
-          <w:szCs w:val="20"/>
-        </w:rPr>
-        <w:instrText xml:space="preserve"> ADDIN ZOTERO_ITEM CSL_CITATION {"citationID":"5B7bKraF","properties":{"formattedCitation":"{\\rtf (III 2004, 309\\uc0\\u8211{}10)}","plainCitation":"(III 2004, 309–10)"},"citationItems":[{"id":421,"uris":["http://zotero.org/users/local/1VrTeLcH/items/947GWRPE"],"uri":["http://zotero.org/users/local/1VrTeLcH/items/947GWRPE"],"itemData":{"id":421,"type":"book","title":"Game Design: Theory and Practice","publisher":"Jones &amp; Bartlett Learning","publisher-place":"Plano, Tex","number-of-pages":"704","edition":"2 edition","source":"Amazon","event-place":"Plano, Tex","abstract":"\"Both burgeoning game designers and devoted gamers should consider [Game Design: Theory &amp; Practice] an essential read.\" -- Computer Gaming World\"Ultimately, in both theory and practice, Rouse's Game Design bible gets the job done. Let us pray.\" - Next Generation magazine In the second edition to the acclaimed Game Design: Theory &amp; Practice, designer Richard Rouse III balances a discussion of the essential concepts behind game design with an explanation of how you can implement them in your current project. Detailed analysis of successful games is interwoven with concrete examples from Rouse's own experience. This second edition thoroughly updates the popular original with new chapters and fully revised text.","ISBN":"978-1-55622-912-1","shortTitle":"Game Design","language":"English","author":[{"family":"III","given":"Richard Rouse"}],"issued":{"date-parts":[["2004",9,13]]}},"locator":"309-310"}],"schema":"https://github.com/citation-style-language/schema/raw/master/csl-citation.json"} </w:instrText>
-      </w:r>
-      <w:r>
-        <w:rPr>
-          <w:rFonts w:ascii="Times New Roman" w:hAnsi="Times New Roman" w:cs="Times New Roman"/>
-          <w:sz w:val="24"/>
-          <w:szCs w:val="20"/>
-        </w:rPr>
-        <w:fldChar w:fldCharType="separate"/>
-      </w:r>
-      <w:r>
-        <w:rPr>
-          <w:rFonts w:ascii="Times New Roman" w:hAnsi="Times New Roman" w:cs="Times New Roman"/>
-          <w:sz w:val="24"/>
-          <w:szCs w:val="24"/>
-        </w:rPr>
-        <w:t>(III 2004, 309–10)</w:t>
-      </w:r>
-      <w:r>
-        <w:rPr>
-          <w:rFonts w:ascii="Times New Roman" w:hAnsi="Times New Roman" w:cs="Times New Roman"/>
-          <w:sz w:val="24"/>
-          <w:szCs w:val="20"/>
-        </w:rPr>
-        <w:fldChar w:fldCharType="end"/>
-      </w:r>
-      <w:r>
-        <w:rPr>
-          <w:rFonts w:ascii="Times New Roman" w:hAnsi="Times New Roman" w:cs="Times New Roman"/>
-          <w:sz w:val="24"/>
-          <w:szCs w:val="20"/>
-        </w:rPr>
-        <w:t>.</w:t>
-      </w:r>
-      <w:r>
-        <w:rPr>
-          <w:rFonts w:ascii="Times New Roman" w:hAnsi="Times New Roman" w:cs="Times New Roman"/>
-          <w:sz w:val="24"/>
-          <w:szCs w:val="20"/>
-        </w:rPr>
-        <w:t xml:space="preserve"> Načrt igre navadno vsebuje tudi diag</w:t>
-      </w:r>
-      <w:r>
-        <w:rPr>
-          <w:rFonts w:ascii="Times New Roman" w:hAnsi="Times New Roman" w:cs="Times New Roman"/>
-          <w:sz w:val="24"/>
-          <w:szCs w:val="20"/>
-        </w:rPr>
-        <w:t>ram poteka, lah</w:t>
-      </w:r>
-      <w:r>
-        <w:rPr>
-          <w:rFonts w:ascii="Times New Roman" w:hAnsi="Times New Roman" w:cs="Times New Roman"/>
-          <w:sz w:val="24"/>
-          <w:szCs w:val="20"/>
-        </w:rPr>
-        <w:t xml:space="preserve">ko pa predstavlja svoj dokument. </w:t>
-      </w:r>
-      <w:r>
-        <w:rPr>
-          <w:rFonts w:ascii="Times New Roman" w:hAnsi="Times New Roman" w:cs="Times New Roman"/>
-          <w:sz w:val="24"/>
-          <w:szCs w:val="20"/>
-        </w:rPr>
-        <w:t>Diagram poteka predstavlja vizualno predstavo delovanja igranja in ko</w:t>
-      </w:r>
-      <w:r>
-        <w:rPr>
-          <w:rFonts w:ascii="Times New Roman" w:hAnsi="Times New Roman" w:cs="Times New Roman"/>
-          <w:sz w:val="24"/>
-          <w:szCs w:val="20"/>
-        </w:rPr>
-        <w:t>nsekvence igralčev</w:t>
-      </w:r>
-      <w:r>
-        <w:rPr>
-          <w:rFonts w:ascii="Times New Roman" w:hAnsi="Times New Roman" w:cs="Times New Roman"/>
-          <w:sz w:val="24"/>
-          <w:szCs w:val="20"/>
-        </w:rPr>
-        <w:t xml:space="preserve">ih odločitev </w:t>
-      </w:r>
-      <w:r>
-        <w:rPr>
-          <w:rFonts w:ascii="Times New Roman" w:hAnsi="Times New Roman" w:cs="Times New Roman"/>
-          <w:sz w:val="24"/>
-          <w:szCs w:val="20"/>
-        </w:rPr>
-        <w:fldChar w:fldCharType="begin"/>
-      </w:r>
-      <w:r>
-        <w:rPr>
-          <w:rFonts w:ascii="Times New Roman" w:hAnsi="Times New Roman" w:cs="Times New Roman"/>
-          <w:sz w:val="24"/>
-          <w:szCs w:val="20"/>
-        </w:rPr>
-        <w:instrText xml:space="preserve"> ADDIN ZOTERO_ITEM CSL_CITATION {"citationID":"GiydT5az","properties":{"formattedCitation":"(III 2004, 311)","plainCitation":"(III 2004, 311)"},"citationItems":[{"id":421,"uris":["http://zotero.org/users/local/1VrTeLcH/items/947GWRPE"],"uri":["http://zotero.org/users/local/1VrTeLcH/items/947GWRPE"],"itemData":{"id":421,"type":"book","title":"Game Design: Theory and Practice","publisher":"Jones &amp; Bartlett Learning","publisher-place":"Plano, Tex","number-of-pages":"704","edition":"2 edition","source":"Amazon","event-place":"Plano, Tex","abstract":"\"Both burgeoning game designers and devoted gamers should consider [Game Design: Theory &amp; Practice] an essential read.\" -- Computer Gaming World\"Ultimately, in both theory and practice, Rouse's Game Design bible gets the job done. Let us pray.\" - Next Generation magazine In the second edition to the acclaimed Game Design: Theory &amp; Practice, designer Richard Rouse III balances a discussion of the essential concepts behind game design with an explanation of how you can implement them in your current project. Detailed analysis of successful games is interwoven with concrete examples from Rouse's own experience. This second edition thoroughly updates the popular original with new chapters and fully revised text.","ISBN":"978-1-55622-912-1","shortTitle":"Game Design","language":"English","author":[{"family":"III","given":"Richard Rouse"}],"issued":{"date-parts":[["2004",9,13]]}},"locator":"311"}],"schema":"https://github.com/citation-style-language/schema/raw/master/csl-citation.json"} </w:instrText>
-      </w:r>
-      <w:r>
-        <w:rPr>
-          <w:rFonts w:ascii="Times New Roman" w:hAnsi="Times New Roman" w:cs="Times New Roman"/>
-          <w:sz w:val="24"/>
-          <w:szCs w:val="20"/>
-        </w:rPr>
-        <w:fldChar w:fldCharType="separate"/>
-      </w:r>
-      <w:r>
-        <w:rPr>
-          <w:rFonts w:ascii="Times New Roman" w:hAnsi="Times New Roman" w:cs="Times New Roman"/>
-          <w:sz w:val="24"/>
-        </w:rPr>
-        <w:t>(III 2004, 311)</w:t>
-      </w:r>
-      <w:r>
-        <w:rPr>
-          <w:rFonts w:ascii="Times New Roman" w:hAnsi="Times New Roman" w:cs="Times New Roman"/>
-          <w:sz w:val="24"/>
-          <w:szCs w:val="20"/>
-        </w:rPr>
-        <w:fldChar w:fldCharType="end"/>
-      </w:r>
-      <w:r>
-        <w:rPr>
-          <w:rFonts w:ascii="Times New Roman" w:hAnsi="Times New Roman" w:cs="Times New Roman"/>
-          <w:sz w:val="24"/>
-          <w:szCs w:val="20"/>
-        </w:rPr>
-        <w:t xml:space="preserve">. Nato sledi zgodba in, če le ta vsebuje dialoge tudi dokument naracije </w:t>
-      </w:r>
-      <w:r>
-        <w:rPr>
-          <w:rFonts w:ascii="Times New Roman" w:hAnsi="Times New Roman" w:cs="Times New Roman"/>
-          <w:sz w:val="24"/>
-          <w:szCs w:val="20"/>
-        </w:rPr>
-        <w:fldChar w:fldCharType="begin"/>
-      </w:r>
-      <w:r>
-        <w:rPr>
-          <w:rFonts w:ascii="Times New Roman" w:hAnsi="Times New Roman" w:cs="Times New Roman"/>
-          <w:sz w:val="24"/>
-          <w:szCs w:val="20"/>
-        </w:rPr>
-        <w:instrText xml:space="preserve"> ADDIN ZOTERO_ITEM CSL_CITATION {"citationID":"VBquB92a","properties":{"formattedCitation":"(III 2004, 313)","plainCitation":"(III 2004, 313)"},"citationItems":[{"id":421,"uris":["http://zotero.org/users/local/1VrTeLcH/items/947GWRPE"],"uri":["http://zotero.org/users/local/1VrTeLcH/items/947GWRPE"],"itemData":{"id":421,"type":"book","title":"Game Design: Theory and Practice","publisher":"Jones &amp; Bartlett Learning","publisher-place":"Plano, Tex","number-of-pages":"704","edition":"2 edition","source":"Amazon","event-place":"Plano, Tex","abstract":"\"Both burgeoning game designers and devoted gamers should consider [Game Design: Theory &amp; Practice] an essential read.\" -- Computer Gaming World\"Ultimately, in both theory and practice, Rouse's Game Design bible gets the job done. Let us pray.\" - Next Generation magazine In the second edition to the acclaimed Game Design: Theory &amp; Practice, designer Richard Rouse III balances a discussion of the essential concepts behind game design with an explanation of how you can implement them in your current project. Detailed analysis of successful games is interwoven with concrete examples from Rouse's own experience. This second edition thoroughly updates the popular original with new chapters and fully revised text.","ISBN":"978-1-55622-912-1","shortTitle":"Game Design","language":"English","author":[{"family":"III","given":"Richard Rouse"}],"issued":{"date-parts":[["2004",9,13]]}},"locator":"313"}],"schema":"https://github.com/citation-style-language/schema/raw/master/csl-citation.json"} </w:instrText>
-      </w:r>
-      <w:r>
-        <w:rPr>
-          <w:rFonts w:ascii="Times New Roman" w:hAnsi="Times New Roman" w:cs="Times New Roman"/>
-          <w:sz w:val="24"/>
-          <w:szCs w:val="20"/>
-        </w:rPr>
-        <w:fldChar w:fldCharType="separate"/>
-      </w:r>
-      <w:r>
-        <w:rPr>
-          <w:rFonts w:ascii="Times New Roman" w:hAnsi="Times New Roman" w:cs="Times New Roman"/>
-          <w:sz w:val="24"/>
-        </w:rPr>
-        <w:t>(III 2004, 313)</w:t>
-      </w:r>
-      <w:r>
-        <w:rPr>
-          <w:rFonts w:ascii="Times New Roman" w:hAnsi="Times New Roman" w:cs="Times New Roman"/>
-          <w:sz w:val="24"/>
-          <w:szCs w:val="20"/>
-        </w:rPr>
-        <w:fldChar w:fldCharType="end"/>
-      </w:r>
-      <w:r>
-        <w:rPr>
-          <w:rFonts w:ascii="Times New Roman" w:hAnsi="Times New Roman" w:cs="Times New Roman"/>
-          <w:sz w:val="24"/>
-          <w:szCs w:val="20"/>
-        </w:rPr>
-        <w:t>.</w:t>
-      </w:r>
-      <w:r>
-        <w:rPr>
-          <w:rFonts w:ascii="Times New Roman" w:hAnsi="Times New Roman" w:cs="Times New Roman"/>
-          <w:sz w:val="24"/>
-          <w:szCs w:val="20"/>
-        </w:rPr>
-        <w:t xml:space="preserve"> Naslednji pomemben dokument je </w:t>
-      </w:r>
-      <w:r>
-        <w:rPr>
-          <w:rFonts w:ascii="Times New Roman" w:hAnsi="Times New Roman" w:cs="Times New Roman"/>
-          <w:sz w:val="24"/>
-          <w:szCs w:val="20"/>
-        </w:rPr>
-        <w:t>umetniška</w:t>
-      </w:r>
-      <w:r>
-        <w:rPr>
-          <w:rFonts w:ascii="Times New Roman" w:hAnsi="Times New Roman" w:cs="Times New Roman"/>
-          <w:sz w:val="24"/>
-          <w:szCs w:val="20"/>
-        </w:rPr>
-        <w:t xml:space="preserve"> biblija, ki lahko poleg usmeritev umetniškega sloga tudi tehnično dokumentacijo. Lahko narekuje število poligonov ali število</w:t>
-      </w:r>
-      <w:r>
-        <w:rPr>
-          <w:rFonts w:ascii="Times New Roman" w:hAnsi="Times New Roman" w:cs="Times New Roman"/>
-          <w:sz w:val="24"/>
-          <w:szCs w:val="20"/>
-        </w:rPr>
-        <w:t xml:space="preserve"> slik na sekundo pri animacijah. </w:t>
-      </w:r>
-      <w:r>
-        <w:rPr>
-          <w:rFonts w:ascii="Times New Roman" w:hAnsi="Times New Roman" w:cs="Times New Roman"/>
-          <w:sz w:val="24"/>
-          <w:szCs w:val="20"/>
-        </w:rPr>
-        <w:t>Umetniška biblija lahko vsebuje tudi snemalno knjigo, ki služi za pomoč pri snemanju</w:t>
-      </w:r>
-      <w:r>
-        <w:rPr>
-          <w:rFonts w:ascii="Times New Roman" w:hAnsi="Times New Roman" w:cs="Times New Roman"/>
-          <w:sz w:val="24"/>
-          <w:szCs w:val="20"/>
-        </w:rPr>
-        <w:t xml:space="preserve"> ali </w:t>
-      </w:r>
-      <w:r>
-        <w:rPr>
-          <w:rFonts w:ascii="Times New Roman" w:hAnsi="Times New Roman" w:cs="Times New Roman"/>
-          <w:sz w:val="24"/>
-          <w:szCs w:val="20"/>
-        </w:rPr>
-        <w:t>modeliranju</w:t>
-      </w:r>
-      <w:r>
-        <w:rPr>
-          <w:rFonts w:ascii="Times New Roman" w:hAnsi="Times New Roman" w:cs="Times New Roman"/>
-          <w:sz w:val="24"/>
-          <w:szCs w:val="20"/>
-        </w:rPr>
-        <w:t xml:space="preserve"> prizorov</w:t>
-      </w:r>
-      <w:r>
-        <w:rPr>
-          <w:rFonts w:ascii="Times New Roman" w:hAnsi="Times New Roman" w:cs="Times New Roman"/>
-          <w:sz w:val="24"/>
-          <w:szCs w:val="20"/>
-        </w:rPr>
-        <w:t>.</w:t>
-      </w:r>
-      <w:r>
-        <w:rPr>
-          <w:rFonts w:ascii="Times New Roman" w:hAnsi="Times New Roman" w:cs="Times New Roman"/>
-          <w:sz w:val="24"/>
-          <w:szCs w:val="20"/>
-        </w:rPr>
-        <w:t xml:space="preserve"> </w:t>
-      </w:r>
-      <w:r>
-        <w:rPr>
-          <w:rFonts w:ascii="Times New Roman" w:hAnsi="Times New Roman" w:cs="Times New Roman"/>
-          <w:sz w:val="24"/>
-          <w:szCs w:val="20"/>
-        </w:rPr>
-        <w:t>Sorodni načrtu igre je tehnični dokument</w:t>
-      </w:r>
-      <w:r>
-        <w:rPr>
-          <w:rFonts w:ascii="Times New Roman" w:hAnsi="Times New Roman" w:cs="Times New Roman"/>
-          <w:sz w:val="24"/>
-          <w:szCs w:val="20"/>
-        </w:rPr>
-        <w:t>. Medtem, ko načrt igre opisuje funkcionalnost igre, tehnični dokument definir</w:t>
-      </w:r>
-      <w:r>
-        <w:rPr>
-          <w:rFonts w:ascii="Times New Roman" w:hAnsi="Times New Roman" w:cs="Times New Roman"/>
-          <w:sz w:val="24"/>
-          <w:szCs w:val="20"/>
-        </w:rPr>
-        <w:t xml:space="preserve">a načine njihove implementacije </w:t>
-      </w:r>
-      <w:r>
-        <w:rPr>
-          <w:rFonts w:ascii="Times New Roman" w:hAnsi="Times New Roman" w:cs="Times New Roman"/>
-          <w:sz w:val="24"/>
-          <w:szCs w:val="20"/>
-        </w:rPr>
-        <w:fldChar w:fldCharType="begin"/>
-      </w:r>
-      <w:r>
-        <w:rPr>
-          <w:rFonts w:ascii="Times New Roman" w:hAnsi="Times New Roman" w:cs="Times New Roman"/>
-          <w:sz w:val="24"/>
-          <w:szCs w:val="20"/>
-        </w:rPr>
-        <w:instrText xml:space="preserve"> ADDIN ZOTERO_ITEM CSL_CITATION {"citationID":"oUbwXj6L","properties":{"formattedCitation":"(III 2004, 317)","plainCitation":"(III 2004, 317)"},"citationItems":[{"id":421,"uris":["http://zotero.org/users/local/1VrTeLcH/items/947GWRPE"],"uri":["http://zotero.org/users/local/1VrTeLcH/items/947GWRPE"],"itemData":{"id":421,"type":"book","title":"Game Design: Theory and Practice","publisher":"Jones &amp; Bartlett Learning","publisher-place":"Plano, Tex","number-of-pages":"704","edition":"2 edition","source":"Amazon","event-place":"Plano, Tex","abstract":"\"Both burgeoning game designers and devoted gamers should consider [Game Design: Theory &amp; Practice] an essential read.\" -- Computer Gaming World\"Ultimately, in both theory and practice, Rouse's Game Design bible gets the job done. Let us pray.\" - Next Generation magazine In the second edition to the acclaimed Game Design: Theory &amp; Practice, designer Richard Rouse III balances a discussion of the essential concepts behind game design with an explanation of how you can implement them in your current project. Detailed analysis of successful games is interwoven with concrete examples from Rouse's own experience. This second edition thoroughly updates the popular original with new chapters and fully revised text.","ISBN":"978-1-55622-912-1","shortTitle":"Game Design","language":"English","author":[{"family":"III","given":"Richard Rouse"}],"issued":{"date-parts":[["2004",9,13]]}},"locator":"317"}],"schema":"https://github.com/citation-style-language/schema/raw/master/csl-citation.json"} </w:instrText>
-      </w:r>
-      <w:r>
-        <w:rPr>
-          <w:rFonts w:ascii="Times New Roman" w:hAnsi="Times New Roman" w:cs="Times New Roman"/>
-          <w:sz w:val="24"/>
-          <w:szCs w:val="20"/>
-        </w:rPr>
-        <w:fldChar w:fldCharType="separate"/>
-      </w:r>
-      <w:r>
-        <w:rPr>
-          <w:rFonts w:ascii="Times New Roman" w:hAnsi="Times New Roman" w:cs="Times New Roman"/>
-          <w:sz w:val="24"/>
-        </w:rPr>
-        <w:t>(III 2004, 317)</w:t>
-      </w:r>
-      <w:r>
-        <w:rPr>
-          <w:rFonts w:ascii="Times New Roman" w:hAnsi="Times New Roman" w:cs="Times New Roman"/>
-          <w:sz w:val="24"/>
-          <w:szCs w:val="20"/>
-        </w:rPr>
-        <w:fldChar w:fldCharType="end"/>
-      </w:r>
-      <w:r>
-        <w:rPr>
-          <w:rFonts w:ascii="Times New Roman" w:hAnsi="Times New Roman" w:cs="Times New Roman"/>
-          <w:sz w:val="24"/>
-          <w:szCs w:val="20"/>
-        </w:rPr>
-        <w:t>.</w:t>
-      </w:r>
-      <w:r>
-        <w:rPr>
-          <w:rFonts w:ascii="Times New Roman" w:hAnsi="Times New Roman" w:cs="Times New Roman"/>
-          <w:sz w:val="24"/>
-          <w:szCs w:val="20"/>
-        </w:rPr>
-        <w:t xml:space="preserve"> Kot zadnje pa Rouse III (2004) omeni časovne, poslovne in marketinške dokumente</w:t>
-      </w:r>
-      <w:r>
-        <w:rPr>
-          <w:rFonts w:ascii="Times New Roman" w:hAnsi="Times New Roman" w:cs="Times New Roman"/>
-          <w:sz w:val="24"/>
-          <w:szCs w:val="20"/>
-        </w:rPr>
-        <w:t>, kateri se pogosto znajdejo v takšni ali drugač</w:t>
-      </w:r>
-      <w:r>
-        <w:rPr>
-          <w:rFonts w:ascii="Times New Roman" w:hAnsi="Times New Roman" w:cs="Times New Roman"/>
-          <w:sz w:val="24"/>
-          <w:szCs w:val="20"/>
-        </w:rPr>
-        <w:t>ni obliki v načrtu igre. Zaradi svoje narave so bolj primerni za ljudi, ki so usme</w:t>
-      </w:r>
-      <w:r>
-        <w:rPr>
-          <w:rFonts w:ascii="Times New Roman" w:hAnsi="Times New Roman" w:cs="Times New Roman"/>
-          <w:sz w:val="24"/>
-          <w:szCs w:val="20"/>
-        </w:rPr>
-        <w:t>rjeni v prodajo in oglaševanje. Dokumente je potrebno posodabljati in je bolje, da so odgovornosti poraz</w:t>
-      </w:r>
-      <w:r>
-        <w:rPr>
-          <w:rFonts w:ascii="Times New Roman" w:hAnsi="Times New Roman" w:cs="Times New Roman"/>
-          <w:sz w:val="24"/>
-          <w:szCs w:val="20"/>
-        </w:rPr>
-        <w:t>deljene glede na usposobljenost</w:t>
-      </w:r>
-      <w:r>
-        <w:rPr>
-          <w:rFonts w:ascii="Times New Roman" w:hAnsi="Times New Roman" w:cs="Times New Roman"/>
-          <w:sz w:val="24"/>
-          <w:szCs w:val="20"/>
-        </w:rPr>
-        <w:t xml:space="preserve"> </w:t>
-      </w:r>
-      <w:r>
-        <w:rPr>
-          <w:rFonts w:ascii="Times New Roman" w:hAnsi="Times New Roman" w:cs="Times New Roman"/>
-          <w:sz w:val="24"/>
-          <w:szCs w:val="20"/>
-        </w:rPr>
-        <w:fldChar w:fldCharType="begin"/>
-      </w:r>
-      <w:r>
-        <w:rPr>
-          <w:rFonts w:ascii="Times New Roman" w:hAnsi="Times New Roman" w:cs="Times New Roman"/>
-          <w:sz w:val="24"/>
-          <w:szCs w:val="20"/>
-        </w:rPr>
-        <w:instrText xml:space="preserve"> ADDIN ZOTERO_ITEM CSL_CITATION {"citationID":"NCpivLmA","properties":{"formattedCitation":"(III 2004, 317)","plainCitation":"(III 2004, 317)"},"citationItems":[{"id":421,"uris":["http://zotero.org/users/local/1VrTeLcH/items/947GWRPE"],"uri":["http://zotero.org/users/local/1VrTeLcH/items/947GWRPE"],"itemData":{"id":421,"type":"book","title":"Game Design: Theory and Practice","publisher":"Jones &amp; Bartlett Learning","publisher-place":"Plano, Tex","number-of-pages":"704","edition":"2 edition","source":"Amazon","event-place":"Plano, Tex","abstract":"\"Both burgeoning game designers and devoted gamers should consider [Game Design: Theory &amp; Practice] an essential read.\" -- Computer Gaming World\"Ultimately, in both theory and practice, Rouse's Game Design bible gets the job done. Let us pray.\" - Next Generation magazine In the second edition to the acclaimed Game Design: Theory &amp; Practice, designer Richard Rouse III balances a discussion of the essential concepts behind game design with an explanation of how you can implement them in your current project. Detailed analysis of successful games is interwoven with concrete examples from Rouse's own experience. This second edition thoroughly updates the popular original with new chapters and fully revised text.","ISBN":"978-1-55622-912-1","shortTitle":"Game Design","language":"English","author":[{"family":"III","given":"Richard Rouse"}],"issued":{"date-parts":[["2004",9,13]]}},"locator":"317"}],"schema":"https://github.com/citation-style-language/schema/raw/master/csl-citation.json"} </w:instrText>
-      </w:r>
-      <w:r>
-        <w:rPr>
-          <w:rFonts w:ascii="Times New Roman" w:hAnsi="Times New Roman" w:cs="Times New Roman"/>
-          <w:sz w:val="24"/>
-          <w:szCs w:val="20"/>
-        </w:rPr>
-        <w:fldChar w:fldCharType="separate"/>
-      </w:r>
-      <w:r>
-        <w:rPr>
-          <w:rFonts w:ascii="Times New Roman" w:hAnsi="Times New Roman" w:cs="Times New Roman"/>
-          <w:sz w:val="24"/>
-        </w:rPr>
-        <w:t>(III 2004, 318</w:t>
-      </w:r>
-      <w:r>
-        <w:rPr>
-          <w:rFonts w:ascii="Times New Roman" w:hAnsi="Times New Roman" w:cs="Times New Roman"/>
-          <w:sz w:val="24"/>
-        </w:rPr>
-        <w:t>)</w:t>
-      </w:r>
-      <w:r>
-        <w:rPr>
-          <w:rFonts w:ascii="Times New Roman" w:hAnsi="Times New Roman" w:cs="Times New Roman"/>
-          <w:sz w:val="24"/>
-          <w:szCs w:val="20"/>
-        </w:rPr>
-        <w:fldChar w:fldCharType="end"/>
-      </w:r>
-      <w:r>
-        <w:rPr>
-          <w:rFonts w:ascii="Times New Roman" w:hAnsi="Times New Roman" w:cs="Times New Roman"/>
-          <w:sz w:val="24"/>
-          <w:szCs w:val="20"/>
-        </w:rPr>
-        <w:t>.</w:t>
-      </w:r>
-      <w:r>
-        <w:rPr>
-          <w:rFonts w:ascii="Times New Roman" w:hAnsi="Times New Roman" w:cs="Times New Roman"/>
-          <w:sz w:val="24"/>
-          <w:szCs w:val="20"/>
-        </w:rPr>
-        <w:t xml:space="preserve"> Adams d</w:t>
-      </w:r>
-      <w:r>
-        <w:rPr>
-          <w:rFonts w:ascii="Times New Roman" w:hAnsi="Times New Roman" w:cs="Times New Roman"/>
-          <w:sz w:val="24"/>
-          <w:szCs w:val="20"/>
-        </w:rPr>
-        <w:t xml:space="preserve">efinira višji koncept kot abstraktni dokument, </w:t>
-      </w:r>
-      <w:r>
-        <w:rPr>
-          <w:rFonts w:ascii="Times New Roman" w:hAnsi="Times New Roman" w:cs="Times New Roman"/>
-          <w:sz w:val="24"/>
-          <w:szCs w:val="20"/>
-        </w:rPr>
-        <w:t xml:space="preserve">ki služi za dokumentiranje </w:t>
-      </w:r>
-      <w:r>
-        <w:rPr>
-          <w:rFonts w:ascii="Times New Roman" w:hAnsi="Times New Roman" w:cs="Times New Roman"/>
-          <w:sz w:val="24"/>
-          <w:szCs w:val="20"/>
-        </w:rPr>
-        <w:t>idej.</w:t>
-      </w:r>
-      <w:r>
-        <w:rPr>
-          <w:rFonts w:ascii="Times New Roman" w:hAnsi="Times New Roman" w:cs="Times New Roman"/>
-          <w:sz w:val="24"/>
-          <w:szCs w:val="20"/>
-        </w:rPr>
-        <w:t xml:space="preserve"> T.i. pitch predstavlja dokument analize igre, ki služi za predstavitev</w:t>
-      </w:r>
-      <w:r>
-        <w:rPr>
-          <w:rFonts w:ascii="Times New Roman" w:hAnsi="Times New Roman" w:cs="Times New Roman"/>
-          <w:sz w:val="24"/>
-          <w:szCs w:val="20"/>
-        </w:rPr>
-        <w:t xml:space="preserve"> ideje naročniku.</w:t>
-      </w:r>
-      <w:r>
-        <w:rPr>
-          <w:rFonts w:ascii="Times New Roman" w:hAnsi="Times New Roman" w:cs="Times New Roman"/>
-          <w:sz w:val="24"/>
-          <w:szCs w:val="20"/>
-        </w:rPr>
-        <w:t xml:space="preserve"> Načrt</w:t>
-      </w:r>
-      <w:r>
-        <w:rPr>
-          <w:rFonts w:ascii="Times New Roman" w:hAnsi="Times New Roman" w:cs="Times New Roman"/>
-          <w:sz w:val="24"/>
-          <w:szCs w:val="20"/>
-        </w:rPr>
-        <w:t xml:space="preserve"> igre </w:t>
-      </w:r>
-      <w:r>
-        <w:rPr>
-          <w:rFonts w:ascii="Times New Roman" w:hAnsi="Times New Roman" w:cs="Times New Roman"/>
-          <w:sz w:val="24"/>
-          <w:szCs w:val="20"/>
-        </w:rPr>
-        <w:t>razdeli na oblikovanje osrednjega igralca, oblikovanje sveta in uporabniškega vmesnika.</w:t>
-      </w:r>
-      <w:r>
-        <w:rPr>
-          <w:rFonts w:ascii="Times New Roman" w:hAnsi="Times New Roman" w:cs="Times New Roman"/>
-          <w:sz w:val="24"/>
-          <w:szCs w:val="20"/>
-        </w:rPr>
-        <w:t xml:space="preserve"> Ti dokumenti skupaj predstavljajo načrt igre, ki lahko vsebuje tudi diagram</w:t>
-      </w:r>
-      <w:r>
-        <w:rPr>
-          <w:rFonts w:ascii="Times New Roman" w:hAnsi="Times New Roman" w:cs="Times New Roman"/>
-          <w:sz w:val="24"/>
-          <w:szCs w:val="20"/>
-        </w:rPr>
-        <w:t xml:space="preserve"> poteka delovanja in odločitev. Kar drugi avtorji niso opredelili je dokument napredovanja, ki definira napredovanje po stop</w:t>
-      </w:r>
-      <w:r>
-        <w:rPr>
-          <w:rFonts w:ascii="Times New Roman" w:hAnsi="Times New Roman" w:cs="Times New Roman"/>
-          <w:sz w:val="24"/>
-          <w:szCs w:val="20"/>
-        </w:rPr>
-        <w:t>njah, če je igranje temu namenjeno.</w:t>
-      </w:r>
-      <w:r>
-        <w:rPr>
-          <w:rFonts w:ascii="Times New Roman" w:hAnsi="Times New Roman" w:cs="Times New Roman"/>
-          <w:sz w:val="24"/>
-          <w:szCs w:val="20"/>
-        </w:rPr>
-        <w:t xml:space="preserve"> Prav tako definira tudi avdio dokument, ki </w:t>
-      </w:r>
-      <w:r>
-        <w:rPr>
-          <w:rFonts w:ascii="Times New Roman" w:hAnsi="Times New Roman" w:cs="Times New Roman"/>
-          <w:sz w:val="24"/>
-          <w:szCs w:val="20"/>
-        </w:rPr>
-        <w:t xml:space="preserve">je združen z dokumentom naracij. </w:t>
-      </w:r>
-      <w:r>
-        <w:rPr>
-          <w:rFonts w:ascii="Times New Roman" w:hAnsi="Times New Roman" w:cs="Times New Roman"/>
-          <w:sz w:val="24"/>
-          <w:szCs w:val="20"/>
-        </w:rPr>
-        <w:t xml:space="preserve">Kot zadnjega omenja </w:t>
-      </w:r>
-      <w:r>
-        <w:rPr>
-          <w:rFonts w:ascii="Times New Roman" w:hAnsi="Times New Roman" w:cs="Times New Roman"/>
-          <w:sz w:val="24"/>
-          <w:szCs w:val="20"/>
-        </w:rPr>
-        <w:t>scenarij</w:t>
-      </w:r>
-      <w:r>
-        <w:rPr>
-          <w:rFonts w:ascii="Times New Roman" w:hAnsi="Times New Roman" w:cs="Times New Roman"/>
-          <w:sz w:val="24"/>
-          <w:szCs w:val="20"/>
-        </w:rPr>
-        <w:t xml:space="preserve"> igre, ki predstavlja def</w:t>
-      </w:r>
-      <w:r>
-        <w:rPr>
-          <w:rFonts w:ascii="Times New Roman" w:hAnsi="Times New Roman" w:cs="Times New Roman"/>
-          <w:sz w:val="24"/>
-          <w:szCs w:val="20"/>
-        </w:rPr>
-        <w:t xml:space="preserve">inicijo temeljnega igranja igre </w:t>
-      </w:r>
-      <w:r>
-        <w:rPr>
-          <w:rFonts w:ascii="Times New Roman" w:hAnsi="Times New Roman" w:cs="Times New Roman"/>
-          <w:sz w:val="24"/>
-          <w:szCs w:val="20"/>
-        </w:rPr>
-        <w:fldChar w:fldCharType="begin"/>
-      </w:r>
-      <w:r>
-        <w:rPr>
-          <w:rFonts w:ascii="Times New Roman" w:hAnsi="Times New Roman" w:cs="Times New Roman"/>
-          <w:sz w:val="24"/>
-          <w:szCs w:val="20"/>
-        </w:rPr>
-        <w:instrText xml:space="preserve"> ADDIN ZOTERO_ITEM CSL_CITATION {"citationID":"kLnOieDe","properties":{"formattedCitation":"{\\rtf (Adams 2013, 59\\uc0\\u8211{}62)}","plainCitation":"(Adams 2013, 59–62)"},"citationItems":[{"id":423,"uris":["http://zotero.org/users/local/1VrTeLcH/items/BR223KT9"],"uri":["http://zotero.org/users/local/1VrTeLcH/items/BR223KT9"],"itemData":{"id":423,"type":"book","title":"Fundamentals of Game Design","publisher":"New Riders","publisher-place":"Berkeley, CA","number-of-pages":"576","edition":"3 edition","source":"Amazon","event-place":"Berkeley, CA","abstract":"Now in its third edition, the classic book on game design has been completely revised to include the latest developments in the game industry. Readers will learn all the fundamentals of concept development, gameplay design, core mechanics, user interfaces, storytelling, and balancing. They’ll be introduced to designing for mobile devices and touch screens, as well as for the Kinect and motion-capture gameplay. They’ll learn how indie developers are pushing the envelope and how new business models such as free-to-play are influencing design. In an easy-to-follow approach, Adams offers a first-hand look into the process of designing a game, from initial concept to final tuning. This in-depth resource also comes with engaging end-of-chapter exercises, design worksheets, and case studies.","ISBN":"978-0-321-92967-9","language":"English","author":[{"family":"Adams","given":"Ernest"}],"issued":{"date-parts":[["2013",12,27]]}},"locator":"59-62"}],"schema":"https://github.com/citation-style-language/schema/raw/master/csl-citation.json"} </w:instrText>
-      </w:r>
-      <w:r>
-        <w:rPr>
-          <w:rFonts w:ascii="Times New Roman" w:hAnsi="Times New Roman" w:cs="Times New Roman"/>
-          <w:sz w:val="24"/>
-          <w:szCs w:val="20"/>
-        </w:rPr>
-        <w:fldChar w:fldCharType="separate"/>
-      </w:r>
-      <w:r>
-        <w:rPr>
-          <w:rFonts w:ascii="Times New Roman" w:hAnsi="Times New Roman" w:cs="Times New Roman"/>
-          <w:sz w:val="24"/>
-          <w:szCs w:val="24"/>
-        </w:rPr>
-        <w:t>(Adams 2013, 59–62)</w:t>
-      </w:r>
-      <w:r>
-        <w:rPr>
-          <w:rFonts w:ascii="Times New Roman" w:hAnsi="Times New Roman" w:cs="Times New Roman"/>
-          <w:sz w:val="24"/>
-          <w:szCs w:val="20"/>
-        </w:rPr>
-        <w:fldChar w:fldCharType="end"/>
-      </w:r>
-      <w:r>
-        <w:rPr>
-          <w:rFonts w:ascii="Times New Roman" w:hAnsi="Times New Roman" w:cs="Times New Roman"/>
-          <w:sz w:val="24"/>
-          <w:szCs w:val="20"/>
-        </w:rPr>
-        <w:t>.</w:t>
-      </w:r>
     </w:p>
     <w:p>
       <w:pPr>
@@ -17035,473 +15906,64 @@
           <w:sz w:val="24"/>
           <w:szCs w:val="20"/>
         </w:rPr>
-        <w:t>Podjetja imajo lahko r</w:t>
-      </w:r>
-      <w:r>
-        <w:rPr>
-          <w:rFonts w:ascii="Times New Roman" w:hAnsi="Times New Roman" w:cs="Times New Roman"/>
-          <w:sz w:val="24"/>
-          <w:szCs w:val="20"/>
-        </w:rPr>
-        <w:t>azlične standarde dokumentacije.</w:t>
-      </w:r>
-      <w:r>
-        <w:rPr>
-          <w:rFonts w:ascii="Times New Roman" w:hAnsi="Times New Roman" w:cs="Times New Roman"/>
-          <w:sz w:val="24"/>
-          <w:szCs w:val="20"/>
-        </w:rPr>
-        <w:t xml:space="preserve"> Nekatera ustvarijo več dokum</w:t>
-      </w:r>
-      <w:r>
-        <w:rPr>
-          <w:rFonts w:ascii="Times New Roman" w:hAnsi="Times New Roman" w:cs="Times New Roman"/>
-          <w:sz w:val="24"/>
-          <w:szCs w:val="20"/>
-        </w:rPr>
-        <w:t>entov, druga manj. Navadno je dokumentacij</w:t>
-      </w:r>
-      <w:r>
-        <w:rPr>
-          <w:rFonts w:ascii="Times New Roman" w:hAnsi="Times New Roman" w:cs="Times New Roman"/>
-          <w:sz w:val="24"/>
-          <w:szCs w:val="20"/>
-        </w:rPr>
-        <w:t>a obratno proporcionalna stopnji zaupanja založnika in izkušenosti</w:t>
-      </w:r>
-      <w:r>
-        <w:rPr>
-          <w:rFonts w:ascii="Times New Roman" w:hAnsi="Times New Roman" w:cs="Times New Roman"/>
-          <w:sz w:val="24"/>
-          <w:szCs w:val="20"/>
-        </w:rPr>
-        <w:t xml:space="preserve"> razvojne</w:t>
-      </w:r>
-      <w:r>
-        <w:rPr>
-          <w:rFonts w:ascii="Times New Roman" w:hAnsi="Times New Roman" w:cs="Times New Roman"/>
-          <w:sz w:val="24"/>
-          <w:szCs w:val="20"/>
-        </w:rPr>
-        <w:t xml:space="preserve"> ekipe</w:t>
-      </w:r>
-      <w:r>
-        <w:rPr>
-          <w:rFonts w:ascii="Times New Roman" w:hAnsi="Times New Roman" w:cs="Times New Roman"/>
-          <w:sz w:val="24"/>
-          <w:szCs w:val="20"/>
-        </w:rPr>
-        <w:t xml:space="preserve">. Ne glede na izkušnje dobra dokumentacija pripomore k boljšem </w:t>
-      </w:r>
-      <w:r>
-        <w:rPr>
-          <w:rFonts w:ascii="Times New Roman" w:hAnsi="Times New Roman" w:cs="Times New Roman"/>
-          <w:sz w:val="24"/>
-          <w:szCs w:val="20"/>
-        </w:rPr>
-        <w:lastRenderedPageBreak/>
-        <w:t>razvoju</w:t>
-      </w:r>
-      <w:r>
-        <w:rPr>
-          <w:rFonts w:ascii="Times New Roman" w:hAnsi="Times New Roman" w:cs="Times New Roman"/>
-          <w:sz w:val="24"/>
-          <w:szCs w:val="20"/>
-        </w:rPr>
-        <w:t xml:space="preserve"> </w:t>
-      </w:r>
-      <w:r>
-        <w:rPr>
-          <w:rFonts w:ascii="Times New Roman" w:hAnsi="Times New Roman" w:cs="Times New Roman"/>
-          <w:sz w:val="24"/>
-          <w:szCs w:val="20"/>
-        </w:rPr>
-        <w:fldChar w:fldCharType="begin"/>
-      </w:r>
-      <w:r>
-        <w:rPr>
-          <w:rFonts w:ascii="Times New Roman" w:hAnsi="Times New Roman" w:cs="Times New Roman"/>
-          <w:sz w:val="24"/>
-          <w:szCs w:val="20"/>
-        </w:rPr>
-        <w:instrText xml:space="preserve"> ADDIN ZOTERO_ITEM CSL_CITATION {"citationID":"hlMRV7qO","properties":{"formattedCitation":"(III 2004, 319)","plainCitation":"(III 2004, 319)"},"citationItems":[{"id":421,"uris":["http://zotero.org/users/local/1VrTeLcH/items/947GWRPE"],"uri":["http://zotero.org/users/local/1VrTeLcH/items/947GWRPE"],"itemData":{"id":421,"type":"book","title":"Game Design: Theory and Practice","publisher":"Jones &amp; Bartlett Learning","publisher-place":"Plano, Tex","number-of-pages":"704","edition":"2 edition","source":"Amazon","event-place":"Plano, Tex","abstract":"\"Both burgeoning game designers and devoted gamers should consider [Game Design: Theory &amp; Practice] an essential read.\" -- Computer Gaming World\"Ultimately, in both theory and practice, Rouse's Game Design bible gets the job done. Let us pray.\" - Next Generation magazine In the second edition to the acclaimed Game Design: Theory &amp; Practice, designer Richard Rouse III balances a discussion of the essential concepts behind game design with an explanation of how you can implement them in your current project. Detailed analysis of successful games is interwoven with concrete examples from Rouse's own experience. This second edition thoroughly updates the popular original with new chapters and fully revised text.","ISBN":"978-1-55622-912-1","shortTitle":"Game Design","language":"English","author":[{"family":"III","given":"Richard Rouse"}],"issued":{"date-parts":[["2004",9,13]]}},"locator":"319"}],"schema":"https://github.com/citation-style-language/schema/raw/master/csl-citation.json"} </w:instrText>
-      </w:r>
-      <w:r>
-        <w:rPr>
-          <w:rFonts w:ascii="Times New Roman" w:hAnsi="Times New Roman" w:cs="Times New Roman"/>
-          <w:sz w:val="24"/>
-          <w:szCs w:val="20"/>
-        </w:rPr>
-        <w:fldChar w:fldCharType="separate"/>
-      </w:r>
-      <w:r>
-        <w:rPr>
-          <w:rFonts w:ascii="Times New Roman" w:hAnsi="Times New Roman" w:cs="Times New Roman"/>
-          <w:sz w:val="24"/>
-        </w:rPr>
-        <w:t>(III 2004, 319)</w:t>
-      </w:r>
-      <w:r>
-        <w:rPr>
-          <w:rFonts w:ascii="Times New Roman" w:hAnsi="Times New Roman" w:cs="Times New Roman"/>
-          <w:sz w:val="24"/>
-          <w:szCs w:val="20"/>
-        </w:rPr>
-        <w:fldChar w:fldCharType="end"/>
-      </w:r>
-      <w:r>
-        <w:rPr>
-          <w:rFonts w:ascii="Times New Roman" w:hAnsi="Times New Roman" w:cs="Times New Roman"/>
-          <w:sz w:val="24"/>
-          <w:szCs w:val="20"/>
-        </w:rPr>
-        <w:t>.</w:t>
-      </w:r>
-      <w:r>
-        <w:rPr>
-          <w:rFonts w:ascii="Times New Roman" w:hAnsi="Times New Roman" w:cs="Times New Roman"/>
-          <w:sz w:val="24"/>
-          <w:szCs w:val="20"/>
-        </w:rPr>
-        <w:t xml:space="preserve"> Slika 7.5 spodaj prikazuje konsolidacijo vseh dokumentov, ki predstavljajo model</w:t>
-      </w:r>
-      <w:r>
-        <w:rPr>
-          <w:rFonts w:ascii="Times New Roman" w:hAnsi="Times New Roman" w:cs="Times New Roman"/>
-          <w:sz w:val="24"/>
-          <w:szCs w:val="20"/>
-        </w:rPr>
-        <w:t xml:space="preserve"> artefaktov. Prvi dokument predstavlja</w:t>
-      </w:r>
-      <w:r>
-        <w:rPr>
-          <w:rFonts w:ascii="Times New Roman" w:hAnsi="Times New Roman" w:cs="Times New Roman"/>
-          <w:sz w:val="24"/>
-          <w:szCs w:val="20"/>
-        </w:rPr>
-        <w:t xml:space="preserve"> koncept, ki pomaga ravnatelj</w:t>
-      </w:r>
-      <w:r>
-        <w:rPr>
-          <w:rFonts w:ascii="Times New Roman" w:hAnsi="Times New Roman" w:cs="Times New Roman"/>
-          <w:sz w:val="24"/>
-          <w:szCs w:val="20"/>
-        </w:rPr>
-        <w:t>stvu oceniti izvedljivost ideje</w:t>
-      </w:r>
-      <w:r>
-        <w:rPr>
-          <w:rFonts w:ascii="Times New Roman" w:hAnsi="Times New Roman" w:cs="Times New Roman"/>
-          <w:sz w:val="24"/>
-          <w:szCs w:val="20"/>
-        </w:rPr>
-        <w:t xml:space="preserve"> </w:t>
-      </w:r>
-      <w:r>
-        <w:rPr>
-          <w:rFonts w:ascii="Times New Roman" w:hAnsi="Times New Roman" w:cs="Times New Roman"/>
-          <w:sz w:val="24"/>
-          <w:szCs w:val="20"/>
-        </w:rPr>
-        <w:fldChar w:fldCharType="begin"/>
-      </w:r>
-      <w:r>
-        <w:rPr>
-          <w:rFonts w:ascii="Times New Roman" w:hAnsi="Times New Roman" w:cs="Times New Roman"/>
-          <w:sz w:val="24"/>
-          <w:szCs w:val="20"/>
-        </w:rPr>
-        <w:instrText xml:space="preserve"> ADDIN ZOTERO_ITEM CSL_CITATION {"citationID":"gcd7XIwM","properties":{"formattedCitation":"(Novak 2012, 382)","plainCitation":"(Novak 2012, 382)"},"citationItems":[{"id":83,"uris":["http://zotero.org/users/local/1VrTeLcH/items/ZLCN5TN2"],"uri":["http://zotero.org/users/local/1VrTeLcH/items/ZLCN5TN2"],"itemData":{"id":83,"type":"book","title":"Game Development Essentials: An Introduction 3rd Edition","author":[{"family":"Novak","given":"Jeannie"}],"issued":{"date-parts":[["2012"]]}},"locator":"382"}],"schema":"https://github.com/citation-style-language/schema/raw/master/csl-citation.json"} </w:instrText>
-      </w:r>
-      <w:r>
-        <w:rPr>
-          <w:rFonts w:ascii="Times New Roman" w:hAnsi="Times New Roman" w:cs="Times New Roman"/>
-          <w:sz w:val="24"/>
-          <w:szCs w:val="20"/>
-        </w:rPr>
-        <w:fldChar w:fldCharType="separate"/>
-      </w:r>
-      <w:r>
-        <w:rPr>
-          <w:rFonts w:ascii="Times New Roman" w:hAnsi="Times New Roman" w:cs="Times New Roman"/>
-          <w:sz w:val="24"/>
-        </w:rPr>
-        <w:t>(Novak 2012, 382)</w:t>
-      </w:r>
-      <w:r>
-        <w:rPr>
-          <w:rFonts w:ascii="Times New Roman" w:hAnsi="Times New Roman" w:cs="Times New Roman"/>
-          <w:sz w:val="24"/>
-          <w:szCs w:val="20"/>
-        </w:rPr>
-        <w:fldChar w:fldCharType="end"/>
-      </w:r>
-      <w:r>
-        <w:rPr>
-          <w:rFonts w:ascii="Times New Roman" w:hAnsi="Times New Roman" w:cs="Times New Roman"/>
-          <w:sz w:val="24"/>
-          <w:szCs w:val="20"/>
-        </w:rPr>
-        <w:t>.</w:t>
-      </w:r>
-      <w:r>
-        <w:rPr>
-          <w:rFonts w:ascii="Times New Roman" w:hAnsi="Times New Roman" w:cs="Times New Roman"/>
-          <w:sz w:val="24"/>
-          <w:szCs w:val="20"/>
-        </w:rPr>
-        <w:t xml:space="preserve"> </w:t>
-      </w:r>
-      <w:r>
-        <w:rPr>
-          <w:rFonts w:ascii="Times New Roman" w:hAnsi="Times New Roman" w:cs="Times New Roman"/>
-          <w:sz w:val="24"/>
-          <w:szCs w:val="20"/>
-        </w:rPr>
-        <w:t>Predloga igre ali nagovor je naslednji dokument, ki predstavlja komponente igre bolj podrobno</w:t>
-      </w:r>
-      <w:r>
-        <w:rPr>
-          <w:rFonts w:ascii="Times New Roman" w:hAnsi="Times New Roman" w:cs="Times New Roman"/>
-          <w:sz w:val="24"/>
-          <w:szCs w:val="20"/>
-        </w:rPr>
-        <w:t>. Namen predloge igre je predstavitev igre podjetju ali partnerju.</w:t>
-      </w:r>
-      <w:r>
-        <w:rPr>
-          <w:rFonts w:ascii="Times New Roman" w:hAnsi="Times New Roman" w:cs="Times New Roman"/>
-          <w:sz w:val="24"/>
-          <w:szCs w:val="20"/>
-        </w:rPr>
-        <w:t xml:space="preserve"> Ta dokument se bolje posveti zgodbi in opisu likov</w:t>
-      </w:r>
-      <w:r>
-        <w:rPr>
-          <w:rFonts w:ascii="Times New Roman" w:hAnsi="Times New Roman" w:cs="Times New Roman"/>
-          <w:sz w:val="24"/>
-          <w:szCs w:val="20"/>
-        </w:rPr>
-        <w:t xml:space="preserve"> </w:t>
-      </w:r>
-      <w:r>
-        <w:rPr>
-          <w:rFonts w:ascii="Times New Roman" w:hAnsi="Times New Roman" w:cs="Times New Roman"/>
-          <w:sz w:val="24"/>
-          <w:szCs w:val="20"/>
-        </w:rPr>
-        <w:fldChar w:fldCharType="begin"/>
-      </w:r>
-      <w:r>
-        <w:rPr>
-          <w:rFonts w:ascii="Times New Roman" w:hAnsi="Times New Roman" w:cs="Times New Roman"/>
-          <w:sz w:val="24"/>
-          <w:szCs w:val="20"/>
-        </w:rPr>
-        <w:instrText xml:space="preserve"> ADDIN ZOTERO_ITEM CSL_CITATION {"citationID":"dKER5kqU","properties":{"formattedCitation":"(Novak 2012, 382)","plainCitation":"(Novak 2012, 382)"},"citationItems":[{"id":83,"uris":["http://zotero.org/users/local/1VrTeLcH/items/ZLCN5TN2"],"uri":["http://zotero.org/users/local/1VrTeLcH/items/ZLCN5TN2"],"itemData":{"id":83,"type":"book","title":"Game Development Essentials: An Introduction 3rd Edition","author":[{"family":"Novak","given":"Jeannie"}],"issued":{"date-parts":[["2012"]]}},"locator":"382"}],"schema":"https://github.com/citation-style-language/schema/raw/master/csl-citation.json"} </w:instrText>
-      </w:r>
-      <w:r>
-        <w:rPr>
-          <w:rFonts w:ascii="Times New Roman" w:hAnsi="Times New Roman" w:cs="Times New Roman"/>
-          <w:sz w:val="24"/>
-          <w:szCs w:val="20"/>
-        </w:rPr>
-        <w:fldChar w:fldCharType="separate"/>
-      </w:r>
-      <w:r>
-        <w:rPr>
-          <w:rFonts w:ascii="Times New Roman" w:hAnsi="Times New Roman" w:cs="Times New Roman"/>
-          <w:sz w:val="24"/>
-        </w:rPr>
-        <w:t>(Novak 2012, 387</w:t>
-      </w:r>
-      <w:r>
-        <w:rPr>
-          <w:rFonts w:ascii="Times New Roman" w:hAnsi="Times New Roman" w:cs="Times New Roman"/>
-          <w:sz w:val="24"/>
-        </w:rPr>
-        <w:t>)</w:t>
-      </w:r>
-      <w:r>
-        <w:rPr>
-          <w:rFonts w:ascii="Times New Roman" w:hAnsi="Times New Roman" w:cs="Times New Roman"/>
-          <w:sz w:val="24"/>
-          <w:szCs w:val="20"/>
-        </w:rPr>
-        <w:fldChar w:fldCharType="end"/>
-      </w:r>
-      <w:r>
-        <w:rPr>
-          <w:rFonts w:ascii="Times New Roman" w:hAnsi="Times New Roman" w:cs="Times New Roman"/>
-          <w:sz w:val="24"/>
-          <w:szCs w:val="20"/>
-        </w:rPr>
-        <w:t>.</w:t>
-      </w:r>
-      <w:r>
-        <w:rPr>
-          <w:rFonts w:ascii="Times New Roman" w:hAnsi="Times New Roman" w:cs="Times New Roman"/>
-          <w:sz w:val="24"/>
-          <w:szCs w:val="20"/>
-        </w:rPr>
-        <w:t xml:space="preserve"> Nadgrad</w:t>
-      </w:r>
-      <w:r>
-        <w:rPr>
-          <w:rFonts w:ascii="Times New Roman" w:hAnsi="Times New Roman" w:cs="Times New Roman"/>
-          <w:sz w:val="24"/>
-          <w:szCs w:val="20"/>
-        </w:rPr>
-        <w:t xml:space="preserve">nja predloge igre je načrt igre. </w:t>
-      </w:r>
-      <w:r>
-        <w:rPr>
-          <w:rFonts w:ascii="Times New Roman" w:hAnsi="Times New Roman" w:cs="Times New Roman"/>
-          <w:sz w:val="24"/>
-          <w:szCs w:val="20"/>
-        </w:rPr>
-        <w:t>Temu sledijo tehnični dokument, dokument testiranja in dokument zvoka in naracij.</w:t>
-      </w:r>
-      <w:r>
-        <w:rPr>
-          <w:rFonts w:ascii="Times New Roman" w:hAnsi="Times New Roman" w:cs="Times New Roman"/>
-          <w:sz w:val="24"/>
-          <w:szCs w:val="20"/>
-        </w:rPr>
-        <w:t xml:space="preserve"> Medtem ko so navedeni dokumenti navadno nastavljeni v pred produkcijskem času se umetnikova biblija </w:t>
-      </w:r>
-      <w:r>
-        <w:rPr>
-          <w:rFonts w:ascii="Times New Roman" w:hAnsi="Times New Roman" w:cs="Times New Roman"/>
-          <w:sz w:val="24"/>
-          <w:szCs w:val="20"/>
-        </w:rPr>
-        <w:t>navadno gradi iterativno v času produkcije</w:t>
-      </w:r>
-      <w:r>
-        <w:rPr>
-          <w:rFonts w:ascii="Times New Roman" w:hAnsi="Times New Roman" w:cs="Times New Roman"/>
-          <w:sz w:val="24"/>
-          <w:szCs w:val="20"/>
-        </w:rPr>
-        <w:t xml:space="preserve"> </w:t>
-      </w:r>
-      <w:r>
-        <w:rPr>
-          <w:rFonts w:ascii="Times New Roman" w:hAnsi="Times New Roman" w:cs="Times New Roman"/>
-          <w:sz w:val="24"/>
-          <w:szCs w:val="20"/>
-        </w:rPr>
-        <w:fldChar w:fldCharType="begin"/>
-      </w:r>
-      <w:r>
-        <w:rPr>
-          <w:rFonts w:ascii="Times New Roman" w:hAnsi="Times New Roman" w:cs="Times New Roman"/>
-          <w:sz w:val="24"/>
-          <w:szCs w:val="20"/>
-        </w:rPr>
-        <w:instrText xml:space="preserve"> ADDIN ZOTERO_ITEM CSL_CITATION {"citationID":"9OfmVRyC","properties":{"formattedCitation":"(Bartle 2003, 88)","plainCitation":"(Bartle 2003, 88)"},"citationItems":[{"id":427,"uris":["http://zotero.org/users/local/1VrTeLcH/items/FAKEWURL"],"uri":["http://zotero.org/users/local/1VrTeLcH/items/FAKEWURL"],"itemData":{"id":427,"type":"book","title":"Designing Virtual Worlds","publisher":"New Riders Games","source":"ACM Digital Library","abstract":"Designing Virtual Worlds is the most comprehensive treatment of virtual world design to-date from one of the true pioneers and most sought-after design consultants. It's a tour de force of VW design, stunning in intellectual scope, spanning the literary, economic, sociological, psychological, physical, technological, and ethical underpinnings of design, while providing the reader with a deep, well-grounded understanding of VW design principles. It covers everything from MUDs to MOOs to MMORPGs, from text-based to graphical VWs.Designing Virtual Worlds brings a rich, well-developed approach to the design concepts behind virtual worlds. It is grounded in the earliest approaches to such designs, but the examples discussed in the book run the gamut from the earliest MUDs to the present-day MMORPG games mentioned above. It teaches the reader the actual, underlying design principles that many designers do not understand when they borrow or build from previous games. There is no other design book on the market in the area of online games and virtual worlds that provides the rich detail, historical context, and conceptual depth of Designing Virtual Worlds.","ISBN":"978-0-13-101816-7","author":[{"family":"Bartle","given":"Richard"}],"issued":{"date-parts":[["2003"]]}},"locator":"88"}],"schema":"https://github.com/citation-style-language/schema/raw/master/csl-citation.json"} </w:instrText>
-      </w:r>
-      <w:r>
-        <w:rPr>
-          <w:rFonts w:ascii="Times New Roman" w:hAnsi="Times New Roman" w:cs="Times New Roman"/>
-          <w:sz w:val="24"/>
-          <w:szCs w:val="20"/>
-        </w:rPr>
-        <w:fldChar w:fldCharType="separate"/>
-      </w:r>
-      <w:r>
-        <w:rPr>
-          <w:rFonts w:ascii="Times New Roman" w:hAnsi="Times New Roman" w:cs="Times New Roman"/>
-          <w:sz w:val="24"/>
-        </w:rPr>
-        <w:t>(Bartle 2003, 87-88</w:t>
-      </w:r>
-      <w:r>
-        <w:rPr>
-          <w:rFonts w:ascii="Times New Roman" w:hAnsi="Times New Roman" w:cs="Times New Roman"/>
-          <w:sz w:val="24"/>
-        </w:rPr>
-        <w:t>)</w:t>
-      </w:r>
-      <w:r>
-        <w:rPr>
-          <w:rFonts w:ascii="Times New Roman" w:hAnsi="Times New Roman" w:cs="Times New Roman"/>
-          <w:sz w:val="24"/>
-          <w:szCs w:val="20"/>
-        </w:rPr>
-        <w:fldChar w:fldCharType="end"/>
-      </w:r>
-      <w:r>
-        <w:rPr>
-          <w:rFonts w:ascii="Times New Roman" w:hAnsi="Times New Roman" w:cs="Times New Roman"/>
-          <w:sz w:val="24"/>
-          <w:szCs w:val="20"/>
-        </w:rPr>
-        <w:t>.</w:t>
-      </w:r>
-      <w:r>
-        <w:rPr>
-          <w:rFonts w:ascii="Times New Roman" w:hAnsi="Times New Roman" w:cs="Times New Roman"/>
-          <w:sz w:val="24"/>
-          <w:szCs w:val="20"/>
-        </w:rPr>
-        <w:t xml:space="preserve"> Zadnji artefakt predstavlja prototip, ki velja</w:t>
-      </w:r>
-      <w:r>
-        <w:rPr>
-          <w:rFonts w:ascii="Times New Roman" w:hAnsi="Times New Roman" w:cs="Times New Roman"/>
-          <w:sz w:val="24"/>
-          <w:szCs w:val="20"/>
-        </w:rPr>
-        <w:t xml:space="preserve"> za dokaz delovanja koncepta in zmožnost premagovanja tehničnih zahtevnosti </w:t>
-      </w:r>
-      <w:r>
-        <w:rPr>
-          <w:rFonts w:ascii="Times New Roman" w:hAnsi="Times New Roman" w:cs="Times New Roman"/>
-          <w:sz w:val="24"/>
-          <w:szCs w:val="20"/>
-        </w:rPr>
-        <w:fldChar w:fldCharType="begin"/>
-      </w:r>
-      <w:r>
-        <w:rPr>
-          <w:rFonts w:ascii="Times New Roman" w:hAnsi="Times New Roman" w:cs="Times New Roman"/>
-          <w:sz w:val="24"/>
-          <w:szCs w:val="20"/>
-        </w:rPr>
-        <w:instrText xml:space="preserve"> ADDIN ZOTERO_ITEM CSL_CITATION {"citationID":"cXozqPbg","properties":{"formattedCitation":"(Bartle 2003, 88)","plainCitation":"(Bartle 2003, 88)"},"citationItems":[{"id":427,"uris":["http://zotero.org/users/local/1VrTeLcH/items/FAKEWURL"],"uri":["http://zotero.org/users/local/1VrTeLcH/items/FAKEWURL"],"itemData":{"id":427,"type":"book","title":"Designing Virtual Worlds","publisher":"New Riders Games","source":"ACM Digital Library","abstract":"Designing Virtual Worlds is the most comprehensive treatment of virtual world design to-date from one of the true pioneers and most sought-after design consultants. It's a tour de force of VW design, stunning in intellectual scope, spanning the literary, economic, sociological, psychological, physical, technological, and ethical underpinnings of design, while providing the reader with a deep, well-grounded understanding of VW design principles. It covers everything from MUDs to MOOs to MMORPGs, from text-based to graphical VWs.Designing Virtual Worlds brings a rich, well-developed approach to the design concepts behind virtual worlds. It is grounded in the earliest approaches to such designs, but the examples discussed in the book run the gamut from the earliest MUDs to the present-day MMORPG games mentioned above. It teaches the reader the actual, underlying design principles that many designers do not understand when they borrow or build from previous games. There is no other design book on the market in the area of online games and virtual worlds that provides the rich detail, historical context, and conceptual depth of Designing Virtual Worlds.","ISBN":"978-0-13-101816-7","author":[{"family":"Bartle","given":"Richard"}],"issued":{"date-parts":[["2003"]]}},"locator":"88"}],"schema":"https://github.com/citation-style-language/schema/raw/master/csl-citation.json"} </w:instrText>
-      </w:r>
-      <w:r>
-        <w:rPr>
-          <w:rFonts w:ascii="Times New Roman" w:hAnsi="Times New Roman" w:cs="Times New Roman"/>
-          <w:sz w:val="24"/>
-          <w:szCs w:val="20"/>
-        </w:rPr>
-        <w:fldChar w:fldCharType="separate"/>
-      </w:r>
-      <w:r>
-        <w:rPr>
-          <w:rFonts w:ascii="Times New Roman" w:hAnsi="Times New Roman" w:cs="Times New Roman"/>
-          <w:sz w:val="24"/>
-        </w:rPr>
-        <w:t>(Bartle 2003, 88)</w:t>
-      </w:r>
-      <w:r>
-        <w:rPr>
-          <w:rFonts w:ascii="Times New Roman" w:hAnsi="Times New Roman" w:cs="Times New Roman"/>
-          <w:sz w:val="24"/>
-          <w:szCs w:val="20"/>
-        </w:rPr>
-        <w:fldChar w:fldCharType="end"/>
-      </w:r>
-      <w:r>
-        <w:rPr>
-          <w:rFonts w:ascii="Times New Roman" w:hAnsi="Times New Roman" w:cs="Times New Roman"/>
-          <w:sz w:val="24"/>
-          <w:szCs w:val="20"/>
-        </w:rPr>
-        <w:t>.</w:t>
+        <w:t>Novak (2012) definira</w:t>
+      </w:r>
+      <w:r>
+        <w:rPr>
+          <w:rFonts w:ascii="Times New Roman" w:hAnsi="Times New Roman" w:cs="Times New Roman"/>
+          <w:sz w:val="24"/>
+          <w:szCs w:val="20"/>
+        </w:rPr>
+        <w:t xml:space="preserve"> naslednje artefakte</w:t>
+      </w:r>
+      <w:r>
+        <w:rPr>
+          <w:rFonts w:ascii="Times New Roman" w:hAnsi="Times New Roman" w:cs="Times New Roman"/>
+          <w:sz w:val="24"/>
+          <w:szCs w:val="20"/>
+        </w:rPr>
+        <w:t>: koncept, predlog igre, načrt igre</w:t>
+      </w:r>
+      <w:r>
+        <w:rPr>
+          <w:rStyle w:val="Sprotnaopomba-sklic"/>
+          <w:rFonts w:ascii="Times New Roman" w:hAnsi="Times New Roman" w:cs="Times New Roman"/>
+          <w:sz w:val="24"/>
+          <w:szCs w:val="20"/>
+        </w:rPr>
+        <w:footnoteReference w:id="19"/>
+      </w:r>
+      <w:r>
+        <w:rPr>
+          <w:rFonts w:ascii="Times New Roman" w:hAnsi="Times New Roman" w:cs="Times New Roman"/>
+          <w:sz w:val="24"/>
+          <w:szCs w:val="20"/>
+        </w:rPr>
+        <w:t>, vodnik umetniškega sloga,</w:t>
+      </w:r>
+      <w:r>
+        <w:rPr>
+          <w:rFonts w:ascii="Times New Roman" w:hAnsi="Times New Roman" w:cs="Times New Roman"/>
+          <w:sz w:val="24"/>
+          <w:szCs w:val="20"/>
+        </w:rPr>
+        <w:t xml:space="preserve"> tehnični dokument, proj</w:t>
+      </w:r>
+      <w:r>
+        <w:rPr>
+          <w:rFonts w:ascii="Times New Roman" w:hAnsi="Times New Roman" w:cs="Times New Roman"/>
+          <w:sz w:val="24"/>
+          <w:szCs w:val="20"/>
+        </w:rPr>
+        <w:t>e</w:t>
+      </w:r>
+      <w:r>
+        <w:rPr>
+          <w:rFonts w:ascii="Times New Roman" w:hAnsi="Times New Roman" w:cs="Times New Roman"/>
+          <w:sz w:val="24"/>
+          <w:szCs w:val="20"/>
+        </w:rPr>
+        <w:t>ktni načrt in načrt testiranja.</w:t>
       </w:r>
       <w:r>
         <w:rPr>
@@ -17518,41 +15980,1755 @@
         <w:jc w:val="both"/>
         <w:rPr>
           <w:rFonts w:ascii="Times New Roman" w:hAnsi="Times New Roman" w:cs="Times New Roman"/>
-          <w:sz w:val="20"/>
-          <w:szCs w:val="20"/>
-        </w:rPr>
-      </w:pPr>
+          <w:sz w:val="24"/>
+          <w:szCs w:val="20"/>
+        </w:rPr>
+      </w:pPr>
+      <w:r>
+        <w:rPr>
+          <w:rFonts w:ascii="Times New Roman" w:hAnsi="Times New Roman" w:cs="Times New Roman"/>
+          <w:sz w:val="24"/>
+          <w:szCs w:val="20"/>
+        </w:rPr>
+        <w:t>Bates (2004) artefakte označi z drugačnimi konstrukti</w:t>
+      </w:r>
+      <w:r>
+        <w:rPr>
+          <w:rFonts w:ascii="Times New Roman" w:hAnsi="Times New Roman" w:cs="Times New Roman"/>
+          <w:sz w:val="24"/>
+          <w:szCs w:val="20"/>
+        </w:rPr>
+        <w:t xml:space="preserve">: </w:t>
+      </w:r>
+      <w:r>
+        <w:rPr>
+          <w:rFonts w:ascii="Times New Roman" w:hAnsi="Times New Roman" w:cs="Times New Roman"/>
+          <w:sz w:val="24"/>
+          <w:szCs w:val="20"/>
+        </w:rPr>
+        <w:t>načrt igre, opis oblikovanja</w:t>
+      </w:r>
+      <w:r>
+        <w:rPr>
+          <w:rFonts w:ascii="Times New Roman" w:hAnsi="Times New Roman" w:cs="Times New Roman"/>
+          <w:sz w:val="24"/>
+          <w:szCs w:val="20"/>
+        </w:rPr>
+        <w:t xml:space="preserve">, specifikacija potreb, plan konfiguracije, uporabniški </w:t>
+      </w:r>
+      <w:r>
+        <w:rPr>
+          <w:rFonts w:ascii="Times New Roman" w:hAnsi="Times New Roman" w:cs="Times New Roman"/>
+          <w:sz w:val="24"/>
+          <w:szCs w:val="20"/>
+        </w:rPr>
+        <w:t>priročnik</w:t>
+      </w:r>
+      <w:r>
+        <w:rPr>
+          <w:rFonts w:ascii="Times New Roman" w:hAnsi="Times New Roman" w:cs="Times New Roman"/>
+          <w:sz w:val="24"/>
+          <w:szCs w:val="20"/>
+        </w:rPr>
+        <w:t>, načrt i</w:t>
+      </w:r>
+      <w:r>
+        <w:rPr>
+          <w:rFonts w:ascii="Times New Roman" w:hAnsi="Times New Roman" w:cs="Times New Roman"/>
+          <w:sz w:val="24"/>
+          <w:szCs w:val="20"/>
+        </w:rPr>
+        <w:t>ntegraci</w:t>
+      </w:r>
+      <w:r>
+        <w:rPr>
+          <w:rFonts w:ascii="Times New Roman" w:hAnsi="Times New Roman" w:cs="Times New Roman"/>
+          <w:sz w:val="24"/>
+          <w:szCs w:val="20"/>
+        </w:rPr>
+        <w:t>je testa in testiranja. Specifikacijo in plan konfiguracije lahko razumem</w:t>
+      </w:r>
+      <w:r>
+        <w:rPr>
+          <w:rFonts w:ascii="Times New Roman" w:hAnsi="Times New Roman" w:cs="Times New Roman"/>
+          <w:sz w:val="24"/>
+          <w:szCs w:val="20"/>
+        </w:rPr>
+        <w:t>o kot del tehničnega dokumenta.</w:t>
+      </w:r>
+      <w:r>
+        <w:rPr>
+          <w:rFonts w:ascii="Times New Roman" w:hAnsi="Times New Roman" w:cs="Times New Roman"/>
+          <w:sz w:val="24"/>
+          <w:szCs w:val="20"/>
+        </w:rPr>
+        <w:t xml:space="preserve"> Izstopa le uporabniški </w:t>
+      </w:r>
+      <w:r>
+        <w:rPr>
+          <w:rFonts w:ascii="Times New Roman" w:hAnsi="Times New Roman" w:cs="Times New Roman"/>
+          <w:sz w:val="24"/>
+          <w:szCs w:val="20"/>
+        </w:rPr>
+        <w:t>priročnik</w:t>
+      </w:r>
+      <w:r>
+        <w:rPr>
+          <w:rFonts w:ascii="Times New Roman" w:hAnsi="Times New Roman" w:cs="Times New Roman"/>
+          <w:sz w:val="24"/>
+          <w:szCs w:val="20"/>
+        </w:rPr>
+        <w:t>, ki naj bi vseboval razlago delovanja igre, vodnika za namestitev in uporabo in celostno razlago uporabniškega vmesnika in njegovih funkcionalnosti</w:t>
+      </w:r>
+      <w:r>
+        <w:rPr>
+          <w:rFonts w:ascii="Times New Roman" w:hAnsi="Times New Roman" w:cs="Times New Roman"/>
+          <w:sz w:val="24"/>
+          <w:szCs w:val="20"/>
+        </w:rPr>
+        <w:t>.</w:t>
+      </w:r>
+      <w:r>
+        <w:rPr>
+          <w:rFonts w:ascii="Times New Roman" w:hAnsi="Times New Roman" w:cs="Times New Roman"/>
+          <w:sz w:val="24"/>
+          <w:szCs w:val="20"/>
+        </w:rPr>
+        <w:t xml:space="preserve"> V praksi je priporočljivo sprotno dopolnjevanje priročnika, vzporedno z razvojem</w:t>
+      </w:r>
+      <w:r>
+        <w:rPr>
+          <w:rFonts w:ascii="Times New Roman" w:hAnsi="Times New Roman" w:cs="Times New Roman"/>
+          <w:sz w:val="24"/>
+          <w:szCs w:val="20"/>
+        </w:rPr>
+        <w:t xml:space="preserve"> </w:t>
+      </w:r>
+      <w:r>
+        <w:rPr>
+          <w:rFonts w:ascii="Times New Roman" w:hAnsi="Times New Roman" w:cs="Times New Roman"/>
+          <w:sz w:val="24"/>
+          <w:szCs w:val="20"/>
+        </w:rPr>
+        <w:fldChar w:fldCharType="begin"/>
+      </w:r>
+      <w:r>
+        <w:rPr>
+          <w:rFonts w:ascii="Times New Roman" w:hAnsi="Times New Roman" w:cs="Times New Roman"/>
+          <w:sz w:val="24"/>
+          <w:szCs w:val="20"/>
+        </w:rPr>
+        <w:instrText xml:space="preserve"> ADDIN ZOTERO_ITEM CSL_CITATION {"citationID":"rRIIERZ9","properties":{"formattedCitation":"(Rucker 2002, 6)","plainCitation":"(Rucker 2002, 6)"},"citationItems":[{"id":224,"uris":["http://zotero.org/users/local/1VrTeLcH/items/IYM3TJ6T"],"uri":["http://zotero.org/users/local/1VrTeLcH/items/IYM3TJ6T"],"itemData":{"id":224,"type":"book","title":"Software Engineering and Computer Games","publisher":"Addison-Wesley","publisher-place":"Harlow","number-of-pages":"648","edition":"1 edition","source":"Amazon","event-place":"Harlow","abstract":"\"This book should be a requirement of anyone that wants to write games ¿ period\"André Lamothe, author and CEO of Xtreme Games There are many books on the art of games programming but now acclaimed author Rudy Rucker has gone a step beyond and transformed it into a science. Software Engineering and Computer Games uses an object-oriented (OO) approach throughout, incorporating UML for OO analysis and design and discussing software patterns and how to incorporate them into the design process.  The book covers nine topics: 1) Basic software engineering principles and techniques. 2) How to organize and complete a substantial software project 3) Practical examples of object-oriented design and programming. 4) The design of computer games. 5) Simulating physics inside our computer-generated worlds. 6) Artificial life, or how to simulate live creatures inside a computer program. 7) How to use two and three-dimensional computer graphics. 8) Windows programming with the Microsoft Foundation Classes, or MFC. 9) How to develop a project using Microsoft Visual Studio(Either Version 6.0 or .NET) The game engine accompanying the book is an open source C++ framework (the POP Framework), available together with other accompanying material from the website. The book can be used for self-study, with readers encouraged to use the POP Framework as a starting point for creating their own games.  Software Engineering and Computer Games was developed as the primary textbook for an undergraduate software engineering course and can also be the main book for courses on software projects or computer game design and programming.","ISBN":"978-0-201-76791-9","language":"English","author":[{"family":"Rucker","given":"Rudy"}],"issued":{"date-parts":[["2002",10,23]]}},"locator":"6"}],"schema":"https://github.com/citation-style-language/schema/raw/master/csl-citation.json"} </w:instrText>
+      </w:r>
+      <w:r>
+        <w:rPr>
+          <w:rFonts w:ascii="Times New Roman" w:hAnsi="Times New Roman" w:cs="Times New Roman"/>
+          <w:sz w:val="24"/>
+          <w:szCs w:val="20"/>
+        </w:rPr>
+        <w:fldChar w:fldCharType="separate"/>
+      </w:r>
+      <w:r>
+        <w:rPr>
+          <w:rFonts w:ascii="Times New Roman" w:hAnsi="Times New Roman" w:cs="Times New Roman"/>
+          <w:sz w:val="24"/>
+        </w:rPr>
+        <w:t>(Rucker 2002, 6)</w:t>
+      </w:r>
+      <w:r>
+        <w:rPr>
+          <w:rFonts w:ascii="Times New Roman" w:hAnsi="Times New Roman" w:cs="Times New Roman"/>
+          <w:sz w:val="24"/>
+          <w:szCs w:val="20"/>
+        </w:rPr>
+        <w:fldChar w:fldCharType="end"/>
+      </w:r>
+      <w:r>
+        <w:rPr>
+          <w:rFonts w:ascii="Times New Roman" w:hAnsi="Times New Roman" w:cs="Times New Roman"/>
+          <w:sz w:val="24"/>
+          <w:szCs w:val="20"/>
+        </w:rPr>
+        <w:t>.</w:t>
+      </w:r>
     </w:p>
     <w:p>
       <w:pPr>
         <w:contextualSpacing/>
-        <w:jc w:val="center"/>
-        <w:rPr>
-          <w:rFonts w:ascii="Times New Roman" w:hAnsi="Times New Roman" w:cs="Times New Roman"/>
-          <w:sz w:val="20"/>
-          <w:szCs w:val="20"/>
-        </w:rPr>
-      </w:pPr>
-      <w:r>
-        <w:rPr>
-          <w:rFonts w:ascii="Times New Roman" w:hAnsi="Times New Roman" w:cs="Times New Roman"/>
-          <w:sz w:val="20"/>
-          <w:szCs w:val="20"/>
-        </w:rPr>
-        <w:t>Slika 7.5 artef</w:t>
-      </w:r>
-      <w:r>
-        <w:rPr>
-          <w:rFonts w:ascii="Times New Roman" w:hAnsi="Times New Roman" w:cs="Times New Roman"/>
-          <w:sz w:val="20"/>
-          <w:szCs w:val="20"/>
-        </w:rPr>
-        <w:t>akti pri razvoju video iger</w:t>
+        <w:jc w:val="both"/>
+        <w:rPr>
+          <w:rFonts w:ascii="Times New Roman" w:hAnsi="Times New Roman" w:cs="Times New Roman"/>
+          <w:sz w:val="24"/>
+          <w:szCs w:val="20"/>
+        </w:rPr>
+      </w:pPr>
+      <w:r>
+        <w:rPr>
+          <w:rFonts w:ascii="Times New Roman" w:hAnsi="Times New Roman" w:cs="Times New Roman"/>
+          <w:sz w:val="24"/>
+          <w:szCs w:val="20"/>
+        </w:rPr>
+        <w:t xml:space="preserve">Rucker </w:t>
+      </w:r>
+      <w:r>
+        <w:rPr>
+          <w:rFonts w:ascii="Times New Roman" w:hAnsi="Times New Roman" w:cs="Times New Roman"/>
+          <w:sz w:val="24"/>
+          <w:szCs w:val="20"/>
+        </w:rPr>
+        <w:t>navaja specifikacijo, časovni načrt, načrt</w:t>
+      </w:r>
+      <w:r>
+        <w:rPr>
+          <w:rFonts w:ascii="Times New Roman" w:hAnsi="Times New Roman" w:cs="Times New Roman"/>
+          <w:sz w:val="24"/>
+          <w:szCs w:val="20"/>
+        </w:rPr>
+        <w:t xml:space="preserve"> oblikovanja</w:t>
+      </w:r>
+      <w:r>
+        <w:rPr>
+          <w:rFonts w:ascii="Times New Roman" w:hAnsi="Times New Roman" w:cs="Times New Roman"/>
+          <w:sz w:val="24"/>
+          <w:szCs w:val="20"/>
+        </w:rPr>
+        <w:t xml:space="preserve"> in dokumentacijo kot osnovne dokumente</w:t>
+      </w:r>
+      <w:r>
+        <w:rPr>
+          <w:rFonts w:ascii="Times New Roman" w:hAnsi="Times New Roman" w:cs="Times New Roman"/>
+          <w:sz w:val="24"/>
+          <w:szCs w:val="20"/>
+        </w:rPr>
+        <w:t xml:space="preserve"> </w:t>
+      </w:r>
+      <w:r>
+        <w:rPr>
+          <w:rFonts w:ascii="Times New Roman" w:hAnsi="Times New Roman" w:cs="Times New Roman"/>
+          <w:sz w:val="24"/>
+          <w:szCs w:val="20"/>
+        </w:rPr>
+        <w:fldChar w:fldCharType="begin"/>
+      </w:r>
+      <w:r>
+        <w:rPr>
+          <w:rFonts w:ascii="Times New Roman" w:hAnsi="Times New Roman" w:cs="Times New Roman"/>
+          <w:sz w:val="24"/>
+          <w:szCs w:val="20"/>
+        </w:rPr>
+        <w:instrText xml:space="preserve"> ADDIN ZOTERO_ITEM CSL_CITATION {"citationID":"XTGgDHuM","properties":{"formattedCitation":"(Rucker 2002, 36)","plainCitation":"(Rucker 2002, 36)"},"citationItems":[{"id":224,"uris":["http://zotero.org/users/local/1VrTeLcH/items/IYM3TJ6T"],"uri":["http://zotero.org/users/local/1VrTeLcH/items/IYM3TJ6T"],"itemData":{"id":224,"type":"book","title":"Software Engineering and Computer Games","publisher":"Addison-Wesley","publisher-place":"Harlow","number-of-pages":"648","edition":"1 edition","source":"Amazon","event-place":"Harlow","abstract":"\"This book should be a requirement of anyone that wants to write games ¿ period\"André Lamothe, author and CEO of Xtreme Games There are many books on the art of games programming but now acclaimed author Rudy Rucker has gone a step beyond and transformed it into a science. Software Engineering and Computer Games uses an object-oriented (OO) approach throughout, incorporating UML for OO analysis and design and discussing software patterns and how to incorporate them into the design process.  The book covers nine topics: 1) Basic software engineering principles and techniques. 2) How to organize and complete a substantial software project 3) Practical examples of object-oriented design and programming. 4) The design of computer games. 5) Simulating physics inside our computer-generated worlds. 6) Artificial life, or how to simulate live creatures inside a computer program. 7) How to use two and three-dimensional computer graphics. 8) Windows programming with the Microsoft Foundation Classes, or MFC. 9) How to develop a project using Microsoft Visual Studio(Either Version 6.0 or .NET) The game engine accompanying the book is an open source C++ framework (the POP Framework), available together with other accompanying material from the website. The book can be used for self-study, with readers encouraged to use the POP Framework as a starting point for creating their own games.  Software Engineering and Computer Games was developed as the primary textbook for an undergraduate software engineering course and can also be the main book for courses on software projects or computer game design and programming.","ISBN":"978-0-201-76791-9","language":"English","author":[{"family":"Rucker","given":"Rudy"}],"issued":{"date-parts":[["2002",10,23]]}},"locator":"36"}],"schema":"https://github.com/citation-style-language/schema/raw/master/csl-citation.json"} </w:instrText>
+      </w:r>
+      <w:r>
+        <w:rPr>
+          <w:rFonts w:ascii="Times New Roman" w:hAnsi="Times New Roman" w:cs="Times New Roman"/>
+          <w:sz w:val="24"/>
+          <w:szCs w:val="20"/>
+        </w:rPr>
+        <w:fldChar w:fldCharType="separate"/>
+      </w:r>
+      <w:r>
+        <w:rPr>
+          <w:rFonts w:ascii="Times New Roman" w:hAnsi="Times New Roman" w:cs="Times New Roman"/>
+          <w:sz w:val="24"/>
+        </w:rPr>
+        <w:t>(Rucker 2002, 36)</w:t>
+      </w:r>
+      <w:r>
+        <w:rPr>
+          <w:rFonts w:ascii="Times New Roman" w:hAnsi="Times New Roman" w:cs="Times New Roman"/>
+          <w:sz w:val="24"/>
+          <w:szCs w:val="20"/>
+        </w:rPr>
+        <w:fldChar w:fldCharType="end"/>
+      </w:r>
+      <w:r>
+        <w:rPr>
+          <w:rFonts w:ascii="Times New Roman" w:hAnsi="Times New Roman" w:cs="Times New Roman"/>
+          <w:sz w:val="24"/>
+          <w:szCs w:val="20"/>
+        </w:rPr>
+        <w:t>.</w:t>
+      </w:r>
+      <w:r>
+        <w:rPr>
+          <w:rFonts w:ascii="Times New Roman" w:hAnsi="Times New Roman" w:cs="Times New Roman"/>
+          <w:sz w:val="24"/>
+          <w:szCs w:val="20"/>
+        </w:rPr>
+        <w:t xml:space="preserve"> </w:t>
       </w:r>
     </w:p>
     <w:p>
       <w:pPr>
         <w:contextualSpacing/>
+        <w:jc w:val="both"/>
+        <w:rPr>
+          <w:rFonts w:ascii="Times New Roman" w:hAnsi="Times New Roman" w:cs="Times New Roman"/>
+          <w:sz w:val="24"/>
+          <w:szCs w:val="20"/>
+        </w:rPr>
+      </w:pPr>
+      <w:r>
+        <w:rPr>
+          <w:rFonts w:ascii="Times New Roman" w:hAnsi="Times New Roman" w:cs="Times New Roman"/>
+          <w:sz w:val="24"/>
+          <w:szCs w:val="20"/>
+        </w:rPr>
+        <w:t>Schell (2008) razdeli dokumente glede na šest osnovnih skupin</w:t>
+      </w:r>
+      <w:r>
+        <w:rPr>
+          <w:rFonts w:ascii="Times New Roman" w:hAnsi="Times New Roman" w:cs="Times New Roman"/>
+          <w:sz w:val="24"/>
+          <w:szCs w:val="20"/>
+        </w:rPr>
+        <w:t xml:space="preserve"> (sl. 7.5)</w:t>
+      </w:r>
+      <w:r>
+        <w:rPr>
+          <w:rFonts w:ascii="Times New Roman" w:hAnsi="Times New Roman" w:cs="Times New Roman"/>
+          <w:sz w:val="24"/>
+          <w:szCs w:val="20"/>
+        </w:rPr>
+        <w:t xml:space="preserve"> znot</w:t>
+      </w:r>
+      <w:r>
+        <w:rPr>
+          <w:rFonts w:ascii="Times New Roman" w:hAnsi="Times New Roman" w:cs="Times New Roman"/>
+          <w:sz w:val="24"/>
+          <w:szCs w:val="20"/>
+        </w:rPr>
+        <w:t>ra</w:t>
+      </w:r>
+      <w:r>
+        <w:rPr>
+          <w:rFonts w:ascii="Times New Roman" w:hAnsi="Times New Roman" w:cs="Times New Roman"/>
+          <w:sz w:val="24"/>
+          <w:szCs w:val="20"/>
+        </w:rPr>
+        <w:t>j katerih se le ti ustvarjajo</w:t>
+      </w:r>
+      <w:r>
+        <w:rPr>
+          <w:rFonts w:ascii="Times New Roman" w:hAnsi="Times New Roman" w:cs="Times New Roman"/>
+          <w:sz w:val="24"/>
+          <w:szCs w:val="20"/>
+        </w:rPr>
+        <w:t>.</w:t>
+      </w:r>
+      <w:r>
+        <w:rPr>
+          <w:rFonts w:ascii="Times New Roman" w:hAnsi="Times New Roman" w:cs="Times New Roman"/>
+          <w:sz w:val="24"/>
+          <w:szCs w:val="20"/>
+        </w:rPr>
+        <w:t xml:space="preserve"> Skupine so: oblikovanje, pisanje, upravljanje, inženiring, umetnost in igranje.</w:t>
+      </w:r>
+      <w:r>
+        <w:rPr>
+          <w:rFonts w:ascii="Times New Roman" w:hAnsi="Times New Roman" w:cs="Times New Roman"/>
+          <w:sz w:val="24"/>
+          <w:szCs w:val="20"/>
+        </w:rPr>
+        <w:t xml:space="preserve"> </w:t>
+      </w:r>
+      <w:r>
+        <w:rPr>
+          <w:rFonts w:ascii="Times New Roman" w:hAnsi="Times New Roman" w:cs="Times New Roman"/>
+          <w:sz w:val="24"/>
+          <w:szCs w:val="20"/>
+        </w:rPr>
+        <w:t xml:space="preserve">Znotraj teh skupin </w:t>
+      </w:r>
+      <w:r>
+        <w:rPr>
+          <w:rFonts w:ascii="Times New Roman" w:hAnsi="Times New Roman" w:cs="Times New Roman"/>
+          <w:sz w:val="24"/>
+          <w:szCs w:val="20"/>
+        </w:rPr>
+        <w:t xml:space="preserve">definira dokumente: pregled načrta igre, podrobni načrt igre, pregled zgodbe, tehnični dokument, pregled delovnega toka, omejitve sistema, umetniška biblija, pregled kreativnih konceptov, proračun projekta, časovni načrt projekta, zgodba, naracija, uporabniški priročni in vodnik po igri. </w:t>
+      </w:r>
+    </w:p>
+    <w:p>
+      <w:pPr>
+        <w:contextualSpacing/>
+        <w:jc w:val="both"/>
+        <w:rPr>
+          <w:rFonts w:ascii="Times New Roman" w:hAnsi="Times New Roman" w:cs="Times New Roman"/>
+          <w:sz w:val="24"/>
+          <w:szCs w:val="20"/>
+        </w:rPr>
+      </w:pPr>
+      <w:r>
+        <w:rPr>
+          <w:rFonts w:ascii="Times New Roman" w:hAnsi="Times New Roman" w:cs="Times New Roman"/>
+          <w:sz w:val="24"/>
+          <w:szCs w:val="20"/>
+        </w:rPr>
+        <w:t xml:space="preserve">Podrobneje dokumente </w:t>
+      </w:r>
+      <w:r>
+        <w:rPr>
+          <w:rFonts w:ascii="Times New Roman" w:hAnsi="Times New Roman" w:cs="Times New Roman"/>
+          <w:sz w:val="24"/>
+          <w:szCs w:val="20"/>
+        </w:rPr>
+        <w:t>navede</w:t>
+      </w:r>
+      <w:r>
+        <w:rPr>
+          <w:rFonts w:ascii="Times New Roman" w:hAnsi="Times New Roman" w:cs="Times New Roman"/>
+          <w:sz w:val="24"/>
+          <w:szCs w:val="20"/>
+        </w:rPr>
+        <w:t xml:space="preserve"> tudi Rouse </w:t>
+      </w:r>
+      <w:r>
+        <w:rPr>
+          <w:rFonts w:ascii="Times New Roman" w:hAnsi="Times New Roman" w:cs="Times New Roman"/>
+          <w:sz w:val="24"/>
+          <w:szCs w:val="20"/>
+        </w:rPr>
+        <w:t xml:space="preserve">III </w:t>
+      </w:r>
+      <w:r>
+        <w:rPr>
+          <w:rFonts w:ascii="Times New Roman" w:hAnsi="Times New Roman" w:cs="Times New Roman"/>
+          <w:sz w:val="24"/>
+          <w:szCs w:val="20"/>
+        </w:rPr>
+        <w:t>(2004).</w:t>
+      </w:r>
+      <w:r>
+        <w:rPr>
+          <w:rFonts w:ascii="Times New Roman" w:hAnsi="Times New Roman" w:cs="Times New Roman"/>
+          <w:sz w:val="24"/>
+          <w:szCs w:val="20"/>
+        </w:rPr>
+        <w:t xml:space="preserve"> K</w:t>
+      </w:r>
+      <w:r>
+        <w:rPr>
+          <w:rFonts w:ascii="Times New Roman" w:hAnsi="Times New Roman" w:cs="Times New Roman"/>
+          <w:sz w:val="24"/>
+          <w:szCs w:val="20"/>
+        </w:rPr>
+        <w:t xml:space="preserve">ot </w:t>
+      </w:r>
+      <w:r>
+        <w:rPr>
+          <w:rFonts w:ascii="Times New Roman" w:hAnsi="Times New Roman" w:cs="Times New Roman"/>
+          <w:sz w:val="24"/>
+          <w:szCs w:val="20"/>
+        </w:rPr>
+        <w:t>prv</w:t>
+      </w:r>
+      <w:r>
+        <w:rPr>
+          <w:rFonts w:ascii="Times New Roman" w:hAnsi="Times New Roman" w:cs="Times New Roman"/>
+          <w:sz w:val="24"/>
+          <w:szCs w:val="20"/>
+        </w:rPr>
+        <w:t>i dokumenti</w:t>
+      </w:r>
+      <w:r>
+        <w:rPr>
+          <w:rFonts w:ascii="Times New Roman" w:hAnsi="Times New Roman" w:cs="Times New Roman"/>
+          <w:sz w:val="24"/>
+          <w:szCs w:val="20"/>
+        </w:rPr>
+        <w:t xml:space="preserve"> se</w:t>
+      </w:r>
+      <w:r>
+        <w:rPr>
+          <w:rFonts w:ascii="Times New Roman" w:hAnsi="Times New Roman" w:cs="Times New Roman"/>
+          <w:sz w:val="24"/>
+          <w:szCs w:val="20"/>
+        </w:rPr>
+        <w:t xml:space="preserve"> </w:t>
+      </w:r>
+      <w:r>
+        <w:rPr>
+          <w:rFonts w:ascii="Times New Roman" w:hAnsi="Times New Roman" w:cs="Times New Roman"/>
+          <w:sz w:val="24"/>
+          <w:szCs w:val="20"/>
+        </w:rPr>
+        <w:t>pojavijo konceptual</w:t>
+      </w:r>
+      <w:r>
+        <w:rPr>
+          <w:rFonts w:ascii="Times New Roman" w:hAnsi="Times New Roman" w:cs="Times New Roman"/>
+          <w:sz w:val="24"/>
+          <w:szCs w:val="20"/>
+        </w:rPr>
+        <w:t xml:space="preserve">ni dokument, pitch ali predlog </w:t>
+      </w:r>
+      <w:r>
+        <w:rPr>
+          <w:rFonts w:ascii="Times New Roman" w:hAnsi="Times New Roman" w:cs="Times New Roman"/>
+          <w:sz w:val="24"/>
+          <w:szCs w:val="20"/>
+        </w:rPr>
+        <w:fldChar w:fldCharType="begin"/>
+      </w:r>
+      <w:r>
+        <w:rPr>
+          <w:rFonts w:ascii="Times New Roman" w:hAnsi="Times New Roman" w:cs="Times New Roman"/>
+          <w:sz w:val="24"/>
+          <w:szCs w:val="20"/>
+        </w:rPr>
+        <w:instrText xml:space="preserve"> ADDIN ZOTERO_ITEM CSL_CITATION {"citationID":"AtxXLNwZ","properties":{"formattedCitation":"(III 2004, 308)","plainCitation":"(III 2004, 308)"},"citationItems":[{"id":421,"uris":["http://zotero.org/users/local/1VrTeLcH/items/947GWRPE"],"uri":["http://zotero.org/users/local/1VrTeLcH/items/947GWRPE"],"itemData":{"id":421,"type":"book","title":"Game Design: Theory and Practice","publisher":"Jones &amp; Bartlett Learning","publisher-place":"Plano, Tex","number-of-pages":"704","edition":"2 edition","source":"Amazon","event-place":"Plano, Tex","abstract":"\"Both burgeoning game designers and devoted gamers should consider [Game Design: Theory &amp; Practice] an essential read.\" -- Computer Gaming World\"Ultimately, in both theory and practice, Rouse's Game Design bible gets the job done. Let us pray.\" - Next Generation magazine In the second edition to the acclaimed Game Design: Theory &amp; Practice, designer Richard Rouse III balances a discussion of the essential concepts behind game design with an explanation of how you can implement them in your current project. Detailed analysis of successful games is interwoven with concrete examples from Rouse's own experience. This second edition thoroughly updates the popular original with new chapters and fully revised text.","ISBN":"978-1-55622-912-1","shortTitle":"Game Design","language":"English","author":[{"family":"III","given":"Richard Rouse"}],"issued":{"date-parts":[["2004",9,13]]}},"locator":"308"}],"schema":"https://github.com/citation-style-language/schema/raw/master/csl-citation.json"} </w:instrText>
+      </w:r>
+      <w:r>
+        <w:rPr>
+          <w:rFonts w:ascii="Times New Roman" w:hAnsi="Times New Roman" w:cs="Times New Roman"/>
+          <w:sz w:val="24"/>
+          <w:szCs w:val="20"/>
+        </w:rPr>
+        <w:fldChar w:fldCharType="separate"/>
+      </w:r>
+      <w:r>
+        <w:rPr>
+          <w:rFonts w:ascii="Times New Roman" w:hAnsi="Times New Roman" w:cs="Times New Roman"/>
+          <w:sz w:val="24"/>
+        </w:rPr>
+        <w:t>(III 2004, 308)</w:t>
+      </w:r>
+      <w:r>
+        <w:rPr>
+          <w:rFonts w:ascii="Times New Roman" w:hAnsi="Times New Roman" w:cs="Times New Roman"/>
+          <w:sz w:val="24"/>
+          <w:szCs w:val="20"/>
+        </w:rPr>
+        <w:fldChar w:fldCharType="end"/>
+      </w:r>
+      <w:r>
+        <w:rPr>
+          <w:rFonts w:ascii="Times New Roman" w:hAnsi="Times New Roman" w:cs="Times New Roman"/>
+          <w:sz w:val="24"/>
+          <w:szCs w:val="20"/>
+        </w:rPr>
+        <w:t>.</w:t>
+      </w:r>
+      <w:r>
+        <w:rPr>
+          <w:rFonts w:ascii="Times New Roman" w:hAnsi="Times New Roman" w:cs="Times New Roman"/>
+          <w:sz w:val="24"/>
+          <w:szCs w:val="20"/>
+        </w:rPr>
+        <w:t xml:space="preserve"> </w:t>
+      </w:r>
+      <w:r>
+        <w:rPr>
+          <w:rFonts w:ascii="Times New Roman" w:hAnsi="Times New Roman" w:cs="Times New Roman"/>
+          <w:sz w:val="24"/>
+          <w:szCs w:val="20"/>
+        </w:rPr>
+        <w:t>Nato sledi konkurenčna analiza</w:t>
+      </w:r>
+      <w:r>
+        <w:rPr>
+          <w:rFonts w:ascii="Times New Roman" w:hAnsi="Times New Roman" w:cs="Times New Roman"/>
+          <w:sz w:val="24"/>
+          <w:szCs w:val="20"/>
+        </w:rPr>
+        <w:t xml:space="preserve">, ki </w:t>
+      </w:r>
+      <w:r>
+        <w:rPr>
+          <w:rFonts w:ascii="Times New Roman" w:hAnsi="Times New Roman" w:cs="Times New Roman"/>
+          <w:sz w:val="24"/>
+          <w:szCs w:val="20"/>
+        </w:rPr>
+        <w:t>se lahko kreira pred samim predlogom igre ali p</w:t>
+      </w:r>
+      <w:r>
+        <w:rPr>
+          <w:rFonts w:ascii="Times New Roman" w:hAnsi="Times New Roman" w:cs="Times New Roman"/>
+          <w:sz w:val="24"/>
+          <w:szCs w:val="20"/>
+        </w:rPr>
+        <w:t xml:space="preserve">a, ko je razvoj igre že potrjen. </w:t>
+      </w:r>
+      <w:r>
+        <w:rPr>
+          <w:rFonts w:ascii="Times New Roman" w:hAnsi="Times New Roman" w:cs="Times New Roman"/>
+          <w:sz w:val="24"/>
+          <w:szCs w:val="20"/>
+        </w:rPr>
+        <w:t>Sledi načrt igre, ki ga nekateri razvijalci označujejo za funkcionalno specifikacijo</w:t>
+      </w:r>
+      <w:r>
+        <w:rPr>
+          <w:rFonts w:ascii="Times New Roman" w:hAnsi="Times New Roman" w:cs="Times New Roman"/>
+          <w:sz w:val="24"/>
+          <w:szCs w:val="20"/>
+        </w:rPr>
+        <w:t xml:space="preserve">, pogosto pa je tudi odskočna deska za časovni načrt </w:t>
+      </w:r>
+      <w:r>
+        <w:rPr>
+          <w:rFonts w:ascii="Times New Roman" w:hAnsi="Times New Roman" w:cs="Times New Roman"/>
+          <w:sz w:val="24"/>
+          <w:szCs w:val="20"/>
+        </w:rPr>
+        <w:fldChar w:fldCharType="begin"/>
+      </w:r>
+      <w:r>
+        <w:rPr>
+          <w:rFonts w:ascii="Times New Roman" w:hAnsi="Times New Roman" w:cs="Times New Roman"/>
+          <w:sz w:val="24"/>
+          <w:szCs w:val="20"/>
+        </w:rPr>
+        <w:instrText xml:space="preserve"> ADDIN ZOTERO_ITEM CSL_CITATION {"citationID":"5B7bKraF","properties":{"formattedCitation":"{\\rtf (III 2004, 309\\uc0\\u8211{}10)}","plainCitation":"(III 2004, 309–10)"},"citationItems":[{"id":421,"uris":["http://zotero.org/users/local/1VrTeLcH/items/947GWRPE"],"uri":["http://zotero.org/users/local/1VrTeLcH/items/947GWRPE"],"itemData":{"id":421,"type":"book","title":"Game Design: Theory and Practice","publisher":"Jones &amp; Bartlett Learning","publisher-place":"Plano, Tex","number-of-pages":"704","edition":"2 edition","source":"Amazon","event-place":"Plano, Tex","abstract":"\"Both burgeoning game designers and devoted gamers should consider [Game Design: Theory &amp; Practice] an essential read.\" -- Computer Gaming World\"Ultimately, in both theory and practice, Rouse's Game Design bible gets the job done. Let us pray.\" - Next Generation magazine In the second edition to the acclaimed Game Design: Theory &amp; Practice, designer Richard Rouse III balances a discussion of the essential concepts behind game design with an explanation of how you can implement them in your current project. Detailed analysis of successful games is interwoven with concrete examples from Rouse's own experience. This second edition thoroughly updates the popular original with new chapters and fully revised text.","ISBN":"978-1-55622-912-1","shortTitle":"Game Design","language":"English","author":[{"family":"III","given":"Richard Rouse"}],"issued":{"date-parts":[["2004",9,13]]}},"locator":"309-310"}],"schema":"https://github.com/citation-style-language/schema/raw/master/csl-citation.json"} </w:instrText>
+      </w:r>
+      <w:r>
+        <w:rPr>
+          <w:rFonts w:ascii="Times New Roman" w:hAnsi="Times New Roman" w:cs="Times New Roman"/>
+          <w:sz w:val="24"/>
+          <w:szCs w:val="20"/>
+        </w:rPr>
+        <w:fldChar w:fldCharType="separate"/>
+      </w:r>
+      <w:r>
+        <w:rPr>
+          <w:rFonts w:ascii="Times New Roman" w:hAnsi="Times New Roman" w:cs="Times New Roman"/>
+          <w:sz w:val="24"/>
+          <w:szCs w:val="24"/>
+        </w:rPr>
+        <w:t>(III 2004, 309–10)</w:t>
+      </w:r>
+      <w:r>
+        <w:rPr>
+          <w:rFonts w:ascii="Times New Roman" w:hAnsi="Times New Roman" w:cs="Times New Roman"/>
+          <w:sz w:val="24"/>
+          <w:szCs w:val="20"/>
+        </w:rPr>
+        <w:fldChar w:fldCharType="end"/>
+      </w:r>
+      <w:r>
+        <w:rPr>
+          <w:rFonts w:ascii="Times New Roman" w:hAnsi="Times New Roman" w:cs="Times New Roman"/>
+          <w:sz w:val="24"/>
+          <w:szCs w:val="20"/>
+        </w:rPr>
+        <w:t>.</w:t>
+      </w:r>
+      <w:r>
+        <w:rPr>
+          <w:rFonts w:ascii="Times New Roman" w:hAnsi="Times New Roman" w:cs="Times New Roman"/>
+          <w:sz w:val="24"/>
+          <w:szCs w:val="20"/>
+        </w:rPr>
+        <w:t xml:space="preserve"> Načrt igre navadno vsebuje tudi diag</w:t>
+      </w:r>
+      <w:r>
+        <w:rPr>
+          <w:rFonts w:ascii="Times New Roman" w:hAnsi="Times New Roman" w:cs="Times New Roman"/>
+          <w:sz w:val="24"/>
+          <w:szCs w:val="20"/>
+        </w:rPr>
+        <w:t>ram poteka, lah</w:t>
+      </w:r>
+      <w:r>
+        <w:rPr>
+          <w:rFonts w:ascii="Times New Roman" w:hAnsi="Times New Roman" w:cs="Times New Roman"/>
+          <w:sz w:val="24"/>
+          <w:szCs w:val="20"/>
+        </w:rPr>
+        <w:t xml:space="preserve">ko pa predstavlja svoj dokument. </w:t>
+      </w:r>
+      <w:r>
+        <w:rPr>
+          <w:rFonts w:ascii="Times New Roman" w:hAnsi="Times New Roman" w:cs="Times New Roman"/>
+          <w:sz w:val="24"/>
+          <w:szCs w:val="20"/>
+        </w:rPr>
+        <w:t>Diagram poteka predstavlja vizualno predstavo delovanja igranja in ko</w:t>
+      </w:r>
+      <w:r>
+        <w:rPr>
+          <w:rFonts w:ascii="Times New Roman" w:hAnsi="Times New Roman" w:cs="Times New Roman"/>
+          <w:sz w:val="24"/>
+          <w:szCs w:val="20"/>
+        </w:rPr>
+        <w:t>nsekvence igralčev</w:t>
+      </w:r>
+      <w:r>
+        <w:rPr>
+          <w:rFonts w:ascii="Times New Roman" w:hAnsi="Times New Roman" w:cs="Times New Roman"/>
+          <w:sz w:val="24"/>
+          <w:szCs w:val="20"/>
+        </w:rPr>
+        <w:t xml:space="preserve">ih odločitev </w:t>
+      </w:r>
+      <w:r>
+        <w:rPr>
+          <w:rFonts w:ascii="Times New Roman" w:hAnsi="Times New Roman" w:cs="Times New Roman"/>
+          <w:sz w:val="24"/>
+          <w:szCs w:val="20"/>
+        </w:rPr>
+        <w:fldChar w:fldCharType="begin"/>
+      </w:r>
+      <w:r>
+        <w:rPr>
+          <w:rFonts w:ascii="Times New Roman" w:hAnsi="Times New Roman" w:cs="Times New Roman"/>
+          <w:sz w:val="24"/>
+          <w:szCs w:val="20"/>
+        </w:rPr>
+        <w:instrText xml:space="preserve"> ADDIN ZOTERO_ITEM CSL_CITATION {"citationID":"GiydT5az","properties":{"formattedCitation":"(III 2004, 311)","plainCitation":"(III 2004, 311)"},"citationItems":[{"id":421,"uris":["http://zotero.org/users/local/1VrTeLcH/items/947GWRPE"],"uri":["http://zotero.org/users/local/1VrTeLcH/items/947GWRPE"],"itemData":{"id":421,"type":"book","title":"Game Design: Theory and Practice","publisher":"Jones &amp; Bartlett Learning","publisher-place":"Plano, Tex","number-of-pages":"704","edition":"2 edition","source":"Amazon","event-place":"Plano, Tex","abstract":"\"Both burgeoning game designers and devoted gamers should consider [Game Design: Theory &amp; Practice] an essential read.\" -- Computer Gaming World\"Ultimately, in both theory and practice, Rouse's Game Design bible gets the job done. Let us pray.\" - Next Generation magazine In the second edition to the acclaimed Game Design: Theory &amp; Practice, designer Richard Rouse III balances a discussion of the essential concepts behind game design with an explanation of how you can implement them in your current project. Detailed analysis of successful games is interwoven with concrete examples from Rouse's own experience. This second edition thoroughly updates the popular original with new chapters and fully revised text.","ISBN":"978-1-55622-912-1","shortTitle":"Game Design","language":"English","author":[{"family":"III","given":"Richard Rouse"}],"issued":{"date-parts":[["2004",9,13]]}},"locator":"311"}],"schema":"https://github.com/citation-style-language/schema/raw/master/csl-citation.json"} </w:instrText>
+      </w:r>
+      <w:r>
+        <w:rPr>
+          <w:rFonts w:ascii="Times New Roman" w:hAnsi="Times New Roman" w:cs="Times New Roman"/>
+          <w:sz w:val="24"/>
+          <w:szCs w:val="20"/>
+        </w:rPr>
+        <w:fldChar w:fldCharType="separate"/>
+      </w:r>
+      <w:r>
+        <w:rPr>
+          <w:rFonts w:ascii="Times New Roman" w:hAnsi="Times New Roman" w:cs="Times New Roman"/>
+          <w:sz w:val="24"/>
+        </w:rPr>
+        <w:t>(III 2004, 311)</w:t>
+      </w:r>
+      <w:r>
+        <w:rPr>
+          <w:rFonts w:ascii="Times New Roman" w:hAnsi="Times New Roman" w:cs="Times New Roman"/>
+          <w:sz w:val="24"/>
+          <w:szCs w:val="20"/>
+        </w:rPr>
+        <w:fldChar w:fldCharType="end"/>
+      </w:r>
+      <w:r>
+        <w:rPr>
+          <w:rFonts w:ascii="Times New Roman" w:hAnsi="Times New Roman" w:cs="Times New Roman"/>
+          <w:sz w:val="24"/>
+          <w:szCs w:val="20"/>
+        </w:rPr>
+        <w:t xml:space="preserve">. Nato sledi zgodba in, če le ta vsebuje dialoge tudi dokument naracije </w:t>
+      </w:r>
+      <w:r>
+        <w:rPr>
+          <w:rFonts w:ascii="Times New Roman" w:hAnsi="Times New Roman" w:cs="Times New Roman"/>
+          <w:sz w:val="24"/>
+          <w:szCs w:val="20"/>
+        </w:rPr>
+        <w:fldChar w:fldCharType="begin"/>
+      </w:r>
+      <w:r>
+        <w:rPr>
+          <w:rFonts w:ascii="Times New Roman" w:hAnsi="Times New Roman" w:cs="Times New Roman"/>
+          <w:sz w:val="24"/>
+          <w:szCs w:val="20"/>
+        </w:rPr>
+        <w:instrText xml:space="preserve"> ADDIN ZOTERO_ITEM CSL_CITATION {"citationID":"VBquB92a","properties":{"formattedCitation":"(III 2004, 313)","plainCitation":"(III 2004, 313)"},"citationItems":[{"id":421,"uris":["http://zotero.org/users/local/1VrTeLcH/items/947GWRPE"],"uri":["http://zotero.org/users/local/1VrTeLcH/items/947GWRPE"],"itemData":{"id":421,"type":"book","title":"Game Design: Theory and Practice","publisher":"Jones &amp; Bartlett Learning","publisher-place":"Plano, Tex","number-of-pages":"704","edition":"2 edition","source":"Amazon","event-place":"Plano, Tex","abstract":"\"Both burgeoning game designers and devoted gamers should consider [Game Design: Theory &amp; Practice] an essential read.\" -- Computer Gaming World\"Ultimately, in both theory and practice, Rouse's Game Design bible gets the job done. Let us pray.\" - Next Generation magazine In the second edition to the acclaimed Game Design: Theory &amp; Practice, designer Richard Rouse III balances a discussion of the essential concepts behind game design with an explanation of how you can implement them in your current project. Detailed analysis of successful games is interwoven with concrete examples from Rouse's own experience. This second edition thoroughly updates the popular original with new chapters and fully revised text.","ISBN":"978-1-55622-912-1","shortTitle":"Game Design","language":"English","author":[{"family":"III","given":"Richard Rouse"}],"issued":{"date-parts":[["2004",9,13]]}},"locator":"313"}],"schema":"https://github.com/citation-style-language/schema/raw/master/csl-citation.json"} </w:instrText>
+      </w:r>
+      <w:r>
+        <w:rPr>
+          <w:rFonts w:ascii="Times New Roman" w:hAnsi="Times New Roman" w:cs="Times New Roman"/>
+          <w:sz w:val="24"/>
+          <w:szCs w:val="20"/>
+        </w:rPr>
+        <w:fldChar w:fldCharType="separate"/>
+      </w:r>
+      <w:r>
+        <w:rPr>
+          <w:rFonts w:ascii="Times New Roman" w:hAnsi="Times New Roman" w:cs="Times New Roman"/>
+          <w:sz w:val="24"/>
+        </w:rPr>
+        <w:t>(III 2004, 313)</w:t>
+      </w:r>
+      <w:r>
+        <w:rPr>
+          <w:rFonts w:ascii="Times New Roman" w:hAnsi="Times New Roman" w:cs="Times New Roman"/>
+          <w:sz w:val="24"/>
+          <w:szCs w:val="20"/>
+        </w:rPr>
+        <w:fldChar w:fldCharType="end"/>
+      </w:r>
+      <w:r>
+        <w:rPr>
+          <w:rFonts w:ascii="Times New Roman" w:hAnsi="Times New Roman" w:cs="Times New Roman"/>
+          <w:sz w:val="24"/>
+          <w:szCs w:val="20"/>
+        </w:rPr>
+        <w:t>.</w:t>
+      </w:r>
+      <w:r>
+        <w:rPr>
+          <w:rFonts w:ascii="Times New Roman" w:hAnsi="Times New Roman" w:cs="Times New Roman"/>
+          <w:sz w:val="24"/>
+          <w:szCs w:val="20"/>
+        </w:rPr>
+        <w:t xml:space="preserve"> Naslednji pomemben dokument je </w:t>
+      </w:r>
+      <w:r>
+        <w:rPr>
+          <w:rFonts w:ascii="Times New Roman" w:hAnsi="Times New Roman" w:cs="Times New Roman"/>
+          <w:sz w:val="24"/>
+          <w:szCs w:val="20"/>
+        </w:rPr>
+        <w:t>umetniška</w:t>
+      </w:r>
+      <w:r>
+        <w:rPr>
+          <w:rFonts w:ascii="Times New Roman" w:hAnsi="Times New Roman" w:cs="Times New Roman"/>
+          <w:sz w:val="24"/>
+          <w:szCs w:val="20"/>
+        </w:rPr>
+        <w:t xml:space="preserve"> biblija, ki lahko poleg usmeritev umetniškega sloga tudi tehnično dokumentacijo. Lahko narekuje število poligonov ali število</w:t>
+      </w:r>
+      <w:r>
+        <w:rPr>
+          <w:rFonts w:ascii="Times New Roman" w:hAnsi="Times New Roman" w:cs="Times New Roman"/>
+          <w:sz w:val="24"/>
+          <w:szCs w:val="20"/>
+        </w:rPr>
+        <w:t xml:space="preserve"> slik na sekundo pri animacijah. </w:t>
+      </w:r>
+      <w:r>
+        <w:rPr>
+          <w:rFonts w:ascii="Times New Roman" w:hAnsi="Times New Roman" w:cs="Times New Roman"/>
+          <w:sz w:val="24"/>
+          <w:szCs w:val="20"/>
+        </w:rPr>
+        <w:t>Umetniška biblija lahko vsebuje tudi snemalno knjigo, ki služi za pomoč pri snemanju</w:t>
+      </w:r>
+      <w:r>
+        <w:rPr>
+          <w:rFonts w:ascii="Times New Roman" w:hAnsi="Times New Roman" w:cs="Times New Roman"/>
+          <w:sz w:val="24"/>
+          <w:szCs w:val="20"/>
+        </w:rPr>
+        <w:t xml:space="preserve"> ali </w:t>
+      </w:r>
+      <w:r>
+        <w:rPr>
+          <w:rFonts w:ascii="Times New Roman" w:hAnsi="Times New Roman" w:cs="Times New Roman"/>
+          <w:sz w:val="24"/>
+          <w:szCs w:val="20"/>
+        </w:rPr>
+        <w:t>modeliranju</w:t>
+      </w:r>
+      <w:r>
+        <w:rPr>
+          <w:rFonts w:ascii="Times New Roman" w:hAnsi="Times New Roman" w:cs="Times New Roman"/>
+          <w:sz w:val="24"/>
+          <w:szCs w:val="20"/>
+        </w:rPr>
+        <w:t xml:space="preserve"> prizorov</w:t>
+      </w:r>
+      <w:r>
+        <w:rPr>
+          <w:rFonts w:ascii="Times New Roman" w:hAnsi="Times New Roman" w:cs="Times New Roman"/>
+          <w:sz w:val="24"/>
+          <w:szCs w:val="20"/>
+        </w:rPr>
+        <w:t>.</w:t>
+      </w:r>
+      <w:r>
+        <w:rPr>
+          <w:rFonts w:ascii="Times New Roman" w:hAnsi="Times New Roman" w:cs="Times New Roman"/>
+          <w:sz w:val="24"/>
+          <w:szCs w:val="20"/>
+        </w:rPr>
+        <w:t xml:space="preserve"> </w:t>
+      </w:r>
+      <w:r>
+        <w:rPr>
+          <w:rFonts w:ascii="Times New Roman" w:hAnsi="Times New Roman" w:cs="Times New Roman"/>
+          <w:sz w:val="24"/>
+          <w:szCs w:val="20"/>
+        </w:rPr>
+        <w:t>Sorodni načrtu igre je tehnični dokument</w:t>
+      </w:r>
+      <w:r>
+        <w:rPr>
+          <w:rFonts w:ascii="Times New Roman" w:hAnsi="Times New Roman" w:cs="Times New Roman"/>
+          <w:sz w:val="24"/>
+          <w:szCs w:val="20"/>
+        </w:rPr>
+        <w:t>. Medtem, ko načrt igre opisuje funkcionalnost igre, tehnični dokument definir</w:t>
+      </w:r>
+      <w:r>
+        <w:rPr>
+          <w:rFonts w:ascii="Times New Roman" w:hAnsi="Times New Roman" w:cs="Times New Roman"/>
+          <w:sz w:val="24"/>
+          <w:szCs w:val="20"/>
+        </w:rPr>
+        <w:t xml:space="preserve">a načine njihove implementacije </w:t>
+      </w:r>
+      <w:r>
+        <w:rPr>
+          <w:rFonts w:ascii="Times New Roman" w:hAnsi="Times New Roman" w:cs="Times New Roman"/>
+          <w:sz w:val="24"/>
+          <w:szCs w:val="20"/>
+        </w:rPr>
+        <w:fldChar w:fldCharType="begin"/>
+      </w:r>
+      <w:r>
+        <w:rPr>
+          <w:rFonts w:ascii="Times New Roman" w:hAnsi="Times New Roman" w:cs="Times New Roman"/>
+          <w:sz w:val="24"/>
+          <w:szCs w:val="20"/>
+        </w:rPr>
+        <w:instrText xml:space="preserve"> ADDIN ZOTERO_ITEM CSL_CITATION {"citationID":"oUbwXj6L","properties":{"formattedCitation":"(III 2004, 317)","plainCitation":"(III 2004, 317)"},"citationItems":[{"id":421,"uris":["http://zotero.org/users/local/1VrTeLcH/items/947GWRPE"],"uri":["http://zotero.org/users/local/1VrTeLcH/items/947GWRPE"],"itemData":{"id":421,"type":"book","title":"Game Design: Theory and Practice","publisher":"Jones &amp; Bartlett Learning","publisher-place":"Plano, Tex","number-of-pages":"704","edition":"2 edition","source":"Amazon","event-place":"Plano, Tex","abstract":"\"Both burgeoning game designers and devoted gamers should consider [Game Design: Theory &amp; Practice] an essential read.\" -- Computer Gaming World\"Ultimately, in both theory and practice, Rouse's Game Design bible gets the job done. Let us pray.\" - Next Generation magazine In the second edition to the acclaimed Game Design: Theory &amp; Practice, designer Richard Rouse III balances a discussion of the essential concepts behind game design with an explanation of how you can implement them in your current project. Detailed analysis of successful games is interwoven with concrete examples from Rouse's own experience. This second edition thoroughly updates the popular original with new chapters and fully revised text.","ISBN":"978-1-55622-912-1","shortTitle":"Game Design","language":"English","author":[{"family":"III","given":"Richard Rouse"}],"issued":{"date-parts":[["2004",9,13]]}},"locator":"317"}],"schema":"https://github.com/citation-style-language/schema/raw/master/csl-citation.json"} </w:instrText>
+      </w:r>
+      <w:r>
+        <w:rPr>
+          <w:rFonts w:ascii="Times New Roman" w:hAnsi="Times New Roman" w:cs="Times New Roman"/>
+          <w:sz w:val="24"/>
+          <w:szCs w:val="20"/>
+        </w:rPr>
+        <w:fldChar w:fldCharType="separate"/>
+      </w:r>
+      <w:r>
+        <w:rPr>
+          <w:rFonts w:ascii="Times New Roman" w:hAnsi="Times New Roman" w:cs="Times New Roman"/>
+          <w:sz w:val="24"/>
+        </w:rPr>
+        <w:t>(III 2004, 317)</w:t>
+      </w:r>
+      <w:r>
+        <w:rPr>
+          <w:rFonts w:ascii="Times New Roman" w:hAnsi="Times New Roman" w:cs="Times New Roman"/>
+          <w:sz w:val="24"/>
+          <w:szCs w:val="20"/>
+        </w:rPr>
+        <w:fldChar w:fldCharType="end"/>
+      </w:r>
+      <w:r>
+        <w:rPr>
+          <w:rFonts w:ascii="Times New Roman" w:hAnsi="Times New Roman" w:cs="Times New Roman"/>
+          <w:sz w:val="24"/>
+          <w:szCs w:val="20"/>
+        </w:rPr>
+        <w:t>.</w:t>
+      </w:r>
+      <w:r>
+        <w:rPr>
+          <w:rFonts w:ascii="Times New Roman" w:hAnsi="Times New Roman" w:cs="Times New Roman"/>
+          <w:sz w:val="24"/>
+          <w:szCs w:val="20"/>
+        </w:rPr>
+        <w:t xml:space="preserve"> Kot zadnje pa Rouse III (2004) omeni časovne, poslovne in marketinške dokumente</w:t>
+      </w:r>
+      <w:r>
+        <w:rPr>
+          <w:rFonts w:ascii="Times New Roman" w:hAnsi="Times New Roman" w:cs="Times New Roman"/>
+          <w:sz w:val="24"/>
+          <w:szCs w:val="20"/>
+        </w:rPr>
+        <w:t>, kateri se pogosto znajdejo v takšni ali drugač</w:t>
+      </w:r>
+      <w:r>
+        <w:rPr>
+          <w:rFonts w:ascii="Times New Roman" w:hAnsi="Times New Roman" w:cs="Times New Roman"/>
+          <w:sz w:val="24"/>
+          <w:szCs w:val="20"/>
+        </w:rPr>
+        <w:t>ni obliki v načrtu igre. Zaradi svoje narave so bolj primerni za ljudi, ki so usme</w:t>
+      </w:r>
+      <w:r>
+        <w:rPr>
+          <w:rFonts w:ascii="Times New Roman" w:hAnsi="Times New Roman" w:cs="Times New Roman"/>
+          <w:sz w:val="24"/>
+          <w:szCs w:val="20"/>
+        </w:rPr>
+        <w:t>rjeni v prodajo in oglaševanje. Dokumente je potrebno posodabljati in je bolje, da so odgovornosti poraz</w:t>
+      </w:r>
+      <w:r>
+        <w:rPr>
+          <w:rFonts w:ascii="Times New Roman" w:hAnsi="Times New Roman" w:cs="Times New Roman"/>
+          <w:sz w:val="24"/>
+          <w:szCs w:val="20"/>
+        </w:rPr>
+        <w:t>deljene glede na usposobljenost</w:t>
+      </w:r>
+      <w:r>
+        <w:rPr>
+          <w:rFonts w:ascii="Times New Roman" w:hAnsi="Times New Roman" w:cs="Times New Roman"/>
+          <w:sz w:val="24"/>
+          <w:szCs w:val="20"/>
+        </w:rPr>
+        <w:t xml:space="preserve"> </w:t>
+      </w:r>
+      <w:r>
+        <w:rPr>
+          <w:rFonts w:ascii="Times New Roman" w:hAnsi="Times New Roman" w:cs="Times New Roman"/>
+          <w:sz w:val="24"/>
+          <w:szCs w:val="20"/>
+        </w:rPr>
+        <w:fldChar w:fldCharType="begin"/>
+      </w:r>
+      <w:r>
+        <w:rPr>
+          <w:rFonts w:ascii="Times New Roman" w:hAnsi="Times New Roman" w:cs="Times New Roman"/>
+          <w:sz w:val="24"/>
+          <w:szCs w:val="20"/>
+        </w:rPr>
+        <w:instrText xml:space="preserve"> ADDIN ZOTERO_ITEM CSL_CITATION {"citationID":"NCpivLmA","properties":{"formattedCitation":"(III 2004, 317)","plainCitation":"(III 2004, 317)"},"citationItems":[{"id":421,"uris":["http://zotero.org/users/local/1VrTeLcH/items/947GWRPE"],"uri":["http://zotero.org/users/local/1VrTeLcH/items/947GWRPE"],"itemData":{"id":421,"type":"book","title":"Game Design: Theory and Practice","publisher":"Jones &amp; Bartlett Learning","publisher-place":"Plano, Tex","number-of-pages":"704","edition":"2 edition","source":"Amazon","event-place":"Plano, Tex","abstract":"\"Both burgeoning game designers and devoted gamers should consider [Game Design: Theory &amp; Practice] an essential read.\" -- Computer Gaming World\"Ultimately, in both theory and practice, Rouse's Game Design bible gets the job done. Let us pray.\" - Next Generation magazine In the second edition to the acclaimed Game Design: Theory &amp; Practice, designer Richard Rouse III balances a discussion of the essential concepts behind game design with an explanation of how you can implement them in your current project. Detailed analysis of successful games is interwoven with concrete examples from Rouse's own experience. This second edition thoroughly updates the popular original with new chapters and fully revised text.","ISBN":"978-1-55622-912-1","shortTitle":"Game Design","language":"English","author":[{"family":"III","given":"Richard Rouse"}],"issued":{"date-parts":[["2004",9,13]]}},"locator":"317"}],"schema":"https://github.com/citation-style-language/schema/raw/master/csl-citation.json"} </w:instrText>
+      </w:r>
+      <w:r>
+        <w:rPr>
+          <w:rFonts w:ascii="Times New Roman" w:hAnsi="Times New Roman" w:cs="Times New Roman"/>
+          <w:sz w:val="24"/>
+          <w:szCs w:val="20"/>
+        </w:rPr>
+        <w:fldChar w:fldCharType="separate"/>
+      </w:r>
+      <w:r>
+        <w:rPr>
+          <w:rFonts w:ascii="Times New Roman" w:hAnsi="Times New Roman" w:cs="Times New Roman"/>
+          <w:sz w:val="24"/>
+        </w:rPr>
+        <w:t>(III 2004, 318)</w:t>
+      </w:r>
+      <w:r>
+        <w:rPr>
+          <w:rFonts w:ascii="Times New Roman" w:hAnsi="Times New Roman" w:cs="Times New Roman"/>
+          <w:sz w:val="24"/>
+          <w:szCs w:val="20"/>
+        </w:rPr>
+        <w:fldChar w:fldCharType="end"/>
+      </w:r>
+      <w:r>
+        <w:rPr>
+          <w:rFonts w:ascii="Times New Roman" w:hAnsi="Times New Roman" w:cs="Times New Roman"/>
+          <w:sz w:val="24"/>
+          <w:szCs w:val="20"/>
+        </w:rPr>
+        <w:t>.</w:t>
+      </w:r>
+      <w:r>
+        <w:rPr>
+          <w:rFonts w:ascii="Times New Roman" w:hAnsi="Times New Roman" w:cs="Times New Roman"/>
+          <w:sz w:val="24"/>
+          <w:szCs w:val="20"/>
+        </w:rPr>
+        <w:t xml:space="preserve"> </w:t>
+      </w:r>
+    </w:p>
+    <w:p>
+      <w:pPr>
+        <w:contextualSpacing/>
+        <w:jc w:val="both"/>
+        <w:rPr>
+          <w:rFonts w:ascii="Times New Roman" w:hAnsi="Times New Roman" w:cs="Times New Roman"/>
+          <w:sz w:val="24"/>
+          <w:szCs w:val="20"/>
+        </w:rPr>
+      </w:pPr>
+      <w:r>
+        <w:rPr>
+          <w:rFonts w:ascii="Times New Roman" w:hAnsi="Times New Roman" w:cs="Times New Roman"/>
+          <w:sz w:val="24"/>
+          <w:szCs w:val="20"/>
+        </w:rPr>
+        <w:t>Adams d</w:t>
+      </w:r>
+      <w:r>
+        <w:rPr>
+          <w:rFonts w:ascii="Times New Roman" w:hAnsi="Times New Roman" w:cs="Times New Roman"/>
+          <w:sz w:val="24"/>
+          <w:szCs w:val="20"/>
+        </w:rPr>
+        <w:t xml:space="preserve">efinira višji koncept kot abstraktni dokument, </w:t>
+      </w:r>
+      <w:r>
+        <w:rPr>
+          <w:rFonts w:ascii="Times New Roman" w:hAnsi="Times New Roman" w:cs="Times New Roman"/>
+          <w:sz w:val="24"/>
+          <w:szCs w:val="20"/>
+        </w:rPr>
+        <w:t xml:space="preserve">ki služi za dokumentiranje </w:t>
+      </w:r>
+      <w:r>
+        <w:rPr>
+          <w:rFonts w:ascii="Times New Roman" w:hAnsi="Times New Roman" w:cs="Times New Roman"/>
+          <w:sz w:val="24"/>
+          <w:szCs w:val="20"/>
+        </w:rPr>
+        <w:t>idej.</w:t>
+      </w:r>
+      <w:r>
+        <w:rPr>
+          <w:rFonts w:ascii="Times New Roman" w:hAnsi="Times New Roman" w:cs="Times New Roman"/>
+          <w:sz w:val="24"/>
+          <w:szCs w:val="20"/>
+        </w:rPr>
+        <w:t xml:space="preserve"> T.i. pitch predstavlja dokument analize igre, ki služi za predstavitev</w:t>
+      </w:r>
+      <w:r>
+        <w:rPr>
+          <w:rFonts w:ascii="Times New Roman" w:hAnsi="Times New Roman" w:cs="Times New Roman"/>
+          <w:sz w:val="24"/>
+          <w:szCs w:val="20"/>
+        </w:rPr>
+        <w:t xml:space="preserve"> ideje naročniku.</w:t>
+      </w:r>
+      <w:r>
+        <w:rPr>
+          <w:rFonts w:ascii="Times New Roman" w:hAnsi="Times New Roman" w:cs="Times New Roman"/>
+          <w:sz w:val="24"/>
+          <w:szCs w:val="20"/>
+        </w:rPr>
+        <w:t xml:space="preserve"> Načrt</w:t>
+      </w:r>
+      <w:r>
+        <w:rPr>
+          <w:rFonts w:ascii="Times New Roman" w:hAnsi="Times New Roman" w:cs="Times New Roman"/>
+          <w:sz w:val="24"/>
+          <w:szCs w:val="20"/>
+        </w:rPr>
+        <w:t xml:space="preserve"> igre </w:t>
+      </w:r>
+      <w:r>
+        <w:rPr>
+          <w:rFonts w:ascii="Times New Roman" w:hAnsi="Times New Roman" w:cs="Times New Roman"/>
+          <w:sz w:val="24"/>
+          <w:szCs w:val="20"/>
+        </w:rPr>
+        <w:t>razdeli na oblikovanje osrednjega igralca, oblikovanje sveta in uporabniškega vmesnika.</w:t>
+      </w:r>
+      <w:r>
+        <w:rPr>
+          <w:rFonts w:ascii="Times New Roman" w:hAnsi="Times New Roman" w:cs="Times New Roman"/>
+          <w:sz w:val="24"/>
+          <w:szCs w:val="20"/>
+        </w:rPr>
+        <w:t xml:space="preserve"> Ti dokumenti skupaj predstavljajo načrt igre, ki lahko vsebuje tudi diagram</w:t>
+      </w:r>
+      <w:r>
+        <w:rPr>
+          <w:rFonts w:ascii="Times New Roman" w:hAnsi="Times New Roman" w:cs="Times New Roman"/>
+          <w:sz w:val="24"/>
+          <w:szCs w:val="20"/>
+        </w:rPr>
+        <w:t xml:space="preserve"> poteka delovanja in odločitev. Kar drugi avtorji niso opredelili je dokument napredovanja, ki definira </w:t>
+      </w:r>
+      <w:r>
+        <w:rPr>
+          <w:rFonts w:ascii="Times New Roman" w:hAnsi="Times New Roman" w:cs="Times New Roman"/>
+          <w:sz w:val="24"/>
+          <w:szCs w:val="20"/>
+        </w:rPr>
+        <w:lastRenderedPageBreak/>
+        <w:t>napredovanje po stop</w:t>
+      </w:r>
+      <w:r>
+        <w:rPr>
+          <w:rFonts w:ascii="Times New Roman" w:hAnsi="Times New Roman" w:cs="Times New Roman"/>
+          <w:sz w:val="24"/>
+          <w:szCs w:val="20"/>
+        </w:rPr>
+        <w:t>njah, če je igranje temu namenjeno.</w:t>
+      </w:r>
+      <w:r>
+        <w:rPr>
+          <w:rFonts w:ascii="Times New Roman" w:hAnsi="Times New Roman" w:cs="Times New Roman"/>
+          <w:sz w:val="24"/>
+          <w:szCs w:val="20"/>
+        </w:rPr>
+        <w:t xml:space="preserve"> Prav tako definira tudi avdio dokument, ki </w:t>
+      </w:r>
+      <w:r>
+        <w:rPr>
+          <w:rFonts w:ascii="Times New Roman" w:hAnsi="Times New Roman" w:cs="Times New Roman"/>
+          <w:sz w:val="24"/>
+          <w:szCs w:val="20"/>
+        </w:rPr>
+        <w:t xml:space="preserve">je združen z dokumentom naracij. </w:t>
+      </w:r>
+      <w:r>
+        <w:rPr>
+          <w:rFonts w:ascii="Times New Roman" w:hAnsi="Times New Roman" w:cs="Times New Roman"/>
+          <w:sz w:val="24"/>
+          <w:szCs w:val="20"/>
+        </w:rPr>
+        <w:t xml:space="preserve">Kot zadnjega omenja </w:t>
+      </w:r>
+      <w:r>
+        <w:rPr>
+          <w:rFonts w:ascii="Times New Roman" w:hAnsi="Times New Roman" w:cs="Times New Roman"/>
+          <w:sz w:val="24"/>
+          <w:szCs w:val="20"/>
+        </w:rPr>
+        <w:t>scenarij</w:t>
+      </w:r>
+      <w:r>
+        <w:rPr>
+          <w:rFonts w:ascii="Times New Roman" w:hAnsi="Times New Roman" w:cs="Times New Roman"/>
+          <w:sz w:val="24"/>
+          <w:szCs w:val="20"/>
+        </w:rPr>
+        <w:t xml:space="preserve"> igre, ki predstavlja def</w:t>
+      </w:r>
+      <w:r>
+        <w:rPr>
+          <w:rFonts w:ascii="Times New Roman" w:hAnsi="Times New Roman" w:cs="Times New Roman"/>
+          <w:sz w:val="24"/>
+          <w:szCs w:val="20"/>
+        </w:rPr>
+        <w:t xml:space="preserve">inicijo temeljnega igranja igre </w:t>
+      </w:r>
+      <w:r>
+        <w:rPr>
+          <w:rFonts w:ascii="Times New Roman" w:hAnsi="Times New Roman" w:cs="Times New Roman"/>
+          <w:sz w:val="24"/>
+          <w:szCs w:val="20"/>
+        </w:rPr>
+        <w:fldChar w:fldCharType="begin"/>
+      </w:r>
+      <w:r>
+        <w:rPr>
+          <w:rFonts w:ascii="Times New Roman" w:hAnsi="Times New Roman" w:cs="Times New Roman"/>
+          <w:sz w:val="24"/>
+          <w:szCs w:val="20"/>
+        </w:rPr>
+        <w:instrText xml:space="preserve"> ADDIN ZOTERO_ITEM CSL_CITATION {"citationID":"kLnOieDe","properties":{"formattedCitation":"{\\rtf (Adams 2013, 59\\uc0\\u8211{}62)}","plainCitation":"(Adams 2013, 59–62)"},"citationItems":[{"id":423,"uris":["http://zotero.org/users/local/1VrTeLcH/items/BR223KT9"],"uri":["http://zotero.org/users/local/1VrTeLcH/items/BR223KT9"],"itemData":{"id":423,"type":"book","title":"Fundamentals of Game Design","publisher":"New Riders","publisher-place":"Berkeley, CA","number-of-pages":"576","edition":"3 edition","source":"Amazon","event-place":"Berkeley, CA","abstract":"Now in its third edition, the classic book on game design has been completely revised to include the latest developments in the game industry. Readers will learn all the fundamentals of concept development, gameplay design, core mechanics, user interfaces, storytelling, and balancing. They’ll be introduced to designing for mobile devices and touch screens, as well as for the Kinect and motion-capture gameplay. They’ll learn how indie developers are pushing the envelope and how new business models such as free-to-play are influencing design. In an easy-to-follow approach, Adams offers a first-hand look into the process of designing a game, from initial concept to final tuning. This in-depth resource also comes with engaging end-of-chapter exercises, design worksheets, and case studies.","ISBN":"978-0-321-92967-9","language":"English","author":[{"family":"Adams","given":"Ernest"}],"issued":{"date-parts":[["2013",12,27]]}},"locator":"59-62"}],"schema":"https://github.com/citation-style-language/schema/raw/master/csl-citation.json"} </w:instrText>
+      </w:r>
+      <w:r>
+        <w:rPr>
+          <w:rFonts w:ascii="Times New Roman" w:hAnsi="Times New Roman" w:cs="Times New Roman"/>
+          <w:sz w:val="24"/>
+          <w:szCs w:val="20"/>
+        </w:rPr>
+        <w:fldChar w:fldCharType="separate"/>
+      </w:r>
+      <w:r>
+        <w:rPr>
+          <w:rFonts w:ascii="Times New Roman" w:hAnsi="Times New Roman" w:cs="Times New Roman"/>
+          <w:sz w:val="24"/>
+          <w:szCs w:val="24"/>
+        </w:rPr>
+        <w:t>(Adams 2013, 59–62)</w:t>
+      </w:r>
+      <w:r>
+        <w:rPr>
+          <w:rFonts w:ascii="Times New Roman" w:hAnsi="Times New Roman" w:cs="Times New Roman"/>
+          <w:sz w:val="24"/>
+          <w:szCs w:val="20"/>
+        </w:rPr>
+        <w:fldChar w:fldCharType="end"/>
+      </w:r>
+      <w:r>
+        <w:rPr>
+          <w:rFonts w:ascii="Times New Roman" w:hAnsi="Times New Roman" w:cs="Times New Roman"/>
+          <w:sz w:val="24"/>
+          <w:szCs w:val="20"/>
+        </w:rPr>
+        <w:t>.</w:t>
+      </w:r>
+    </w:p>
+    <w:p>
+      <w:pPr>
+        <w:contextualSpacing/>
+        <w:jc w:val="both"/>
+        <w:rPr>
+          <w:rFonts w:ascii="Times New Roman" w:hAnsi="Times New Roman" w:cs="Times New Roman"/>
+          <w:sz w:val="24"/>
+          <w:szCs w:val="20"/>
+        </w:rPr>
+      </w:pPr>
+      <w:r>
+        <w:rPr>
+          <w:rFonts w:ascii="Times New Roman" w:hAnsi="Times New Roman" w:cs="Times New Roman"/>
+          <w:sz w:val="24"/>
+          <w:szCs w:val="20"/>
+        </w:rPr>
+        <w:t>Podjetja imajo lahko r</w:t>
+      </w:r>
+      <w:r>
+        <w:rPr>
+          <w:rFonts w:ascii="Times New Roman" w:hAnsi="Times New Roman" w:cs="Times New Roman"/>
+          <w:sz w:val="24"/>
+          <w:szCs w:val="20"/>
+        </w:rPr>
+        <w:t>azlične standarde dokumentacije.</w:t>
+      </w:r>
+      <w:r>
+        <w:rPr>
+          <w:rFonts w:ascii="Times New Roman" w:hAnsi="Times New Roman" w:cs="Times New Roman"/>
+          <w:sz w:val="24"/>
+          <w:szCs w:val="20"/>
+        </w:rPr>
+        <w:t xml:space="preserve"> Nekatera ustvarijo več dokum</w:t>
+      </w:r>
+      <w:r>
+        <w:rPr>
+          <w:rFonts w:ascii="Times New Roman" w:hAnsi="Times New Roman" w:cs="Times New Roman"/>
+          <w:sz w:val="24"/>
+          <w:szCs w:val="20"/>
+        </w:rPr>
+        <w:t>entov, druga manj. Navadno je dokumentacij</w:t>
+      </w:r>
+      <w:r>
+        <w:rPr>
+          <w:rFonts w:ascii="Times New Roman" w:hAnsi="Times New Roman" w:cs="Times New Roman"/>
+          <w:sz w:val="24"/>
+          <w:szCs w:val="20"/>
+        </w:rPr>
+        <w:t>a obratno proporcionalna stopnji zaupanja založnika in izkušenosti</w:t>
+      </w:r>
+      <w:r>
+        <w:rPr>
+          <w:rFonts w:ascii="Times New Roman" w:hAnsi="Times New Roman" w:cs="Times New Roman"/>
+          <w:sz w:val="24"/>
+          <w:szCs w:val="20"/>
+        </w:rPr>
+        <w:t xml:space="preserve"> razvojne</w:t>
+      </w:r>
+      <w:r>
+        <w:rPr>
+          <w:rFonts w:ascii="Times New Roman" w:hAnsi="Times New Roman" w:cs="Times New Roman"/>
+          <w:sz w:val="24"/>
+          <w:szCs w:val="20"/>
+        </w:rPr>
+        <w:t xml:space="preserve"> ekipe</w:t>
+      </w:r>
+      <w:r>
+        <w:rPr>
+          <w:rFonts w:ascii="Times New Roman" w:hAnsi="Times New Roman" w:cs="Times New Roman"/>
+          <w:sz w:val="24"/>
+          <w:szCs w:val="20"/>
+        </w:rPr>
+        <w:t>. Ne glede na izkušnje dobra dokumentacija pripomore k boljšem razvoju</w:t>
+      </w:r>
+      <w:r>
+        <w:rPr>
+          <w:rFonts w:ascii="Times New Roman" w:hAnsi="Times New Roman" w:cs="Times New Roman"/>
+          <w:sz w:val="24"/>
+          <w:szCs w:val="20"/>
+        </w:rPr>
+        <w:t xml:space="preserve"> </w:t>
+      </w:r>
+      <w:r>
+        <w:rPr>
+          <w:rFonts w:ascii="Times New Roman" w:hAnsi="Times New Roman" w:cs="Times New Roman"/>
+          <w:sz w:val="24"/>
+          <w:szCs w:val="20"/>
+        </w:rPr>
+        <w:fldChar w:fldCharType="begin"/>
+      </w:r>
+      <w:r>
+        <w:rPr>
+          <w:rFonts w:ascii="Times New Roman" w:hAnsi="Times New Roman" w:cs="Times New Roman"/>
+          <w:sz w:val="24"/>
+          <w:szCs w:val="20"/>
+        </w:rPr>
+        <w:instrText xml:space="preserve"> ADDIN ZOTERO_ITEM CSL_CITATION {"citationID":"hlMRV7qO","properties":{"formattedCitation":"(III 2004, 319)","plainCitation":"(III 2004, 319)"},"citationItems":[{"id":421,"uris":["http://zotero.org/users/local/1VrTeLcH/items/947GWRPE"],"uri":["http://zotero.org/users/local/1VrTeLcH/items/947GWRPE"],"itemData":{"id":421,"type":"book","title":"Game Design: Theory and Practice","publisher":"Jones &amp; Bartlett Learning","publisher-place":"Plano, Tex","number-of-pages":"704","edition":"2 edition","source":"Amazon","event-place":"Plano, Tex","abstract":"\"Both burgeoning game designers and devoted gamers should consider [Game Design: Theory &amp; Practice] an essential read.\" -- Computer Gaming World\"Ultimately, in both theory and practice, Rouse's Game Design bible gets the job done. Let us pray.\" - Next Generation magazine In the second edition to the acclaimed Game Design: Theory &amp; Practice, designer Richard Rouse III balances a discussion of the essential concepts behind game design with an explanation of how you can implement them in your current project. Detailed analysis of successful games is interwoven with concrete examples from Rouse's own experience. This second edition thoroughly updates the popular original with new chapters and fully revised text.","ISBN":"978-1-55622-912-1","shortTitle":"Game Design","language":"English","author":[{"family":"III","given":"Richard Rouse"}],"issued":{"date-parts":[["2004",9,13]]}},"locator":"319"}],"schema":"https://github.com/citation-style-language/schema/raw/master/csl-citation.json"} </w:instrText>
+      </w:r>
+      <w:r>
+        <w:rPr>
+          <w:rFonts w:ascii="Times New Roman" w:hAnsi="Times New Roman" w:cs="Times New Roman"/>
+          <w:sz w:val="24"/>
+          <w:szCs w:val="20"/>
+        </w:rPr>
+        <w:fldChar w:fldCharType="separate"/>
+      </w:r>
+      <w:r>
+        <w:rPr>
+          <w:rFonts w:ascii="Times New Roman" w:hAnsi="Times New Roman" w:cs="Times New Roman"/>
+          <w:sz w:val="24"/>
+        </w:rPr>
+        <w:t>(III 2004, 319)</w:t>
+      </w:r>
+      <w:r>
+        <w:rPr>
+          <w:rFonts w:ascii="Times New Roman" w:hAnsi="Times New Roman" w:cs="Times New Roman"/>
+          <w:sz w:val="24"/>
+          <w:szCs w:val="20"/>
+        </w:rPr>
+        <w:fldChar w:fldCharType="end"/>
+      </w:r>
+      <w:r>
+        <w:rPr>
+          <w:rFonts w:ascii="Times New Roman" w:hAnsi="Times New Roman" w:cs="Times New Roman"/>
+          <w:sz w:val="24"/>
+          <w:szCs w:val="20"/>
+        </w:rPr>
+        <w:t>.</w:t>
+      </w:r>
+      <w:r>
+        <w:rPr>
+          <w:rFonts w:ascii="Times New Roman" w:hAnsi="Times New Roman" w:cs="Times New Roman"/>
+          <w:sz w:val="24"/>
+          <w:szCs w:val="20"/>
+        </w:rPr>
+        <w:t xml:space="preserve"> Slika 7.5 spodaj prikazuje konsolidacijo vseh dokumentov, ki predstavljajo model</w:t>
+      </w:r>
+      <w:r>
+        <w:rPr>
+          <w:rFonts w:ascii="Times New Roman" w:hAnsi="Times New Roman" w:cs="Times New Roman"/>
+          <w:sz w:val="24"/>
+          <w:szCs w:val="20"/>
+        </w:rPr>
+        <w:t xml:space="preserve"> artefaktov. Prvi dokument predstavlja</w:t>
+      </w:r>
+      <w:r>
+        <w:rPr>
+          <w:rFonts w:ascii="Times New Roman" w:hAnsi="Times New Roman" w:cs="Times New Roman"/>
+          <w:sz w:val="24"/>
+          <w:szCs w:val="20"/>
+        </w:rPr>
+        <w:t xml:space="preserve"> koncept, ki pomaga ravnatelj</w:t>
+      </w:r>
+      <w:r>
+        <w:rPr>
+          <w:rFonts w:ascii="Times New Roman" w:hAnsi="Times New Roman" w:cs="Times New Roman"/>
+          <w:sz w:val="24"/>
+          <w:szCs w:val="20"/>
+        </w:rPr>
+        <w:t>stvu oceniti izvedljivost ideje</w:t>
+      </w:r>
+      <w:r>
+        <w:rPr>
+          <w:rFonts w:ascii="Times New Roman" w:hAnsi="Times New Roman" w:cs="Times New Roman"/>
+          <w:sz w:val="24"/>
+          <w:szCs w:val="20"/>
+        </w:rPr>
+        <w:t xml:space="preserve"> </w:t>
+      </w:r>
+      <w:r>
+        <w:rPr>
+          <w:rFonts w:ascii="Times New Roman" w:hAnsi="Times New Roman" w:cs="Times New Roman"/>
+          <w:sz w:val="24"/>
+          <w:szCs w:val="20"/>
+        </w:rPr>
+        <w:fldChar w:fldCharType="begin"/>
+      </w:r>
+      <w:r>
+        <w:rPr>
+          <w:rFonts w:ascii="Times New Roman" w:hAnsi="Times New Roman" w:cs="Times New Roman"/>
+          <w:sz w:val="24"/>
+          <w:szCs w:val="20"/>
+        </w:rPr>
+        <w:instrText xml:space="preserve"> ADDIN ZOTERO_ITEM CSL_CITATION {"citationID":"gcd7XIwM","properties":{"formattedCitation":"(Novak 2012, 382)","plainCitation":"(Novak 2012, 382)"},"citationItems":[{"id":83,"uris":["http://zotero.org/users/local/1VrTeLcH/items/ZLCN5TN2"],"uri":["http://zotero.org/users/local/1VrTeLcH/items/ZLCN5TN2"],"itemData":{"id":83,"type":"book","title":"Game Development Essentials: An Introduction 3rd Edition","author":[{"family":"Novak","given":"Jeannie"}],"issued":{"date-parts":[["2012"]]}},"locator":"382"}],"schema":"https://github.com/citation-style-language/schema/raw/master/csl-citation.json"} </w:instrText>
+      </w:r>
+      <w:r>
+        <w:rPr>
+          <w:rFonts w:ascii="Times New Roman" w:hAnsi="Times New Roman" w:cs="Times New Roman"/>
+          <w:sz w:val="24"/>
+          <w:szCs w:val="20"/>
+        </w:rPr>
+        <w:fldChar w:fldCharType="separate"/>
+      </w:r>
+      <w:r>
+        <w:rPr>
+          <w:rFonts w:ascii="Times New Roman" w:hAnsi="Times New Roman" w:cs="Times New Roman"/>
+          <w:sz w:val="24"/>
+        </w:rPr>
+        <w:t>(Novak 2012, 382)</w:t>
+      </w:r>
+      <w:r>
+        <w:rPr>
+          <w:rFonts w:ascii="Times New Roman" w:hAnsi="Times New Roman" w:cs="Times New Roman"/>
+          <w:sz w:val="24"/>
+          <w:szCs w:val="20"/>
+        </w:rPr>
+        <w:fldChar w:fldCharType="end"/>
+      </w:r>
+      <w:r>
+        <w:rPr>
+          <w:rFonts w:ascii="Times New Roman" w:hAnsi="Times New Roman" w:cs="Times New Roman"/>
+          <w:sz w:val="24"/>
+          <w:szCs w:val="20"/>
+        </w:rPr>
+        <w:t>.</w:t>
+      </w:r>
+      <w:r>
+        <w:rPr>
+          <w:rFonts w:ascii="Times New Roman" w:hAnsi="Times New Roman" w:cs="Times New Roman"/>
+          <w:sz w:val="24"/>
+          <w:szCs w:val="20"/>
+        </w:rPr>
+        <w:t xml:space="preserve"> </w:t>
+      </w:r>
+      <w:r>
+        <w:rPr>
+          <w:rFonts w:ascii="Times New Roman" w:hAnsi="Times New Roman" w:cs="Times New Roman"/>
+          <w:sz w:val="24"/>
+          <w:szCs w:val="20"/>
+        </w:rPr>
+        <w:t>Predloga igre ali nagovor je naslednji dokument, ki predstavlja komponente igre bolj podrobno</w:t>
+      </w:r>
+      <w:r>
+        <w:rPr>
+          <w:rFonts w:ascii="Times New Roman" w:hAnsi="Times New Roman" w:cs="Times New Roman"/>
+          <w:sz w:val="24"/>
+          <w:szCs w:val="20"/>
+        </w:rPr>
+        <w:t>. Namen predloge igre je predstavitev igre podjetju ali partnerju.</w:t>
+      </w:r>
+      <w:r>
+        <w:rPr>
+          <w:rFonts w:ascii="Times New Roman" w:hAnsi="Times New Roman" w:cs="Times New Roman"/>
+          <w:sz w:val="24"/>
+          <w:szCs w:val="20"/>
+        </w:rPr>
+        <w:t xml:space="preserve"> Ta dokument se bolje posveti zgodbi in opisu likov</w:t>
+      </w:r>
+      <w:r>
+        <w:rPr>
+          <w:rFonts w:ascii="Times New Roman" w:hAnsi="Times New Roman" w:cs="Times New Roman"/>
+          <w:sz w:val="24"/>
+          <w:szCs w:val="20"/>
+        </w:rPr>
+        <w:t xml:space="preserve"> </w:t>
+      </w:r>
+      <w:r>
+        <w:rPr>
+          <w:rFonts w:ascii="Times New Roman" w:hAnsi="Times New Roman" w:cs="Times New Roman"/>
+          <w:sz w:val="24"/>
+          <w:szCs w:val="20"/>
+        </w:rPr>
+        <w:fldChar w:fldCharType="begin"/>
+      </w:r>
+      <w:r>
+        <w:rPr>
+          <w:rFonts w:ascii="Times New Roman" w:hAnsi="Times New Roman" w:cs="Times New Roman"/>
+          <w:sz w:val="24"/>
+          <w:szCs w:val="20"/>
+        </w:rPr>
+        <w:instrText xml:space="preserve"> ADDIN ZOTERO_ITEM CSL_CITATION {"citationID":"dKER5kqU","properties":{"formattedCitation":"(Novak 2012, 382)","plainCitation":"(Novak 2012, 382)"},"citationItems":[{"id":83,"uris":["http://zotero.org/users/local/1VrTeLcH/items/ZLCN5TN2"],"uri":["http://zotero.org/users/local/1VrTeLcH/items/ZLCN5TN2"],"itemData":{"id":83,"type":"book","title":"Game Development Essentials: An Introduction 3rd Edition","author":[{"family":"Novak","given":"Jeannie"}],"issued":{"date-parts":[["2012"]]}},"locator":"382"}],"schema":"https://github.com/citation-style-language/schema/raw/master/csl-citation.json"} </w:instrText>
+      </w:r>
+      <w:r>
+        <w:rPr>
+          <w:rFonts w:ascii="Times New Roman" w:hAnsi="Times New Roman" w:cs="Times New Roman"/>
+          <w:sz w:val="24"/>
+          <w:szCs w:val="20"/>
+        </w:rPr>
+        <w:fldChar w:fldCharType="separate"/>
+      </w:r>
+      <w:r>
+        <w:rPr>
+          <w:rFonts w:ascii="Times New Roman" w:hAnsi="Times New Roman" w:cs="Times New Roman"/>
+          <w:sz w:val="24"/>
+        </w:rPr>
+        <w:t>(Novak 2012, 387</w:t>
+      </w:r>
+      <w:r>
+        <w:rPr>
+          <w:rFonts w:ascii="Times New Roman" w:hAnsi="Times New Roman" w:cs="Times New Roman"/>
+          <w:sz w:val="24"/>
+        </w:rPr>
+        <w:t>)</w:t>
+      </w:r>
+      <w:r>
+        <w:rPr>
+          <w:rFonts w:ascii="Times New Roman" w:hAnsi="Times New Roman" w:cs="Times New Roman"/>
+          <w:sz w:val="24"/>
+          <w:szCs w:val="20"/>
+        </w:rPr>
+        <w:fldChar w:fldCharType="end"/>
+      </w:r>
+      <w:r>
+        <w:rPr>
+          <w:rFonts w:ascii="Times New Roman" w:hAnsi="Times New Roman" w:cs="Times New Roman"/>
+          <w:sz w:val="24"/>
+          <w:szCs w:val="20"/>
+        </w:rPr>
+        <w:t>.</w:t>
+      </w:r>
+      <w:r>
+        <w:rPr>
+          <w:rFonts w:ascii="Times New Roman" w:hAnsi="Times New Roman" w:cs="Times New Roman"/>
+          <w:sz w:val="24"/>
+          <w:szCs w:val="20"/>
+        </w:rPr>
+        <w:t xml:space="preserve"> Nadgrad</w:t>
+      </w:r>
+      <w:r>
+        <w:rPr>
+          <w:rFonts w:ascii="Times New Roman" w:hAnsi="Times New Roman" w:cs="Times New Roman"/>
+          <w:sz w:val="24"/>
+          <w:szCs w:val="20"/>
+        </w:rPr>
+        <w:t xml:space="preserve">nja predloge igre je načrt igre. </w:t>
+      </w:r>
+      <w:r>
+        <w:rPr>
+          <w:rFonts w:ascii="Times New Roman" w:hAnsi="Times New Roman" w:cs="Times New Roman"/>
+          <w:sz w:val="24"/>
+          <w:szCs w:val="20"/>
+        </w:rPr>
+        <w:t>Temu sledijo tehnični dokument, dokument testiranja in dokument zvoka in naracij.</w:t>
+      </w:r>
+      <w:r>
+        <w:rPr>
+          <w:rFonts w:ascii="Times New Roman" w:hAnsi="Times New Roman" w:cs="Times New Roman"/>
+          <w:sz w:val="24"/>
+          <w:szCs w:val="20"/>
+        </w:rPr>
+        <w:t xml:space="preserve"> Medtem ko so navedeni dokumenti navadno nastavljeni v pred produkcijskem času se umetnikova biblija </w:t>
+      </w:r>
+      <w:r>
+        <w:rPr>
+          <w:rFonts w:ascii="Times New Roman" w:hAnsi="Times New Roman" w:cs="Times New Roman"/>
+          <w:sz w:val="24"/>
+          <w:szCs w:val="20"/>
+        </w:rPr>
+        <w:t>navadno gradi iterativno v času produkcije</w:t>
+      </w:r>
+      <w:r>
+        <w:rPr>
+          <w:rFonts w:ascii="Times New Roman" w:hAnsi="Times New Roman" w:cs="Times New Roman"/>
+          <w:sz w:val="24"/>
+          <w:szCs w:val="20"/>
+        </w:rPr>
+        <w:t xml:space="preserve"> </w:t>
+      </w:r>
+      <w:r>
+        <w:rPr>
+          <w:rFonts w:ascii="Times New Roman" w:hAnsi="Times New Roman" w:cs="Times New Roman"/>
+          <w:sz w:val="24"/>
+          <w:szCs w:val="20"/>
+        </w:rPr>
+        <w:fldChar w:fldCharType="begin"/>
+      </w:r>
+      <w:r>
+        <w:rPr>
+          <w:rFonts w:ascii="Times New Roman" w:hAnsi="Times New Roman" w:cs="Times New Roman"/>
+          <w:sz w:val="24"/>
+          <w:szCs w:val="20"/>
+        </w:rPr>
+        <w:instrText xml:space="preserve"> ADDIN ZOTERO_ITEM CSL_CITATION {"citationID":"9OfmVRyC","properties":{"formattedCitation":"(Bartle 2003, 88)","plainCitation":"(Bartle 2003, 88)"},"citationItems":[{"id":427,"uris":["http://zotero.org/users/local/1VrTeLcH/items/FAKEWURL"],"uri":["http://zotero.org/users/local/1VrTeLcH/items/FAKEWURL"],"itemData":{"id":427,"type":"book","title":"Designing Virtual Worlds","publisher":"New Riders Games","source":"ACM Digital Library","abstract":"Designing Virtual Worlds is the most comprehensive treatment of virtual world design to-date from one of the true pioneers and most sought-after design consultants. It's a tour de force of VW design, stunning in intellectual scope, spanning the literary, economic, sociological, psychological, physical, technological, and ethical underpinnings of design, while providing the reader with a deep, well-grounded understanding of VW design principles. It covers everything from MUDs to MOOs to MMORPGs, from text-based to graphical VWs.Designing Virtual Worlds brings a rich, well-developed approach to the design concepts behind virtual worlds. It is grounded in the earliest approaches to such designs, but the examples discussed in the book run the gamut from the earliest MUDs to the present-day MMORPG games mentioned above. It teaches the reader the actual, underlying design principles that many designers do not understand when they borrow or build from previous games. There is no other design book on the market in the area of online games and virtual worlds that provides the rich detail, historical context, and conceptual depth of Designing Virtual Worlds.","ISBN":"978-0-13-101816-7","author":[{"family":"Bartle","given":"Richard"}],"issued":{"date-parts":[["2003"]]}},"locator":"88"}],"schema":"https://github.com/citation-style-language/schema/raw/master/csl-citation.json"} </w:instrText>
+      </w:r>
+      <w:r>
+        <w:rPr>
+          <w:rFonts w:ascii="Times New Roman" w:hAnsi="Times New Roman" w:cs="Times New Roman"/>
+          <w:sz w:val="24"/>
+          <w:szCs w:val="20"/>
+        </w:rPr>
+        <w:fldChar w:fldCharType="separate"/>
+      </w:r>
+      <w:r>
+        <w:rPr>
+          <w:rFonts w:ascii="Times New Roman" w:hAnsi="Times New Roman" w:cs="Times New Roman"/>
+          <w:sz w:val="24"/>
+        </w:rPr>
+        <w:t>(Bartle 2003, 87-88</w:t>
+      </w:r>
+      <w:r>
+        <w:rPr>
+          <w:rFonts w:ascii="Times New Roman" w:hAnsi="Times New Roman" w:cs="Times New Roman"/>
+          <w:sz w:val="24"/>
+        </w:rPr>
+        <w:t>)</w:t>
+      </w:r>
+      <w:r>
+        <w:rPr>
+          <w:rFonts w:ascii="Times New Roman" w:hAnsi="Times New Roman" w:cs="Times New Roman"/>
+          <w:sz w:val="24"/>
+          <w:szCs w:val="20"/>
+        </w:rPr>
+        <w:fldChar w:fldCharType="end"/>
+      </w:r>
+      <w:r>
+        <w:rPr>
+          <w:rFonts w:ascii="Times New Roman" w:hAnsi="Times New Roman" w:cs="Times New Roman"/>
+          <w:sz w:val="24"/>
+          <w:szCs w:val="20"/>
+        </w:rPr>
+        <w:t>.</w:t>
+      </w:r>
+      <w:r>
+        <w:rPr>
+          <w:rFonts w:ascii="Times New Roman" w:hAnsi="Times New Roman" w:cs="Times New Roman"/>
+          <w:sz w:val="24"/>
+          <w:szCs w:val="20"/>
+        </w:rPr>
+        <w:t xml:space="preserve"> Zadnji artefakt predstavlja prototip, ki velja</w:t>
+      </w:r>
+      <w:r>
+        <w:rPr>
+          <w:rFonts w:ascii="Times New Roman" w:hAnsi="Times New Roman" w:cs="Times New Roman"/>
+          <w:sz w:val="24"/>
+          <w:szCs w:val="20"/>
+        </w:rPr>
+        <w:t xml:space="preserve"> za dokaz delovanja koncepta in zmožnost premagovanja tehničnih zahtevnosti </w:t>
+      </w:r>
+      <w:r>
+        <w:rPr>
+          <w:rFonts w:ascii="Times New Roman" w:hAnsi="Times New Roman" w:cs="Times New Roman"/>
+          <w:sz w:val="24"/>
+          <w:szCs w:val="20"/>
+        </w:rPr>
+        <w:fldChar w:fldCharType="begin"/>
+      </w:r>
+      <w:r>
+        <w:rPr>
+          <w:rFonts w:ascii="Times New Roman" w:hAnsi="Times New Roman" w:cs="Times New Roman"/>
+          <w:sz w:val="24"/>
+          <w:szCs w:val="20"/>
+        </w:rPr>
+        <w:instrText xml:space="preserve"> ADDIN ZOTERO_ITEM CSL_CITATION {"citationID":"cXozqPbg","properties":{"formattedCitation":"(Bartle 2003, 88)","plainCitation":"(Bartle 2003, 88)"},"citationItems":[{"id":427,"uris":["http://zotero.org/users/local/1VrTeLcH/items/FAKEWURL"],"uri":["http://zotero.org/users/local/1VrTeLcH/items/FAKEWURL"],"itemData":{"id":427,"type":"book","title":"Designing Virtual Worlds","publisher":"New Riders Games","source":"ACM Digital Library","abstract":"Designing Virtual Worlds is the most comprehensive treatment of virtual world design to-date from one of the true pioneers and most sought-after design consultants. It's a tour de force of VW design, stunning in intellectual scope, spanning the literary, economic, sociological, psychological, physical, technological, and ethical underpinnings of design, while providing the reader with a deep, well-grounded understanding of VW design principles. It covers everything from MUDs to MOOs to MMORPGs, from text-based to graphical VWs.Designing Virtual Worlds brings a rich, well-developed approach to the design concepts behind virtual worlds. It is grounded in the earliest approaches to such designs, but the examples discussed in the book run the gamut from the earliest MUDs to the present-day MMORPG games mentioned above. It teaches the reader the actual, underlying design principles that many designers do not understand when they borrow or build from previous games. There is no other design book on the market in the area of online games and virtual worlds that provides the rich detail, historical context, and conceptual depth of Designing Virtual Worlds.","ISBN":"978-0-13-101816-7","author":[{"family":"Bartle","given":"Richard"}],"issued":{"date-parts":[["2003"]]}},"locator":"88"}],"schema":"https://github.com/citation-style-language/schema/raw/master/csl-citation.json"} </w:instrText>
+      </w:r>
+      <w:r>
+        <w:rPr>
+          <w:rFonts w:ascii="Times New Roman" w:hAnsi="Times New Roman" w:cs="Times New Roman"/>
+          <w:sz w:val="24"/>
+          <w:szCs w:val="20"/>
+        </w:rPr>
+        <w:fldChar w:fldCharType="separate"/>
+      </w:r>
+      <w:r>
+        <w:rPr>
+          <w:rFonts w:ascii="Times New Roman" w:hAnsi="Times New Roman" w:cs="Times New Roman"/>
+          <w:sz w:val="24"/>
+        </w:rPr>
+        <w:t>(Bartle 2003, 88)</w:t>
+      </w:r>
+      <w:r>
+        <w:rPr>
+          <w:rFonts w:ascii="Times New Roman" w:hAnsi="Times New Roman" w:cs="Times New Roman"/>
+          <w:sz w:val="24"/>
+          <w:szCs w:val="20"/>
+        </w:rPr>
+        <w:fldChar w:fldCharType="end"/>
+      </w:r>
+      <w:r>
+        <w:rPr>
+          <w:rFonts w:ascii="Times New Roman" w:hAnsi="Times New Roman" w:cs="Times New Roman"/>
+          <w:sz w:val="24"/>
+          <w:szCs w:val="20"/>
+        </w:rPr>
+        <w:t>.</w:t>
+      </w:r>
+      <w:r>
+        <w:rPr>
+          <w:rFonts w:ascii="Times New Roman" w:hAnsi="Times New Roman" w:cs="Times New Roman"/>
+          <w:sz w:val="24"/>
+          <w:szCs w:val="20"/>
+        </w:rPr>
+        <w:t xml:space="preserve"> Na podlagi tega lahko vodstvo določi </w:t>
+      </w:r>
+      <w:r>
+        <w:rPr>
+          <w:rFonts w:ascii="Times New Roman" w:hAnsi="Times New Roman" w:cs="Times New Roman"/>
+          <w:sz w:val="24"/>
+          <w:szCs w:val="20"/>
+        </w:rPr>
+        <w:t xml:space="preserve"> </w:t>
+      </w:r>
+    </w:p>
+    <w:p>
+      <w:pPr>
+        <w:contextualSpacing/>
+        <w:jc w:val="both"/>
+        <w:rPr>
+          <w:rFonts w:ascii="Times New Roman" w:hAnsi="Times New Roman" w:cs="Times New Roman"/>
+          <w:sz w:val="20"/>
+          <w:szCs w:val="20"/>
+        </w:rPr>
+      </w:pPr>
+    </w:p>
+    <w:p>
+      <w:pPr>
+        <w:contextualSpacing/>
         <w:jc w:val="center"/>
         <w:rPr>
           <w:rFonts w:ascii="Times New Roman" w:hAnsi="Times New Roman" w:cs="Times New Roman"/>
@@ -17565,6 +17741,35 @@
           <w:rFonts w:ascii="Times New Roman" w:hAnsi="Times New Roman" w:cs="Times New Roman"/>
           <w:sz w:val="20"/>
           <w:szCs w:val="20"/>
+        </w:rPr>
+        <w:t>Slika 7.5 artef</w:t>
+      </w:r>
+      <w:r>
+        <w:rPr>
+          <w:rFonts w:ascii="Times New Roman" w:hAnsi="Times New Roman" w:cs="Times New Roman"/>
+          <w:sz w:val="20"/>
+          <w:szCs w:val="20"/>
+        </w:rPr>
+        <w:t>akti pri razvoju video iger</w:t>
+      </w:r>
+    </w:p>
+    <w:p>
+      <w:pPr>
+        <w:contextualSpacing/>
+        <w:jc w:val="center"/>
+        <w:rPr>
+          <w:rFonts w:ascii="Times New Roman" w:hAnsi="Times New Roman" w:cs="Times New Roman"/>
+          <w:sz w:val="20"/>
+          <w:szCs w:val="20"/>
+        </w:rPr>
+      </w:pPr>
+      <w:r>
+        <w:rPr>
+          <w:rFonts w:ascii="Times New Roman" w:hAnsi="Times New Roman" w:cs="Times New Roman"/>
+          <w:noProof/>
+          <w:sz w:val="20"/>
+          <w:szCs w:val="20"/>
+          <w:lang w:eastAsia="sl-SI"/>
         </w:rPr>
         <w:drawing>
           <wp:inline distT="0" distB="0" distL="0" distR="0" wp14:anchorId="084F53EE" wp14:editId="665397D1">
@@ -19297,6 +19502,7 @@
   <w:style w:type="character" w:default="1" w:styleId="Privzetapisavaodstavka">
     <w:name w:val="Default Paragraph Font"/>
     <w:uiPriority w:val="1"/>
+    <w:semiHidden/>
     <w:unhideWhenUsed/>
   </w:style>
   <w:style w:type="table" w:default="1" w:styleId="Navadnatabela">
@@ -19595,6 +19801,7 @@
   <w:style w:type="character" w:default="1" w:styleId="Privzetapisavaodstavka">
     <w:name w:val="Default Paragraph Font"/>
     <w:uiPriority w:val="1"/>
+    <w:semiHidden/>
     <w:unhideWhenUsed/>
   </w:style>
   <w:style w:type="table" w:default="1" w:styleId="Navadnatabela">
@@ -20020,7 +20227,7 @@
 </file>
 
 <file path=customXml/itemProps1.xml><?xml version="1.0" encoding="utf-8"?>
-<ds:datastoreItem xmlns:ds="http://schemas.openxmlformats.org/officeDocument/2006/customXml" ds:itemID="{F22EAC4F-8930-4925-83A6-915F3B2E20D6}">
+<ds:datastoreItem xmlns:ds="http://schemas.openxmlformats.org/officeDocument/2006/customXml" ds:itemID="{9F1159F9-4D3F-4F85-A94D-9DBAE6D4A576}">
   <ds:schemaRefs>
     <ds:schemaRef ds:uri="http://schemas.openxmlformats.org/officeDocument/2006/bibliography"/>
   </ds:schemaRefs>

</xml_diff>

<commit_message>
procesni model opisujem model
</commit_message>
<xml_diff>
--- a/Izgradnja procesa.docx
+++ b/Izgradnja procesa.docx
@@ -15286,43 +15286,7 @@
           <w:sz w:val="20"/>
           <w:szCs w:val="24"/>
         </w:rPr>
-        <w:t>(</w:t>
-      </w:r>
-      <w:proofErr w:type="spellStart"/>
-      <w:r>
-        <w:rPr>
-          <w:rFonts w:ascii="Times New Roman" w:hAnsi="Times New Roman" w:cs="Times New Roman"/>
-          <w:sz w:val="20"/>
-          <w:szCs w:val="24"/>
-        </w:rPr>
-        <w:t>Rumbaugh</w:t>
-      </w:r>
-      <w:proofErr w:type="spellEnd"/>
-      <w:r>
-        <w:rPr>
-          <w:rFonts w:ascii="Times New Roman" w:hAnsi="Times New Roman" w:cs="Times New Roman"/>
-          <w:sz w:val="20"/>
-          <w:szCs w:val="24"/>
-        </w:rPr>
-        <w:t xml:space="preserve">, </w:t>
-      </w:r>
-      <w:proofErr w:type="spellStart"/>
-      <w:r>
-        <w:rPr>
-          <w:rFonts w:ascii="Times New Roman" w:hAnsi="Times New Roman" w:cs="Times New Roman"/>
-          <w:sz w:val="20"/>
-          <w:szCs w:val="24"/>
-        </w:rPr>
-        <w:t>Jacobson</w:t>
-      </w:r>
-      <w:proofErr w:type="spellEnd"/>
-      <w:r>
-        <w:rPr>
-          <w:rFonts w:ascii="Times New Roman" w:hAnsi="Times New Roman" w:cs="Times New Roman"/>
-          <w:sz w:val="20"/>
-          <w:szCs w:val="24"/>
-        </w:rPr>
-        <w:t>, in Booch 2004, 40–90)</w:t>
+        <w:t>(Rumbaugh, Jacobson, in Booch 2004, 40–90)</w:t>
       </w:r>
       <w:r>
         <w:rPr>
@@ -17683,13 +17647,15 @@
       <w:r>
         <w:rPr>
           <w:rFonts w:ascii="Times New Roman" w:hAnsi="Times New Roman" w:cs="Times New Roman"/>
+          <w:noProof/>
           <w:sz w:val="20"/>
           <w:szCs w:val="20"/>
+          <w:lang w:eastAsia="sl-SI"/>
         </w:rPr>
         <w:drawing>
           <wp:inline distT="0" distB="0" distL="0" distR="0" wp14:anchorId="4692102E" wp14:editId="7340E1E8">
-            <wp:extent cx="4048554" cy="4144108"/>
-            <wp:effectExtent l="0" t="0" r="9525" b="8890"/>
+            <wp:extent cx="2740122" cy="2804795"/>
+            <wp:effectExtent l="0" t="0" r="3175" b="0"/>
             <wp:docPr id="4" name="Slika 4"/>
             <wp:cNvGraphicFramePr>
               <a:graphicFrameLocks xmlns:a="http://schemas.openxmlformats.org/drawingml/2006/main" noChangeAspect="1"/>
@@ -17710,7 +17676,7 @@
                   <pic:spPr>
                     <a:xfrm>
                       <a:off x="0" y="0"/>
-                      <a:ext cx="4050505" cy="4146105"/>
+                      <a:ext cx="2744331" cy="2809104"/>
                     </a:xfrm>
                     <a:prstGeom prst="rect">
                       <a:avLst/>
@@ -17789,6 +17755,7 @@
     </w:p>
     <w:p>
       <w:pPr>
+        <w:contextualSpacing/>
         <w:jc w:val="both"/>
         <w:rPr>
           <w:rFonts w:ascii="Times New Roman" w:hAnsi="Times New Roman" w:cs="Times New Roman"/>
@@ -17842,15 +17809,79 @@
           <w:sz w:val="24"/>
           <w:szCs w:val="20"/>
         </w:rPr>
-        <w:t>se konča s</w:t>
-      </w:r>
-      <w:r>
-        <w:rPr>
-          <w:rFonts w:ascii="Times New Roman" w:hAnsi="Times New Roman" w:cs="Times New Roman"/>
-          <w:sz w:val="24"/>
-          <w:szCs w:val="20"/>
-        </w:rPr>
-        <w:t xml:space="preserve"> sprejetjem koncepta.</w:t>
+        <w:t xml:space="preserve">se konča </w:t>
+      </w:r>
+      <w:r>
+        <w:rPr>
+          <w:rFonts w:ascii="Times New Roman" w:hAnsi="Times New Roman" w:cs="Times New Roman"/>
+          <w:sz w:val="24"/>
+          <w:szCs w:val="20"/>
+        </w:rPr>
+        <w:t xml:space="preserve">z </w:t>
+      </w:r>
+      <w:r>
+        <w:rPr>
+          <w:rFonts w:ascii="Times New Roman" w:hAnsi="Times New Roman" w:cs="Times New Roman"/>
+          <w:sz w:val="24"/>
+          <w:szCs w:val="20"/>
+        </w:rPr>
+        <w:t>do</w:t>
+      </w:r>
+      <w:r>
+        <w:rPr>
+          <w:rFonts w:ascii="Times New Roman" w:hAnsi="Times New Roman" w:cs="Times New Roman"/>
+          <w:sz w:val="24"/>
+          <w:szCs w:val="20"/>
+        </w:rPr>
+        <w:t>kazovanjem koncepta</w:t>
+      </w:r>
+      <w:r>
+        <w:rPr>
+          <w:rFonts w:ascii="Times New Roman" w:hAnsi="Times New Roman" w:cs="Times New Roman"/>
+          <w:sz w:val="24"/>
+          <w:szCs w:val="20"/>
+        </w:rPr>
+        <w:t xml:space="preserve">. </w:t>
+      </w:r>
+      <w:r>
+        <w:rPr>
+          <w:rFonts w:ascii="Times New Roman" w:hAnsi="Times New Roman" w:cs="Times New Roman"/>
+          <w:sz w:val="24"/>
+          <w:szCs w:val="20"/>
+        </w:rPr>
+        <w:t>Slednj</w:t>
+      </w:r>
+      <w:r>
+        <w:rPr>
+          <w:rFonts w:ascii="Times New Roman" w:hAnsi="Times New Roman" w:cs="Times New Roman"/>
+          <w:sz w:val="24"/>
+          <w:szCs w:val="20"/>
+        </w:rPr>
+        <w:t>ega</w:t>
+      </w:r>
+      <w:r>
+        <w:rPr>
+          <w:rFonts w:ascii="Times New Roman" w:hAnsi="Times New Roman" w:cs="Times New Roman"/>
+          <w:sz w:val="24"/>
+          <w:szCs w:val="20"/>
+        </w:rPr>
+        <w:t xml:space="preserve"> predstavlja</w:t>
+      </w:r>
+      <w:r>
+        <w:rPr>
+          <w:rFonts w:ascii="Times New Roman" w:hAnsi="Times New Roman" w:cs="Times New Roman"/>
+          <w:sz w:val="24"/>
+          <w:szCs w:val="20"/>
+        </w:rPr>
+        <w:t xml:space="preserve"> prototip in velja za</w:t>
+      </w:r>
+      <w:r>
+        <w:rPr>
+          <w:rFonts w:ascii="Times New Roman" w:hAnsi="Times New Roman" w:cs="Times New Roman"/>
+          <w:sz w:val="24"/>
+          <w:szCs w:val="20"/>
+        </w:rPr>
+        <w:t xml:space="preserve"> poenostavljeno različico igre. Oblikovalci iger jih uporabljajo za testiranje funkcionalnosti</w:t>
       </w:r>
       <w:r>
         <w:rPr>
@@ -17859,26 +17890,1410 @@
           <w:szCs w:val="20"/>
         </w:rPr>
         <w:t xml:space="preserve"> </w:t>
+      </w:r>
+      <w:r>
+        <w:rPr>
+          <w:rFonts w:ascii="Times New Roman" w:hAnsi="Times New Roman" w:cs="Times New Roman"/>
+          <w:sz w:val="24"/>
+          <w:szCs w:val="20"/>
+        </w:rPr>
+        <w:fldChar w:fldCharType="begin"/>
+      </w:r>
+      <w:r>
+        <w:rPr>
+          <w:rFonts w:ascii="Times New Roman" w:hAnsi="Times New Roman" w:cs="Times New Roman"/>
+          <w:sz w:val="24"/>
+          <w:szCs w:val="20"/>
+        </w:rPr>
+        <w:instrText xml:space="preserve"> ADDIN ZOTERO_ITEM CSL_CITATION {"citationID":"ZWsVsyV6","properties":{"formattedCitation":"(Adams 2013, 49)","plainCitation":"(Adams 2013, 49)"},"citationItems":[{"id":423,"uris":["http://zotero.org/users/local/1VrTeLcH/items/BR223KT9"],"uri":["http://zotero.org/users/local/1VrTeLcH/items/BR223KT9"],"itemData":{"id":423,"type":"book","title":"Fundamentals of Game Design","publisher":"New Riders","publisher-place":"Berkeley, CA","number-of-pages":"576","edition":"3 edition","source":"Amazon","event-place":"Berkeley, CA","abstract":"Now in its third edition, the classic book on game design has been completely revised to include the latest developments in the game industry. Readers will learn all the fundamentals of concept development, gameplay design, core mechanics, user interfaces, storytelling, and balancing. They’ll be introduced to designing for mobile devices and touch screens, as well as for the Kinect and motion-capture gameplay. They’ll learn how indie developers are pushing the envelope and how new business models such as free-to-play are influencing design. In an easy-to-follow approach, Adams offers a first-hand look into the process of designing a game, from initial concept to final tuning. This in-depth resource also comes with engaging end-of-chapter exercises, design worksheets, and case studies.","ISBN":"978-0-321-92967-9","language":"English","author":[{"family":"Adams","given":"Ernest"}],"issued":{"date-parts":[["2013",12,27]]}},"locator":"49"}],"schema":"https://github.com/citation-style-language/schema/raw/master/csl-citation.json"} </w:instrText>
+      </w:r>
+      <w:r>
+        <w:rPr>
+          <w:rFonts w:ascii="Times New Roman" w:hAnsi="Times New Roman" w:cs="Times New Roman"/>
+          <w:sz w:val="24"/>
+          <w:szCs w:val="20"/>
+        </w:rPr>
+        <w:fldChar w:fldCharType="separate"/>
+      </w:r>
+      <w:r>
+        <w:rPr>
+          <w:rFonts w:ascii="Times New Roman" w:hAnsi="Times New Roman" w:cs="Times New Roman"/>
+          <w:sz w:val="24"/>
+        </w:rPr>
+        <w:t>(Adams 2013, 49)</w:t>
+      </w:r>
+      <w:r>
+        <w:rPr>
+          <w:rFonts w:ascii="Times New Roman" w:hAnsi="Times New Roman" w:cs="Times New Roman"/>
+          <w:sz w:val="24"/>
+          <w:szCs w:val="20"/>
+        </w:rPr>
+        <w:fldChar w:fldCharType="end"/>
+      </w:r>
+      <w:r>
+        <w:rPr>
+          <w:rFonts w:ascii="Times New Roman" w:hAnsi="Times New Roman" w:cs="Times New Roman"/>
+          <w:sz w:val="24"/>
+          <w:szCs w:val="20"/>
+        </w:rPr>
+        <w:t>.</w:t>
+      </w:r>
+      <w:r>
+        <w:rPr>
+          <w:rFonts w:ascii="Times New Roman" w:hAnsi="Times New Roman" w:cs="Times New Roman"/>
+          <w:sz w:val="24"/>
+          <w:szCs w:val="20"/>
+        </w:rPr>
+        <w:t xml:space="preserve"> Uporaben je tudi za dokazovanje izvedljivosti idej, saj predstavlja delujoči model ideje</w:t>
+      </w:r>
+      <w:r>
+        <w:rPr>
+          <w:rFonts w:ascii="Times New Roman" w:hAnsi="Times New Roman" w:cs="Times New Roman"/>
+          <w:sz w:val="24"/>
+          <w:szCs w:val="20"/>
+        </w:rPr>
+        <w:t>. Z njim si omogočimo formalizacijo ideje in izolacijo problemov</w:t>
+      </w:r>
+      <w:r>
+        <w:rPr>
+          <w:rFonts w:ascii="Times New Roman" w:hAnsi="Times New Roman" w:cs="Times New Roman"/>
+          <w:sz w:val="24"/>
+          <w:szCs w:val="20"/>
+        </w:rPr>
+        <w:t xml:space="preserve"> </w:t>
+      </w:r>
+      <w:r>
+        <w:rPr>
+          <w:rFonts w:ascii="Times New Roman" w:hAnsi="Times New Roman" w:cs="Times New Roman"/>
+          <w:sz w:val="24"/>
+          <w:szCs w:val="20"/>
+        </w:rPr>
+        <w:fldChar w:fldCharType="begin"/>
+      </w:r>
+      <w:r>
+        <w:rPr>
+          <w:rFonts w:ascii="Times New Roman" w:hAnsi="Times New Roman" w:cs="Times New Roman"/>
+          <w:sz w:val="24"/>
+          <w:szCs w:val="20"/>
+        </w:rPr>
+        <w:instrText xml:space="preserve"> ADDIN ZOTERO_ITEM CSL_CITATION {"citationID":"VLi8311U","properties":{"formattedCitation":"(Fullerton 2014, 197)","plainCitation":"(Fullerton 2014, 197)"},"citationItems":[{"id":437,"uris":["http://zotero.org/users/local/1VrTeLcH/items/W345D427"],"uri":["http://zotero.org/users/local/1VrTeLcH/items/W345D427"],"itemData":{"id":437,"type":"book","title":"Game Design Workshop: A Playcentric Approach to Creating Innovative Games, Third Edition","publisher":"A K Peters/CRC Press","publisher-place":"Boca Raton","number-of-pages":"535","edition":"3 edition","source":"Amazon","event-place":"Boca Raton","abstract":"Create the Digital Games You Love to Play  Discover an exercise-driven, non-technical approach to game design without the need for programming or artistic expertise using Game Design Workshop, Third Edition.  Author Tracy Fullerton demystifies the creative process with a clear and accessible analysis of the formal and dramatic systems of game design. Examples of popular games, illustrations of design techniques, and refined exercises strengthen your understanding of how game systems function and give you the skills and tools necessary to create a compelling and engaging game.  The book puts you to work prototyping, playtesting, and revising your own games with time-tested methods and tools. It provides you with the foundation to advance your career in any facet of the game industry, including design, producing, programming, and visual design.","ISBN":"978-1-4822-1716-2","shortTitle":"Game Design Workshop","language":"English","author":[{"family":"Fullerton","given":"Tracy"}],"issued":{"date-parts":[["2014",3,7]]}},"locator":"197"}],"schema":"https://github.com/citation-style-language/schema/raw/master/csl-citation.json"} </w:instrText>
+      </w:r>
+      <w:r>
+        <w:rPr>
+          <w:rFonts w:ascii="Times New Roman" w:hAnsi="Times New Roman" w:cs="Times New Roman"/>
+          <w:sz w:val="24"/>
+          <w:szCs w:val="20"/>
+        </w:rPr>
+        <w:fldChar w:fldCharType="separate"/>
+      </w:r>
+      <w:r>
+        <w:rPr>
+          <w:rFonts w:ascii="Times New Roman" w:hAnsi="Times New Roman" w:cs="Times New Roman"/>
+          <w:sz w:val="24"/>
+        </w:rPr>
+        <w:t>(</w:t>
+      </w:r>
+      <w:proofErr w:type="spellStart"/>
+      <w:r>
+        <w:rPr>
+          <w:rFonts w:ascii="Times New Roman" w:hAnsi="Times New Roman" w:cs="Times New Roman"/>
+          <w:sz w:val="24"/>
+        </w:rPr>
+        <w:t>Fullerton</w:t>
+      </w:r>
+      <w:proofErr w:type="spellEnd"/>
+      <w:r>
+        <w:rPr>
+          <w:rFonts w:ascii="Times New Roman" w:hAnsi="Times New Roman" w:cs="Times New Roman"/>
+          <w:sz w:val="24"/>
+        </w:rPr>
+        <w:t xml:space="preserve"> 2014, 197)</w:t>
+      </w:r>
+      <w:r>
+        <w:rPr>
+          <w:rFonts w:ascii="Times New Roman" w:hAnsi="Times New Roman" w:cs="Times New Roman"/>
+          <w:sz w:val="24"/>
+          <w:szCs w:val="20"/>
+        </w:rPr>
+        <w:fldChar w:fldCharType="end"/>
+      </w:r>
+      <w:r>
+        <w:rPr>
+          <w:rFonts w:ascii="Times New Roman" w:hAnsi="Times New Roman" w:cs="Times New Roman"/>
+          <w:sz w:val="24"/>
+          <w:szCs w:val="20"/>
+        </w:rPr>
+        <w:t>.</w:t>
+      </w:r>
+      <w:r>
+        <w:rPr>
+          <w:rFonts w:ascii="Times New Roman" w:hAnsi="Times New Roman" w:cs="Times New Roman"/>
+          <w:sz w:val="24"/>
+          <w:szCs w:val="20"/>
+        </w:rPr>
+        <w:t xml:space="preserve"> Prvi prototip, ki služi za dokazovanje izvedljivosti ideje je prvi mejnik s katerim se konča prva faza razvoja.</w:t>
+      </w:r>
+      <w:r>
+        <w:rPr>
+          <w:rFonts w:ascii="Times New Roman" w:hAnsi="Times New Roman" w:cs="Times New Roman"/>
+          <w:sz w:val="24"/>
+          <w:szCs w:val="20"/>
+        </w:rPr>
+        <w:t xml:space="preserve"> V tem procesnem modelu se prototip pojavi že zgodaj v konceptualni fazi, ki dokazuje delovanje ideje preden</w:t>
+      </w:r>
+      <w:r>
+        <w:rPr>
+          <w:rFonts w:ascii="Times New Roman" w:hAnsi="Times New Roman" w:cs="Times New Roman"/>
+          <w:sz w:val="24"/>
+          <w:szCs w:val="20"/>
+        </w:rPr>
+        <w:t xml:space="preserve"> se začne dolga faza načrtov</w:t>
+      </w:r>
+      <w:r>
+        <w:rPr>
+          <w:rFonts w:ascii="Times New Roman" w:hAnsi="Times New Roman" w:cs="Times New Roman"/>
+          <w:sz w:val="24"/>
+          <w:szCs w:val="20"/>
+        </w:rPr>
+        <w:t>anja. Ta lahko traja več mesecev</w:t>
+      </w:r>
+      <w:r>
+        <w:rPr>
+          <w:rFonts w:ascii="Times New Roman" w:hAnsi="Times New Roman" w:cs="Times New Roman"/>
+          <w:sz w:val="24"/>
+          <w:szCs w:val="20"/>
+        </w:rPr>
+        <w:t xml:space="preserve"> </w:t>
+      </w:r>
+      <w:r>
+        <w:rPr>
+          <w:rFonts w:ascii="Times New Roman" w:hAnsi="Times New Roman" w:cs="Times New Roman"/>
+          <w:sz w:val="24"/>
+          <w:szCs w:val="20"/>
+        </w:rPr>
+        <w:fldChar w:fldCharType="begin"/>
+      </w:r>
+      <w:r>
+        <w:rPr>
+          <w:rFonts w:ascii="Times New Roman" w:hAnsi="Times New Roman" w:cs="Times New Roman"/>
+          <w:sz w:val="24"/>
+          <w:szCs w:val="20"/>
+        </w:rPr>
+        <w:instrText xml:space="preserve"> ADDIN ZOTERO_ITEM CSL_CITATION {"citationID":"csHo6OaA","properties":{"formattedCitation":"(Adams 2013, 49)","plainCitation":"(Adams 2013, 49)"},"citationItems":[{"id":423,"uris":["http://zotero.org/users/local/1VrTeLcH/items/BR223KT9"],"uri":["http://zotero.org/users/local/1VrTeLcH/items/BR223KT9"],"itemData":{"id":423,"type":"book","title":"Fundamentals of Game Design","publisher":"New Riders","publisher-place":"Berkeley, CA","number-of-pages":"576","edition":"3 edition","source":"Amazon","event-place":"Berkeley, CA","abstract":"Now in its third edition, the classic book on game design has been completely revised to include the latest developments in the game industry. Readers will learn all the fundamentals of concept development, gameplay design, core mechanics, user interfaces, storytelling, and balancing. They’ll be introduced to designing for mobile devices and touch screens, as well as for the Kinect and motion-capture gameplay. They’ll learn how indie developers are pushing the envelope and how new business models such as free-to-play are influencing design. In an easy-to-follow approach, Adams offers a first-hand look into the process of designing a game, from initial concept to final tuning. This in-depth resource also comes with engaging end-of-chapter exercises, design worksheets, and case studies.","ISBN":"978-0-321-92967-9","language":"English","author":[{"family":"Adams","given":"Ernest"}],"issued":{"date-parts":[["2013",12,27]]}},"locator":"49"}],"schema":"https://github.com/citation-style-language/schema/raw/master/csl-citation.json"} </w:instrText>
+      </w:r>
+      <w:r>
+        <w:rPr>
+          <w:rFonts w:ascii="Times New Roman" w:hAnsi="Times New Roman" w:cs="Times New Roman"/>
+          <w:sz w:val="24"/>
+          <w:szCs w:val="20"/>
+        </w:rPr>
+        <w:fldChar w:fldCharType="separate"/>
+      </w:r>
+      <w:r>
+        <w:rPr>
+          <w:rFonts w:ascii="Times New Roman" w:hAnsi="Times New Roman" w:cs="Times New Roman"/>
+          <w:sz w:val="24"/>
+        </w:rPr>
+        <w:t>(Adams 2013, 49)</w:t>
+      </w:r>
+      <w:r>
+        <w:rPr>
+          <w:rFonts w:ascii="Times New Roman" w:hAnsi="Times New Roman" w:cs="Times New Roman"/>
+          <w:sz w:val="24"/>
+          <w:szCs w:val="20"/>
+        </w:rPr>
+        <w:fldChar w:fldCharType="end"/>
+      </w:r>
+      <w:r>
+        <w:rPr>
+          <w:rFonts w:ascii="Times New Roman" w:hAnsi="Times New Roman" w:cs="Times New Roman"/>
+          <w:sz w:val="24"/>
+          <w:szCs w:val="20"/>
+        </w:rPr>
+        <w:t>.</w:t>
+      </w:r>
+    </w:p>
+    <w:p>
+      <w:pPr>
+        <w:contextualSpacing/>
+        <w:jc w:val="both"/>
+        <w:rPr>
+          <w:rFonts w:ascii="Times New Roman" w:hAnsi="Times New Roman" w:cs="Times New Roman"/>
+          <w:sz w:val="24"/>
+          <w:szCs w:val="20"/>
+        </w:rPr>
+      </w:pPr>
+      <w:r>
+        <w:rPr>
+          <w:rFonts w:ascii="Times New Roman" w:hAnsi="Times New Roman" w:cs="Times New Roman"/>
+          <w:sz w:val="24"/>
+          <w:szCs w:val="20"/>
+        </w:rPr>
+        <w:t>Proces se nadaljuje v zeleno stanje, ki predstavlja pred produkcijo</w:t>
+      </w:r>
+      <w:r>
+        <w:rPr>
+          <w:rFonts w:ascii="Times New Roman" w:hAnsi="Times New Roman" w:cs="Times New Roman"/>
+          <w:sz w:val="24"/>
+          <w:szCs w:val="20"/>
+        </w:rPr>
+        <w:t>. J</w:t>
+      </w:r>
+      <w:r>
+        <w:rPr>
+          <w:rFonts w:ascii="Times New Roman" w:hAnsi="Times New Roman" w:cs="Times New Roman"/>
+          <w:sz w:val="24"/>
+          <w:szCs w:val="20"/>
+        </w:rPr>
+        <w:t xml:space="preserve">e proces, ki si ga je industrija iger sposodila od filmske industrije. </w:t>
+      </w:r>
+      <w:r>
+        <w:rPr>
+          <w:rFonts w:ascii="Times New Roman" w:hAnsi="Times New Roman" w:cs="Times New Roman"/>
+          <w:sz w:val="24"/>
+          <w:szCs w:val="20"/>
+        </w:rPr>
+        <w:t xml:space="preserve">Ta </w:t>
+      </w:r>
+      <w:r>
+        <w:rPr>
+          <w:rFonts w:ascii="Times New Roman" w:hAnsi="Times New Roman" w:cs="Times New Roman"/>
+          <w:sz w:val="24"/>
+          <w:szCs w:val="20"/>
+        </w:rPr>
+        <w:t>se navadno konča</w:t>
+      </w:r>
+      <w:r>
+        <w:rPr>
+          <w:rFonts w:ascii="Times New Roman" w:hAnsi="Times New Roman" w:cs="Times New Roman"/>
+          <w:sz w:val="24"/>
+          <w:szCs w:val="20"/>
+        </w:rPr>
+        <w:t>, ko je investitor</w:t>
+      </w:r>
+      <w:r>
+        <w:rPr>
+          <w:rFonts w:ascii="Times New Roman" w:hAnsi="Times New Roman" w:cs="Times New Roman"/>
+          <w:sz w:val="24"/>
+          <w:szCs w:val="20"/>
+        </w:rPr>
+        <w:t xml:space="preserve"> že videl igralno različico igre in je</w:t>
+      </w:r>
+      <w:r>
+        <w:rPr>
+          <w:rFonts w:ascii="Times New Roman" w:hAnsi="Times New Roman" w:cs="Times New Roman"/>
+          <w:sz w:val="24"/>
+          <w:szCs w:val="20"/>
+        </w:rPr>
+        <w:t xml:space="preserve"> zadovoljen z ekipo in delom</w:t>
+      </w:r>
+      <w:r>
+        <w:rPr>
+          <w:rFonts w:ascii="Times New Roman" w:hAnsi="Times New Roman" w:cs="Times New Roman"/>
+          <w:sz w:val="24"/>
+          <w:szCs w:val="20"/>
+        </w:rPr>
+        <w:t>.</w:t>
+      </w:r>
+      <w:r>
+        <w:rPr>
+          <w:rFonts w:ascii="Times New Roman" w:hAnsi="Times New Roman" w:cs="Times New Roman"/>
+          <w:sz w:val="24"/>
+          <w:szCs w:val="20"/>
+        </w:rPr>
+        <w:t xml:space="preserve"> </w:t>
+      </w:r>
+      <w:r>
+        <w:rPr>
+          <w:rFonts w:ascii="Times New Roman" w:hAnsi="Times New Roman" w:cs="Times New Roman"/>
+          <w:sz w:val="24"/>
+          <w:szCs w:val="20"/>
+        </w:rPr>
+        <w:t>Če p</w:t>
+      </w:r>
+      <w:r>
+        <w:rPr>
+          <w:rFonts w:ascii="Times New Roman" w:hAnsi="Times New Roman" w:cs="Times New Roman"/>
+          <w:sz w:val="24"/>
+          <w:szCs w:val="20"/>
+        </w:rPr>
+        <w:t>rojektu poda zeleno luč</w:t>
+      </w:r>
+      <w:r>
+        <w:rPr>
+          <w:rFonts w:ascii="Times New Roman" w:hAnsi="Times New Roman" w:cs="Times New Roman"/>
+          <w:sz w:val="24"/>
+          <w:szCs w:val="20"/>
+        </w:rPr>
+        <w:t xml:space="preserve"> </w:t>
+      </w:r>
+      <w:r>
+        <w:rPr>
+          <w:rFonts w:ascii="Times New Roman" w:hAnsi="Times New Roman" w:cs="Times New Roman"/>
+          <w:sz w:val="24"/>
+          <w:szCs w:val="20"/>
+        </w:rPr>
+        <w:t>se začne</w:t>
+      </w:r>
+      <w:r>
+        <w:rPr>
+          <w:rFonts w:ascii="Times New Roman" w:hAnsi="Times New Roman" w:cs="Times New Roman"/>
+          <w:sz w:val="24"/>
+          <w:szCs w:val="20"/>
+        </w:rPr>
+        <w:t xml:space="preserve"> </w:t>
+      </w:r>
+      <w:r>
+        <w:rPr>
+          <w:rFonts w:ascii="Times New Roman" w:hAnsi="Times New Roman" w:cs="Times New Roman"/>
+          <w:sz w:val="24"/>
+          <w:szCs w:val="20"/>
+        </w:rPr>
+        <w:t>produkcijska faza</w:t>
+      </w:r>
+      <w:r>
+        <w:rPr>
+          <w:rFonts w:ascii="Times New Roman" w:hAnsi="Times New Roman" w:cs="Times New Roman"/>
+          <w:sz w:val="24"/>
+          <w:szCs w:val="20"/>
+        </w:rPr>
+        <w:t xml:space="preserve"> </w:t>
+      </w:r>
+      <w:r>
+        <w:rPr>
+          <w:rFonts w:ascii="Times New Roman" w:hAnsi="Times New Roman" w:cs="Times New Roman"/>
+          <w:sz w:val="24"/>
+          <w:szCs w:val="20"/>
+        </w:rPr>
+        <w:fldChar w:fldCharType="begin"/>
+      </w:r>
+      <w:r>
+        <w:rPr>
+          <w:rFonts w:ascii="Times New Roman" w:hAnsi="Times New Roman" w:cs="Times New Roman"/>
+          <w:sz w:val="24"/>
+          <w:szCs w:val="20"/>
+        </w:rPr>
+        <w:instrText xml:space="preserve"> ADDIN ZOTERO_ITEM CSL_CITATION {"citationID":"msv0GGnE","properties":{"formattedCitation":"(Adams 2013, 46)","plainCitation":"(Adams 2013, 46)"},"citationItems":[{"id":423,"uris":["http://zotero.org/users/local/1VrTeLcH/items/BR223KT9"],"uri":["http://zotero.org/users/local/1VrTeLcH/items/BR223KT9"],"itemData":{"id":423,"type":"book","title":"Fundamentals of Game Design","publisher":"New Riders","publisher-place":"Berkeley, CA","number-of-pages":"576","edition":"3 edition","source":"Amazon","event-place":"Berkeley, CA","abstract":"Now in its third edition, the classic book on game design has been completely revised to include the latest developments in the game industry. Readers will learn all the fundamentals of concept development, gameplay design, core mechanics, user interfaces, storytelling, and balancing. They’ll be introduced to designing for mobile devices and touch screens, as well as for the Kinect and motion-capture gameplay. They’ll learn how indie developers are pushing the envelope and how new business models such as free-to-play are influencing design. In an easy-to-follow approach, Adams offers a first-hand look into the process of designing a game, from initial concept to final tuning. This in-depth resource also comes with engaging end-of-chapter exercises, design worksheets, and case studies.","ISBN":"978-0-321-92967-9","language":"English","author":[{"family":"Adams","given":"Ernest"}],"issued":{"date-parts":[["2013",12,27]]}},"locator":"46"}],"schema":"https://github.com/citation-style-language/schema/raw/master/csl-citation.json"} </w:instrText>
+      </w:r>
+      <w:r>
+        <w:rPr>
+          <w:rFonts w:ascii="Times New Roman" w:hAnsi="Times New Roman" w:cs="Times New Roman"/>
+          <w:sz w:val="24"/>
+          <w:szCs w:val="20"/>
+        </w:rPr>
+        <w:fldChar w:fldCharType="separate"/>
+      </w:r>
+      <w:r>
+        <w:rPr>
+          <w:rFonts w:ascii="Times New Roman" w:hAnsi="Times New Roman" w:cs="Times New Roman"/>
+          <w:sz w:val="24"/>
+        </w:rPr>
+        <w:t>(Adams 2013, 46)</w:t>
+      </w:r>
+      <w:r>
+        <w:rPr>
+          <w:rFonts w:ascii="Times New Roman" w:hAnsi="Times New Roman" w:cs="Times New Roman"/>
+          <w:sz w:val="24"/>
+          <w:szCs w:val="20"/>
+        </w:rPr>
+        <w:fldChar w:fldCharType="end"/>
+      </w:r>
+      <w:r>
+        <w:rPr>
+          <w:rFonts w:ascii="Times New Roman" w:hAnsi="Times New Roman" w:cs="Times New Roman"/>
+          <w:sz w:val="24"/>
+          <w:szCs w:val="20"/>
+        </w:rPr>
+        <w:t>.</w:t>
+      </w:r>
+    </w:p>
+    <w:p>
+      <w:pPr>
+        <w:contextualSpacing/>
+        <w:jc w:val="both"/>
+        <w:rPr>
+          <w:rFonts w:ascii="Times New Roman" w:hAnsi="Times New Roman" w:cs="Times New Roman"/>
+          <w:sz w:val="24"/>
+          <w:szCs w:val="20"/>
+        </w:rPr>
+      </w:pPr>
+      <w:r>
+        <w:rPr>
+          <w:rFonts w:ascii="Times New Roman" w:hAnsi="Times New Roman" w:cs="Times New Roman"/>
+          <w:sz w:val="24"/>
+          <w:szCs w:val="20"/>
+        </w:rPr>
+        <w:t>Produkcijska faza se odvija med fazami načrtovanja, prototipa in evaluacije</w:t>
+      </w:r>
+      <w:r>
+        <w:rPr>
+          <w:rFonts w:ascii="Times New Roman" w:hAnsi="Times New Roman" w:cs="Times New Roman"/>
+          <w:sz w:val="24"/>
+          <w:szCs w:val="20"/>
+        </w:rPr>
+        <w:t xml:space="preserve"> </w:t>
+      </w:r>
+      <w:r>
+        <w:rPr>
+          <w:rFonts w:ascii="Times New Roman" w:hAnsi="Times New Roman" w:cs="Times New Roman"/>
+          <w:sz w:val="24"/>
+          <w:szCs w:val="20"/>
+        </w:rPr>
+        <w:fldChar w:fldCharType="begin"/>
+      </w:r>
+      <w:r>
+        <w:rPr>
+          <w:rFonts w:ascii="Times New Roman" w:hAnsi="Times New Roman" w:cs="Times New Roman"/>
+          <w:sz w:val="24"/>
+          <w:szCs w:val="20"/>
+        </w:rPr>
+        <w:instrText xml:space="preserve"> ADDIN ZOTERO_ITEM CSL_CITATION {"citationID":"5J8d0L6O","properties":{"formattedCitation":"(Novak 2012, 367)","plainCitation":"(Novak 2012, 367)"},"citationItems":[{"id":83,"uris":["http://zotero.org/users/local/1VrTeLcH/items/ZLCN5TN2"],"uri":["http://zotero.org/users/local/1VrTeLcH/items/ZLCN5TN2"],"itemData":{"id":83,"type":"book","title":"Game Development Essentials: An Introduction 3rd Edition","author":[{"family":"Novak","given":"Jeannie"}],"issued":{"date-parts":[["2012"]]}},"locator":"367"}],"schema":"https://github.com/citation-style-language/schema/raw/master/csl-citation.json"} </w:instrText>
+      </w:r>
+      <w:r>
+        <w:rPr>
+          <w:rFonts w:ascii="Times New Roman" w:hAnsi="Times New Roman" w:cs="Times New Roman"/>
+          <w:sz w:val="24"/>
+          <w:szCs w:val="20"/>
+        </w:rPr>
+        <w:fldChar w:fldCharType="separate"/>
+      </w:r>
+      <w:r>
+        <w:rPr>
+          <w:rFonts w:ascii="Times New Roman" w:hAnsi="Times New Roman" w:cs="Times New Roman"/>
+          <w:sz w:val="24"/>
+        </w:rPr>
+        <w:t>(Novak 2012, 367)</w:t>
+      </w:r>
+      <w:r>
+        <w:rPr>
+          <w:rFonts w:ascii="Times New Roman" w:hAnsi="Times New Roman" w:cs="Times New Roman"/>
+          <w:sz w:val="24"/>
+          <w:szCs w:val="20"/>
+        </w:rPr>
+        <w:fldChar w:fldCharType="end"/>
+      </w:r>
+      <w:r>
+        <w:rPr>
+          <w:rFonts w:ascii="Times New Roman" w:hAnsi="Times New Roman" w:cs="Times New Roman"/>
+          <w:sz w:val="24"/>
+          <w:szCs w:val="20"/>
+        </w:rPr>
+        <w:t>.</w:t>
+      </w:r>
+      <w:r>
+        <w:rPr>
+          <w:rFonts w:ascii="Times New Roman" w:hAnsi="Times New Roman" w:cs="Times New Roman"/>
+          <w:sz w:val="24"/>
+          <w:szCs w:val="20"/>
+        </w:rPr>
+        <w:t xml:space="preserve"> </w:t>
+      </w:r>
+      <w:proofErr w:type="spellStart"/>
+      <w:r>
+        <w:rPr>
+          <w:rFonts w:ascii="Times New Roman" w:hAnsi="Times New Roman" w:cs="Times New Roman"/>
+          <w:sz w:val="24"/>
+          <w:szCs w:val="20"/>
+        </w:rPr>
+        <w:t>Fullerton</w:t>
+      </w:r>
+      <w:proofErr w:type="spellEnd"/>
+      <w:r>
+        <w:rPr>
+          <w:rFonts w:ascii="Times New Roman" w:hAnsi="Times New Roman" w:cs="Times New Roman"/>
+          <w:sz w:val="24"/>
+          <w:szCs w:val="20"/>
+        </w:rPr>
+        <w:t xml:space="preserve"> (2014) jo opisuje kot iterativni proces med testiranjem igr</w:t>
+      </w:r>
+      <w:r>
+        <w:rPr>
+          <w:rFonts w:ascii="Times New Roman" w:hAnsi="Times New Roman" w:cs="Times New Roman"/>
+          <w:sz w:val="24"/>
+          <w:szCs w:val="20"/>
+        </w:rPr>
+        <w:t>anja, evalvacije in revidiranja.</w:t>
+      </w:r>
+      <w:r>
+        <w:rPr>
+          <w:rFonts w:ascii="Times New Roman" w:hAnsi="Times New Roman" w:cs="Times New Roman"/>
+          <w:sz w:val="24"/>
+          <w:szCs w:val="20"/>
+        </w:rPr>
+        <w:t xml:space="preserve"> </w:t>
+      </w:r>
+      <w:r>
+        <w:rPr>
+          <w:rFonts w:ascii="Times New Roman" w:hAnsi="Times New Roman" w:cs="Times New Roman"/>
+          <w:sz w:val="24"/>
+          <w:szCs w:val="20"/>
+        </w:rPr>
+        <w:t>V našem modelu se testiranje igranja izvaja v stanju evalvacije</w:t>
+      </w:r>
+      <w:r>
+        <w:rPr>
+          <w:rFonts w:ascii="Times New Roman" w:hAnsi="Times New Roman" w:cs="Times New Roman"/>
+          <w:sz w:val="24"/>
+          <w:szCs w:val="20"/>
+        </w:rPr>
+        <w:t xml:space="preserve">. </w:t>
+      </w:r>
+      <w:r>
+        <w:rPr>
+          <w:rFonts w:ascii="Times New Roman" w:hAnsi="Times New Roman" w:cs="Times New Roman"/>
+          <w:sz w:val="24"/>
+          <w:szCs w:val="20"/>
+        </w:rPr>
+        <w:t xml:space="preserve">Po načrtovanju se izvede izgradnja prototipa. V fazi evalvacije ekipa igro testira in se odloči ali se vrne v fazo načrtovanja in nadgradi prototip. </w:t>
+      </w:r>
+      <w:r>
+        <w:rPr>
+          <w:rFonts w:ascii="Times New Roman" w:hAnsi="Times New Roman" w:cs="Times New Roman"/>
+          <w:sz w:val="24"/>
+          <w:szCs w:val="20"/>
+        </w:rPr>
+        <w:t>Ta proces se izvaja dokler igra ne predstavlja več prototipa ampak končno igro</w:t>
+      </w:r>
+      <w:r>
+        <w:rPr>
+          <w:rFonts w:ascii="Times New Roman" w:hAnsi="Times New Roman" w:cs="Times New Roman"/>
+          <w:sz w:val="24"/>
+          <w:szCs w:val="20"/>
+        </w:rPr>
+        <w:t xml:space="preserve">. </w:t>
+      </w:r>
+      <w:r>
+        <w:rPr>
+          <w:rFonts w:ascii="Times New Roman" w:hAnsi="Times New Roman" w:cs="Times New Roman"/>
+          <w:sz w:val="24"/>
+          <w:szCs w:val="20"/>
+        </w:rPr>
+        <w:t>Vsaka iteracija mora imeti svoj cikel razvoja</w:t>
+      </w:r>
+      <w:r>
+        <w:rPr>
+          <w:rFonts w:ascii="Times New Roman" w:hAnsi="Times New Roman" w:cs="Times New Roman"/>
+          <w:sz w:val="24"/>
+          <w:szCs w:val="20"/>
+        </w:rPr>
+        <w:t xml:space="preserve"> skupaj z načrtovanjem potreb, artefaktov in urnika</w:t>
+      </w:r>
+      <w:r>
+        <w:rPr>
+          <w:rFonts w:ascii="Times New Roman" w:hAnsi="Times New Roman" w:cs="Times New Roman"/>
+          <w:sz w:val="24"/>
+          <w:szCs w:val="20"/>
+        </w:rPr>
+        <w:t xml:space="preserve"> </w:t>
+      </w:r>
+      <w:r>
+        <w:rPr>
+          <w:rFonts w:ascii="Times New Roman" w:hAnsi="Times New Roman" w:cs="Times New Roman"/>
+          <w:sz w:val="24"/>
+          <w:szCs w:val="20"/>
+        </w:rPr>
+        <w:fldChar w:fldCharType="begin"/>
+      </w:r>
+      <w:r>
+        <w:rPr>
+          <w:rFonts w:ascii="Times New Roman" w:hAnsi="Times New Roman" w:cs="Times New Roman"/>
+          <w:sz w:val="24"/>
+          <w:szCs w:val="20"/>
+        </w:rPr>
+        <w:instrText xml:space="preserve"> ADDIN ZOTERO_ITEM CSL_CITATION {"citationID":"gCqrcOyU","properties":{"formattedCitation":"(Novak 2012, 367)","plainCitation":"(Novak 2012, 367)"},"citationItems":[{"id":83,"uris":["http://zotero.org/users/local/1VrTeLcH/items/ZLCN5TN2"],"uri":["http://zotero.org/users/local/1VrTeLcH/items/ZLCN5TN2"],"itemData":{"id":83,"type":"book","title":"Game Development Essentials: An Introduction 3rd Edition","author":[{"family":"Novak","given":"Jeannie"}],"issued":{"date-parts":[["2012"]]}},"locator":"367"}],"schema":"https://github.com/citation-style-language/schema/raw/master/csl-citation.json"} </w:instrText>
+      </w:r>
+      <w:r>
+        <w:rPr>
+          <w:rFonts w:ascii="Times New Roman" w:hAnsi="Times New Roman" w:cs="Times New Roman"/>
+          <w:sz w:val="24"/>
+          <w:szCs w:val="20"/>
+        </w:rPr>
+        <w:fldChar w:fldCharType="separate"/>
+      </w:r>
+      <w:r>
+        <w:rPr>
+          <w:rFonts w:ascii="Times New Roman" w:hAnsi="Times New Roman" w:cs="Times New Roman"/>
+          <w:sz w:val="24"/>
+        </w:rPr>
+        <w:t>(Novak 2012, 367)</w:t>
+      </w:r>
+      <w:r>
+        <w:rPr>
+          <w:rFonts w:ascii="Times New Roman" w:hAnsi="Times New Roman" w:cs="Times New Roman"/>
+          <w:sz w:val="24"/>
+          <w:szCs w:val="20"/>
+        </w:rPr>
+        <w:fldChar w:fldCharType="end"/>
+      </w:r>
+      <w:r>
+        <w:rPr>
+          <w:rFonts w:ascii="Times New Roman" w:hAnsi="Times New Roman" w:cs="Times New Roman"/>
+          <w:sz w:val="24"/>
+          <w:szCs w:val="20"/>
+        </w:rPr>
+        <w:t>, z</w:t>
+      </w:r>
+      <w:r>
+        <w:rPr>
+          <w:rFonts w:ascii="Times New Roman" w:hAnsi="Times New Roman" w:cs="Times New Roman"/>
+          <w:sz w:val="24"/>
+          <w:szCs w:val="20"/>
+        </w:rPr>
+        <w:t>ato ima model na sliki 7.4 v produkcijski fazi</w:t>
+      </w:r>
+      <w:r>
+        <w:rPr>
+          <w:rFonts w:ascii="Times New Roman" w:hAnsi="Times New Roman" w:cs="Times New Roman"/>
+          <w:sz w:val="24"/>
+          <w:szCs w:val="20"/>
+        </w:rPr>
+        <w:t xml:space="preserve"> dva stanja (načrtovanje iteracij, </w:t>
+      </w:r>
+      <w:r>
+        <w:rPr>
+          <w:rFonts w:ascii="Times New Roman" w:hAnsi="Times New Roman" w:cs="Times New Roman"/>
+          <w:sz w:val="24"/>
+          <w:szCs w:val="20"/>
+        </w:rPr>
+        <w:t>izbire orodij</w:t>
+      </w:r>
+      <w:r>
+        <w:rPr>
+          <w:rFonts w:ascii="Times New Roman" w:hAnsi="Times New Roman" w:cs="Times New Roman"/>
+          <w:sz w:val="24"/>
+          <w:szCs w:val="20"/>
+        </w:rPr>
+        <w:t>)</w:t>
+      </w:r>
+      <w:r>
+        <w:rPr>
+          <w:rFonts w:ascii="Times New Roman" w:hAnsi="Times New Roman" w:cs="Times New Roman"/>
+          <w:sz w:val="24"/>
+          <w:szCs w:val="20"/>
+        </w:rPr>
+        <w:t>, ki vsebujeta prakse</w:t>
+      </w:r>
+      <w:r>
+        <w:rPr>
+          <w:rFonts w:ascii="Times New Roman" w:hAnsi="Times New Roman" w:cs="Times New Roman"/>
+          <w:sz w:val="24"/>
+          <w:szCs w:val="20"/>
+        </w:rPr>
+        <w:t xml:space="preserve"> in orodja</w:t>
+      </w:r>
+      <w:r>
+        <w:rPr>
+          <w:rFonts w:ascii="Times New Roman" w:hAnsi="Times New Roman" w:cs="Times New Roman"/>
+          <w:sz w:val="24"/>
+          <w:szCs w:val="20"/>
+        </w:rPr>
+        <w:t>, ki podpirajo te potrebe.</w:t>
+      </w:r>
+      <w:r>
+        <w:rPr>
+          <w:rFonts w:ascii="Times New Roman" w:hAnsi="Times New Roman" w:cs="Times New Roman"/>
+          <w:sz w:val="24"/>
+          <w:szCs w:val="20"/>
+        </w:rPr>
+        <w:t xml:space="preserve"> </w:t>
+      </w:r>
+      <w:r>
+        <w:rPr>
+          <w:rFonts w:ascii="Times New Roman" w:hAnsi="Times New Roman" w:cs="Times New Roman"/>
+          <w:sz w:val="24"/>
+          <w:szCs w:val="20"/>
+        </w:rPr>
+        <w:t>Stanja produkcije so</w:t>
+      </w:r>
+      <w:r>
+        <w:rPr>
+          <w:rFonts w:ascii="Times New Roman" w:hAnsi="Times New Roman" w:cs="Times New Roman"/>
+          <w:sz w:val="24"/>
+          <w:szCs w:val="20"/>
+        </w:rPr>
+        <w:t xml:space="preserve"> označena z rdečo barvo</w:t>
+      </w:r>
+      <w:r>
+        <w:rPr>
+          <w:rFonts w:ascii="Times New Roman" w:hAnsi="Times New Roman" w:cs="Times New Roman"/>
+          <w:sz w:val="24"/>
+          <w:szCs w:val="20"/>
+        </w:rPr>
+        <w:t xml:space="preserve"> </w:t>
+      </w:r>
+      <w:r>
+        <w:rPr>
+          <w:rFonts w:ascii="Times New Roman" w:hAnsi="Times New Roman" w:cs="Times New Roman"/>
+          <w:sz w:val="24"/>
+          <w:szCs w:val="20"/>
+        </w:rPr>
+        <w:t>in se odvija</w:t>
+      </w:r>
+      <w:r>
+        <w:rPr>
+          <w:rFonts w:ascii="Times New Roman" w:hAnsi="Times New Roman" w:cs="Times New Roman"/>
+          <w:sz w:val="24"/>
+          <w:szCs w:val="20"/>
+        </w:rPr>
+        <w:t>jo</w:t>
+      </w:r>
+      <w:r>
+        <w:rPr>
+          <w:rFonts w:ascii="Times New Roman" w:hAnsi="Times New Roman" w:cs="Times New Roman"/>
+          <w:sz w:val="24"/>
+          <w:szCs w:val="20"/>
+        </w:rPr>
+        <w:t xml:space="preserve"> iterativno dokler igra ni končna.</w:t>
+      </w:r>
+      <w:r>
+        <w:rPr>
+          <w:rFonts w:ascii="Times New Roman" w:hAnsi="Times New Roman" w:cs="Times New Roman"/>
+          <w:sz w:val="24"/>
+          <w:szCs w:val="20"/>
+        </w:rPr>
+        <w:t xml:space="preserve"> </w:t>
+      </w:r>
+      <w:r>
+        <w:rPr>
+          <w:rFonts w:ascii="Times New Roman" w:hAnsi="Times New Roman" w:cs="Times New Roman"/>
+          <w:sz w:val="24"/>
+          <w:szCs w:val="20"/>
+        </w:rPr>
+        <w:t>Vzporedno</w:t>
+      </w:r>
+      <w:r>
+        <w:rPr>
+          <w:rFonts w:ascii="Times New Roman" w:hAnsi="Times New Roman" w:cs="Times New Roman"/>
+          <w:sz w:val="24"/>
+          <w:szCs w:val="20"/>
+        </w:rPr>
+        <w:t xml:space="preserve"> se v produkciji odvijata</w:t>
+      </w:r>
+      <w:r>
+        <w:rPr>
+          <w:rFonts w:ascii="Times New Roman" w:hAnsi="Times New Roman" w:cs="Times New Roman"/>
+          <w:sz w:val="24"/>
+          <w:szCs w:val="20"/>
+        </w:rPr>
+        <w:t xml:space="preserve"> tudi</w:t>
+      </w:r>
+      <w:r>
+        <w:rPr>
+          <w:rFonts w:ascii="Times New Roman" w:hAnsi="Times New Roman" w:cs="Times New Roman"/>
+          <w:sz w:val="24"/>
+          <w:szCs w:val="20"/>
+        </w:rPr>
+        <w:t xml:space="preserve"> procesa posodabljanja</w:t>
+      </w:r>
+      <w:r>
+        <w:rPr>
+          <w:rFonts w:ascii="Times New Roman" w:hAnsi="Times New Roman" w:cs="Times New Roman"/>
+          <w:sz w:val="24"/>
+          <w:szCs w:val="20"/>
+        </w:rPr>
+        <w:t xml:space="preserve"> baze defektov in dokumentacije.</w:t>
+      </w:r>
+      <w:r>
+        <w:rPr>
+          <w:rFonts w:ascii="Times New Roman" w:hAnsi="Times New Roman" w:cs="Times New Roman"/>
+          <w:sz w:val="24"/>
+          <w:szCs w:val="20"/>
+        </w:rPr>
+        <w:t xml:space="preserve"> Baza defektov je označena z vijolično barvo saj predstavlja aktivnost, ki se </w:t>
+      </w:r>
+      <w:r>
+        <w:rPr>
+          <w:rFonts w:ascii="Times New Roman" w:hAnsi="Times New Roman" w:cs="Times New Roman"/>
+          <w:sz w:val="24"/>
+          <w:szCs w:val="20"/>
+        </w:rPr>
+        <w:t>izvaja v več fazah (produkcija, testiranje</w:t>
+      </w:r>
+      <w:r>
+        <w:rPr>
+          <w:rFonts w:ascii="Times New Roman" w:hAnsi="Times New Roman" w:cs="Times New Roman"/>
+          <w:sz w:val="24"/>
+          <w:szCs w:val="20"/>
+        </w:rPr>
+        <w:t>,</w:t>
       </w:r>
       <w:bookmarkStart w:id="0" w:name="_GoBack"/>
       <w:bookmarkEnd w:id="0"/>
+      <w:r>
+        <w:rPr>
+          <w:rFonts w:ascii="Times New Roman" w:hAnsi="Times New Roman" w:cs="Times New Roman"/>
+          <w:sz w:val="24"/>
+          <w:szCs w:val="20"/>
+        </w:rPr>
+        <w:t xml:space="preserve"> post</w:t>
+      </w:r>
+      <w:r>
+        <w:rPr>
+          <w:rFonts w:ascii="Times New Roman" w:hAnsi="Times New Roman" w:cs="Times New Roman"/>
+          <w:sz w:val="24"/>
+          <w:szCs w:val="20"/>
+        </w:rPr>
+        <w:t xml:space="preserve"> </w:t>
+      </w:r>
+      <w:r>
+        <w:rPr>
+          <w:rFonts w:ascii="Times New Roman" w:hAnsi="Times New Roman" w:cs="Times New Roman"/>
+          <w:sz w:val="24"/>
+          <w:szCs w:val="20"/>
+        </w:rPr>
+        <w:t>produkcija</w:t>
+      </w:r>
+      <w:r>
+        <w:rPr>
+          <w:rFonts w:ascii="Times New Roman" w:hAnsi="Times New Roman" w:cs="Times New Roman"/>
+          <w:sz w:val="24"/>
+          <w:szCs w:val="20"/>
+        </w:rPr>
+        <w:t>)</w:t>
+      </w:r>
+      <w:r>
+        <w:rPr>
+          <w:rFonts w:ascii="Times New Roman" w:hAnsi="Times New Roman" w:cs="Times New Roman"/>
+          <w:sz w:val="24"/>
+          <w:szCs w:val="20"/>
+        </w:rPr>
+        <w:t>.</w:t>
+      </w:r>
     </w:p>
     <w:p>
       <w:pPr>
+        <w:jc w:val="both"/>
+        <w:rPr>
+          <w:rFonts w:ascii="Times New Roman" w:hAnsi="Times New Roman" w:cs="Times New Roman"/>
+          <w:sz w:val="24"/>
+          <w:szCs w:val="20"/>
+        </w:rPr>
+      </w:pPr>
+      <w:r>
+        <w:rPr>
+          <w:rFonts w:ascii="Times New Roman" w:hAnsi="Times New Roman" w:cs="Times New Roman"/>
+          <w:sz w:val="24"/>
+          <w:szCs w:val="20"/>
+        </w:rPr>
+        <w:lastRenderedPageBreak/>
+        <w:t xml:space="preserve">Fazo testiranja predstavljajo modra stanja. </w:t>
+      </w:r>
+      <w:r>
+        <w:rPr>
+          <w:rFonts w:ascii="Times New Roman" w:hAnsi="Times New Roman" w:cs="Times New Roman"/>
+          <w:sz w:val="24"/>
+          <w:szCs w:val="20"/>
+        </w:rPr>
+        <w:t xml:space="preserve">V fazo testiranja preidemo, ko igra predstavlja končni izdelek </w:t>
+      </w:r>
+      <w:r>
+        <w:rPr>
+          <w:rFonts w:ascii="Times New Roman" w:hAnsi="Times New Roman" w:cs="Times New Roman"/>
+          <w:sz w:val="24"/>
+          <w:szCs w:val="20"/>
+        </w:rPr>
+        <w:t xml:space="preserve">ali </w:t>
+      </w:r>
+      <w:r>
+        <w:rPr>
+          <w:rFonts w:ascii="Times New Roman" w:hAnsi="Times New Roman" w:cs="Times New Roman"/>
+          <w:sz w:val="24"/>
+          <w:szCs w:val="20"/>
+        </w:rPr>
+        <w:t xml:space="preserve">če nas na to obvezujejo pogodbene </w:t>
+      </w:r>
+      <w:proofErr w:type="spellStart"/>
+      <w:r>
+        <w:rPr>
+          <w:rFonts w:ascii="Times New Roman" w:hAnsi="Times New Roman" w:cs="Times New Roman"/>
+          <w:sz w:val="24"/>
+          <w:szCs w:val="20"/>
+        </w:rPr>
+        <w:t>obveznosti</w:t>
+      </w:r>
+      <w:r>
+        <w:rPr>
+          <w:rFonts w:ascii="Times New Roman" w:hAnsi="Times New Roman" w:cs="Times New Roman"/>
+          <w:sz w:val="24"/>
+          <w:szCs w:val="20"/>
+        </w:rPr>
+        <w:t>s</w:t>
+      </w:r>
+      <w:proofErr w:type="spellEnd"/>
+      <w:r>
+        <w:rPr>
+          <w:rFonts w:ascii="Times New Roman" w:hAnsi="Times New Roman" w:cs="Times New Roman"/>
+          <w:sz w:val="24"/>
+          <w:szCs w:val="20"/>
+        </w:rPr>
+        <w:t xml:space="preserve"> strani investitorja</w:t>
+      </w:r>
+      <w:r>
+        <w:rPr>
+          <w:rFonts w:ascii="Times New Roman" w:hAnsi="Times New Roman" w:cs="Times New Roman"/>
+          <w:sz w:val="24"/>
+          <w:szCs w:val="20"/>
+        </w:rPr>
+        <w:t>.</w:t>
+      </w:r>
+      <w:r>
+        <w:rPr>
+          <w:rFonts w:ascii="Times New Roman" w:hAnsi="Times New Roman" w:cs="Times New Roman"/>
+          <w:sz w:val="24"/>
+          <w:szCs w:val="20"/>
+        </w:rPr>
+        <w:t xml:space="preserve"> Ta faza se deli na alfa in beta f</w:t>
+      </w:r>
+      <w:r>
+        <w:rPr>
+          <w:rFonts w:ascii="Times New Roman" w:hAnsi="Times New Roman" w:cs="Times New Roman"/>
+          <w:sz w:val="24"/>
+          <w:szCs w:val="20"/>
+        </w:rPr>
+        <w:t>azo testiranja. Alfa stremi</w:t>
+      </w:r>
+      <w:r>
+        <w:rPr>
+          <w:rFonts w:ascii="Times New Roman" w:hAnsi="Times New Roman" w:cs="Times New Roman"/>
+          <w:sz w:val="24"/>
+          <w:szCs w:val="20"/>
+        </w:rPr>
+        <w:t xml:space="preserve"> k zaklepanju funkcionalnosti medtem, ko se beta faza osredotoča na poliranje igre in reševanje defektov </w:t>
+      </w:r>
+      <w:r>
+        <w:rPr>
+          <w:rFonts w:ascii="Times New Roman" w:hAnsi="Times New Roman" w:cs="Times New Roman"/>
+          <w:sz w:val="24"/>
+          <w:szCs w:val="20"/>
+        </w:rPr>
+        <w:fldChar w:fldCharType="begin"/>
+      </w:r>
+      <w:r>
+        <w:rPr>
+          <w:rFonts w:ascii="Times New Roman" w:hAnsi="Times New Roman" w:cs="Times New Roman"/>
+          <w:sz w:val="24"/>
+          <w:szCs w:val="20"/>
+        </w:rPr>
+        <w:instrText xml:space="preserve"> ADDIN ZOTERO_ITEM CSL_CITATION {"citationID":"dSwOCl8E","properties":{"formattedCitation":"{\\rtf (Levy in Novak 2009, 52\\uc0\\u8211{}53)}","plainCitation":"(Levy in Novak 2009, 52–53)"},"citationItems":[{"id":440,"uris":["http://zotero.org/users/local/1VrTeLcH/items/JBUMBBJA"],"uri":["http://zotero.org/users/local/1VrTeLcH/items/JBUMBBJA"],"itemData":{"id":440,"type":"book","title":"Game Development Essentials: Game QA &amp; Testing","publisher":"Course Technology","publisher-place":"Clifton Park, N.Y","number-of-pages":"288","edition":"1 edition","source":"Amazon","event-place":"Clifton Park, N.Y","abstract":"Game Development Essentials: Game Testing &amp; QA explains the history of testing, basic and advanced techniques, educational background, and available online resources on testing. With Game Development Essentials: Game Testing &amp; QA, dedicated gamers can learn what it takes to become a professional, well-paid QA or production testers - entering the game industry from the front door. Through first-hand experience and deep research, the authors shed light on the history of testing, basic and advanced techniques, job-hunting, and moving up in the ladder of game development.","ISBN":"978-1-4354-3947-4","shortTitle":"Game Development Essentials","language":"English","author":[{"family":"Levy","given":"Luis"},{"family":"Novak","given":"Jeannie"}],"issued":{"date-parts":[["2009",6,22]]}},"locator":"52-53"}],"schema":"https://github.com/citation-style-language/schema/raw/master/csl-citation.json"} </w:instrText>
+      </w:r>
+      <w:r>
+        <w:rPr>
+          <w:rFonts w:ascii="Times New Roman" w:hAnsi="Times New Roman" w:cs="Times New Roman"/>
+          <w:sz w:val="24"/>
+          <w:szCs w:val="20"/>
+        </w:rPr>
+        <w:fldChar w:fldCharType="separate"/>
+      </w:r>
+      <w:r>
+        <w:rPr>
+          <w:rFonts w:ascii="Times New Roman" w:hAnsi="Times New Roman" w:cs="Times New Roman"/>
+          <w:sz w:val="24"/>
+          <w:szCs w:val="24"/>
+        </w:rPr>
+        <w:t>(</w:t>
+      </w:r>
+      <w:proofErr w:type="spellStart"/>
+      <w:r>
+        <w:rPr>
+          <w:rFonts w:ascii="Times New Roman" w:hAnsi="Times New Roman" w:cs="Times New Roman"/>
+          <w:sz w:val="24"/>
+          <w:szCs w:val="24"/>
+        </w:rPr>
+        <w:t>Levy</w:t>
+      </w:r>
+      <w:proofErr w:type="spellEnd"/>
+      <w:r>
+        <w:rPr>
+          <w:rFonts w:ascii="Times New Roman" w:hAnsi="Times New Roman" w:cs="Times New Roman"/>
+          <w:sz w:val="24"/>
+          <w:szCs w:val="24"/>
+        </w:rPr>
+        <w:t xml:space="preserve"> in Novak 2009, 52–53)</w:t>
+      </w:r>
+      <w:r>
+        <w:rPr>
+          <w:rFonts w:ascii="Times New Roman" w:hAnsi="Times New Roman" w:cs="Times New Roman"/>
+          <w:sz w:val="24"/>
+          <w:szCs w:val="20"/>
+        </w:rPr>
+        <w:fldChar w:fldCharType="end"/>
+      </w:r>
+      <w:r>
+        <w:rPr>
+          <w:rFonts w:ascii="Times New Roman" w:hAnsi="Times New Roman" w:cs="Times New Roman"/>
+          <w:sz w:val="24"/>
+          <w:szCs w:val="20"/>
+        </w:rPr>
+        <w:t>.</w:t>
+      </w:r>
+      <w:r>
+        <w:rPr>
+          <w:rFonts w:ascii="Times New Roman" w:hAnsi="Times New Roman" w:cs="Times New Roman"/>
+          <w:sz w:val="24"/>
+          <w:szCs w:val="20"/>
+        </w:rPr>
+        <w:t xml:space="preserve"> </w:t>
+      </w:r>
+      <w:r>
+        <w:rPr>
+          <w:rFonts w:ascii="Times New Roman" w:hAnsi="Times New Roman" w:cs="Times New Roman"/>
+          <w:sz w:val="24"/>
+          <w:szCs w:val="20"/>
+        </w:rPr>
+        <w:t>V obeh faza se proces nadaljuje iterativno dokler obstajajo defekti</w:t>
+      </w:r>
+      <w:r>
+        <w:rPr>
+          <w:rFonts w:ascii="Times New Roman" w:hAnsi="Times New Roman" w:cs="Times New Roman"/>
+          <w:sz w:val="24"/>
+          <w:szCs w:val="20"/>
+        </w:rPr>
+        <w:t xml:space="preserve"> ali dokler ti niso označeni za nepomembne</w:t>
+      </w:r>
+      <w:r>
+        <w:rPr>
+          <w:rFonts w:ascii="Times New Roman" w:hAnsi="Times New Roman" w:cs="Times New Roman"/>
+          <w:sz w:val="24"/>
+          <w:szCs w:val="20"/>
+        </w:rPr>
+        <w:t xml:space="preserve"> (WNF</w:t>
+      </w:r>
+      <w:r>
+        <w:rPr>
+          <w:rStyle w:val="Sprotnaopomba-sklic"/>
+          <w:rFonts w:ascii="Times New Roman" w:hAnsi="Times New Roman" w:cs="Times New Roman"/>
+          <w:sz w:val="24"/>
+          <w:szCs w:val="20"/>
+        </w:rPr>
+        <w:footnoteReference w:id="18"/>
+      </w:r>
+      <w:r>
+        <w:rPr>
+          <w:rFonts w:ascii="Times New Roman" w:hAnsi="Times New Roman" w:cs="Times New Roman"/>
+          <w:sz w:val="24"/>
+          <w:szCs w:val="20"/>
+        </w:rPr>
+        <w:t>, NAB</w:t>
+      </w:r>
+      <w:r>
+        <w:rPr>
+          <w:rStyle w:val="Sprotnaopomba-sklic"/>
+          <w:rFonts w:ascii="Times New Roman" w:hAnsi="Times New Roman" w:cs="Times New Roman"/>
+          <w:sz w:val="24"/>
+          <w:szCs w:val="20"/>
+        </w:rPr>
+        <w:footnoteReference w:id="19"/>
+      </w:r>
+      <w:r>
+        <w:rPr>
+          <w:rFonts w:ascii="Times New Roman" w:hAnsi="Times New Roman" w:cs="Times New Roman"/>
+          <w:sz w:val="24"/>
+          <w:szCs w:val="20"/>
+        </w:rPr>
+        <w:t>)</w:t>
+      </w:r>
+      <w:r>
+        <w:rPr>
+          <w:rFonts w:ascii="Times New Roman" w:hAnsi="Times New Roman" w:cs="Times New Roman"/>
+          <w:sz w:val="24"/>
+          <w:szCs w:val="20"/>
+        </w:rPr>
+        <w:t xml:space="preserve"> </w:t>
+      </w:r>
+      <w:r>
+        <w:rPr>
+          <w:rFonts w:ascii="Times New Roman" w:hAnsi="Times New Roman" w:cs="Times New Roman"/>
+          <w:sz w:val="24"/>
+          <w:szCs w:val="20"/>
+        </w:rPr>
+        <w:fldChar w:fldCharType="begin"/>
+      </w:r>
+      <w:r>
+        <w:rPr>
+          <w:rFonts w:ascii="Times New Roman" w:hAnsi="Times New Roman" w:cs="Times New Roman"/>
+          <w:sz w:val="24"/>
+          <w:szCs w:val="20"/>
+        </w:rPr>
+        <w:instrText xml:space="preserve"> ADDIN ZOTERO_ITEM CSL_CITATION {"citationID":"bDfu0O7F","properties":{"formattedCitation":"(Levy in Novak 2009, 103)","plainCitation":"(Levy in Novak 2009, 103)"},"citationItems":[{"id":440,"uris":["http://zotero.org/users/local/1VrTeLcH/items/JBUMBBJA"],"uri":["http://zotero.org/users/local/1VrTeLcH/items/JBUMBBJA"],"itemData":{"id":440,"type":"book","title":"Game Development Essentials: Game QA &amp; Testing","publisher":"Course Technology","publisher-place":"Clifton Park, N.Y","number-of-pages":"288","edition":"1 edition","source":"Amazon","event-place":"Clifton Park, N.Y","abstract":"Game Development Essentials: Game Testing &amp; QA explains the history of testing, basic and advanced techniques, educational background, and available online resources on testing. With Game Development Essentials: Game Testing &amp; QA, dedicated gamers can learn what it takes to become a professional, well-paid QA or production testers - entering the game industry from the front door. Through first-hand experience and deep research, the authors shed light on the history of testing, basic and advanced techniques, job-hunting, and moving up in the ladder of game development.","ISBN":"978-1-4354-3947-4","shortTitle":"Game Development Essentials","language":"English","author":[{"family":"Levy","given":"Luis"},{"family":"Novak","given":"Jeannie"}],"issued":{"date-parts":[["2009",6,22]]}},"locator":"103"}],"schema":"https://github.com/citation-style-language/schema/raw/master/csl-citation.json"} </w:instrText>
+      </w:r>
+      <w:r>
+        <w:rPr>
+          <w:rFonts w:ascii="Times New Roman" w:hAnsi="Times New Roman" w:cs="Times New Roman"/>
+          <w:sz w:val="24"/>
+          <w:szCs w:val="20"/>
+        </w:rPr>
+        <w:fldChar w:fldCharType="separate"/>
+      </w:r>
+      <w:r>
+        <w:rPr>
+          <w:rFonts w:ascii="Times New Roman" w:hAnsi="Times New Roman" w:cs="Times New Roman"/>
+          <w:sz w:val="24"/>
+        </w:rPr>
+        <w:t>(</w:t>
+      </w:r>
+      <w:proofErr w:type="spellStart"/>
+      <w:r>
+        <w:rPr>
+          <w:rFonts w:ascii="Times New Roman" w:hAnsi="Times New Roman" w:cs="Times New Roman"/>
+          <w:sz w:val="24"/>
+        </w:rPr>
+        <w:t>Levy</w:t>
+      </w:r>
+      <w:proofErr w:type="spellEnd"/>
+      <w:r>
+        <w:rPr>
+          <w:rFonts w:ascii="Times New Roman" w:hAnsi="Times New Roman" w:cs="Times New Roman"/>
+          <w:sz w:val="24"/>
+        </w:rPr>
+        <w:t xml:space="preserve"> in Novak 2009, 103)</w:t>
+      </w:r>
+      <w:r>
+        <w:rPr>
+          <w:rFonts w:ascii="Times New Roman" w:hAnsi="Times New Roman" w:cs="Times New Roman"/>
+          <w:sz w:val="24"/>
+          <w:szCs w:val="20"/>
+        </w:rPr>
+        <w:fldChar w:fldCharType="end"/>
+      </w:r>
+      <w:r>
+        <w:rPr>
+          <w:rFonts w:ascii="Times New Roman" w:hAnsi="Times New Roman" w:cs="Times New Roman"/>
+          <w:sz w:val="24"/>
+          <w:szCs w:val="20"/>
+        </w:rPr>
+        <w:t>, zato lahko v procesu pridemo do i</w:t>
+      </w:r>
+      <w:r>
+        <w:rPr>
+          <w:rFonts w:ascii="Times New Roman" w:hAnsi="Times New Roman" w:cs="Times New Roman"/>
+          <w:sz w:val="24"/>
+          <w:szCs w:val="20"/>
+        </w:rPr>
+        <w:t>zdaje tudi preko baze defektov.</w:t>
+      </w:r>
+      <w:r>
+        <w:rPr>
+          <w:rFonts w:ascii="Times New Roman" w:hAnsi="Times New Roman" w:cs="Times New Roman"/>
+          <w:sz w:val="24"/>
+          <w:szCs w:val="20"/>
+        </w:rPr>
+        <w:t xml:space="preserve"> </w:t>
+      </w:r>
+      <w:r>
+        <w:rPr>
+          <w:rFonts w:ascii="Times New Roman" w:hAnsi="Times New Roman" w:cs="Times New Roman"/>
+          <w:sz w:val="24"/>
+          <w:szCs w:val="20"/>
+        </w:rPr>
+        <w:t>Izdaja pr</w:t>
+      </w:r>
+      <w:r>
+        <w:rPr>
+          <w:rFonts w:ascii="Times New Roman" w:hAnsi="Times New Roman" w:cs="Times New Roman"/>
+          <w:sz w:val="24"/>
+          <w:szCs w:val="20"/>
+        </w:rPr>
+        <w:t>edstavlja zadnjo fazo v procesu in je v modelu označena z rumeno barvo</w:t>
+      </w:r>
+      <w:r>
+        <w:rPr>
+          <w:rFonts w:ascii="Times New Roman" w:hAnsi="Times New Roman" w:cs="Times New Roman"/>
+          <w:sz w:val="24"/>
+          <w:szCs w:val="20"/>
+        </w:rPr>
+        <w:t>.</w:t>
+      </w:r>
+      <w:r>
+        <w:rPr>
+          <w:rFonts w:ascii="Times New Roman" w:hAnsi="Times New Roman" w:cs="Times New Roman"/>
+          <w:sz w:val="24"/>
+          <w:szCs w:val="20"/>
+        </w:rPr>
+        <w:t xml:space="preserve"> </w:t>
+      </w:r>
+      <w:r>
+        <w:rPr>
+          <w:rFonts w:ascii="Times New Roman" w:hAnsi="Times New Roman" w:cs="Times New Roman"/>
+          <w:sz w:val="24"/>
+          <w:szCs w:val="20"/>
+        </w:rPr>
+        <w:t>Izdelava</w:t>
+      </w:r>
+      <w:r>
+        <w:rPr>
+          <w:rFonts w:ascii="Times New Roman" w:hAnsi="Times New Roman" w:cs="Times New Roman"/>
+          <w:sz w:val="24"/>
+          <w:szCs w:val="20"/>
+        </w:rPr>
+        <w:t xml:space="preserve"> popravkov</w:t>
+      </w:r>
+      <w:r>
+        <w:rPr>
+          <w:rFonts w:ascii="Times New Roman" w:hAnsi="Times New Roman" w:cs="Times New Roman"/>
+          <w:sz w:val="24"/>
+          <w:szCs w:val="20"/>
+        </w:rPr>
+        <w:t xml:space="preserve"> </w:t>
+      </w:r>
+      <w:r>
+        <w:rPr>
+          <w:rFonts w:ascii="Times New Roman" w:hAnsi="Times New Roman" w:cs="Times New Roman"/>
+          <w:sz w:val="24"/>
+          <w:szCs w:val="20"/>
+        </w:rPr>
+        <w:t>po končani igri</w:t>
+      </w:r>
+      <w:r>
+        <w:rPr>
+          <w:rFonts w:ascii="Times New Roman" w:hAnsi="Times New Roman" w:cs="Times New Roman"/>
+          <w:sz w:val="24"/>
+          <w:szCs w:val="20"/>
+        </w:rPr>
+        <w:t xml:space="preserve"> </w:t>
+      </w:r>
+      <w:r>
+        <w:rPr>
+          <w:rFonts w:ascii="Times New Roman" w:hAnsi="Times New Roman" w:cs="Times New Roman"/>
+          <w:sz w:val="24"/>
+          <w:szCs w:val="20"/>
+        </w:rPr>
+        <w:t>je skoraj neizogibno</w:t>
+      </w:r>
+      <w:r>
+        <w:rPr>
+          <w:rFonts w:ascii="Times New Roman" w:hAnsi="Times New Roman" w:cs="Times New Roman"/>
+          <w:sz w:val="24"/>
+          <w:szCs w:val="20"/>
+        </w:rPr>
+        <w:t>. Vzrok ne leži nujno v rani izdaji temveč v tisoče različnih strojnih konfiguracij</w:t>
+      </w:r>
+      <w:r>
+        <w:rPr>
+          <w:rFonts w:ascii="Times New Roman" w:hAnsi="Times New Roman" w:cs="Times New Roman"/>
+          <w:sz w:val="24"/>
+          <w:szCs w:val="20"/>
+        </w:rPr>
+        <w:t>ah</w:t>
+      </w:r>
+      <w:r>
+        <w:rPr>
+          <w:rFonts w:ascii="Times New Roman" w:hAnsi="Times New Roman" w:cs="Times New Roman"/>
+          <w:sz w:val="24"/>
+          <w:szCs w:val="20"/>
+        </w:rPr>
+        <w:t xml:space="preserve"> k</w:t>
+      </w:r>
+      <w:r>
+        <w:rPr>
+          <w:rFonts w:ascii="Times New Roman" w:hAnsi="Times New Roman" w:cs="Times New Roman"/>
+          <w:sz w:val="24"/>
+          <w:szCs w:val="20"/>
+        </w:rPr>
+        <w:t xml:space="preserve">atere je nemogoče vse testirati. </w:t>
+      </w:r>
+      <w:r>
+        <w:rPr>
+          <w:rFonts w:ascii="Times New Roman" w:hAnsi="Times New Roman" w:cs="Times New Roman"/>
+          <w:sz w:val="24"/>
+          <w:szCs w:val="20"/>
+        </w:rPr>
+        <w:t xml:space="preserve">Prav tako kot popravki so posodobitve majhni projekti, ki zahtevajo načrtovanje mejnikov, testiranja in druge elemente dobrih praks </w:t>
+      </w:r>
+      <w:r>
+        <w:rPr>
+          <w:rFonts w:ascii="Times New Roman" w:hAnsi="Times New Roman" w:cs="Times New Roman"/>
+          <w:sz w:val="24"/>
+          <w:szCs w:val="20"/>
+        </w:rPr>
+        <w:fldChar w:fldCharType="begin"/>
+      </w:r>
+      <w:r>
+        <w:rPr>
+          <w:rFonts w:ascii="Times New Roman" w:hAnsi="Times New Roman" w:cs="Times New Roman"/>
+          <w:sz w:val="24"/>
+          <w:szCs w:val="20"/>
+        </w:rPr>
+        <w:instrText xml:space="preserve"> ADDIN ZOTERO_ITEM CSL_CITATION {"citationID":"JueGwPOU","properties":{"formattedCitation":"(Bates 2004, 216)","plainCitation":"(Bates 2004, 216)"},"citationItems":[{"id":412,"uris":["http://zotero.org/users/local/1VrTeLcH/items/25LD9RPW"],"uri":["http://zotero.org/users/local/1VrTeLcH/items/25LD9RPW"],"itemData":{"id":412,"type":"book","title":"Game Design","publisher":"Cengage Learning PTR","publisher-place":"Boston, Mass","number-of-pages":"376","edition":"2 edition","source":"Amazon","event-place":"Boston, Mass","abstract":"\"Game Design, Second Edition\" offers a behind-the-scenes look at how a game gets designed and developed-from the day the idea is born to the day the box hits the shelves. This new edition offers information on the latest techniques and development models, interviews with 12 top game designers, document templates that can be used during product development, and numerous industry resources. It is a practical guide that covers everything from the fundamentals of game design, to the trade-offs in the development process, to the deals a publisher makes to get a game on the shelves. No matter what your role in the industry, understanding this entire process will help you do your job better. And if you're looking to break in, you'll find knowledge here that is usually only attained after years in the trenches.","ISBN":"978-1-59200-493-5","language":"English","author":[{"family":"Bates","given":"Bob"}],"issued":{"date-parts":[["2004",9,16]]}},"locator":"216"}],"schema":"https://github.com/citation-style-language/schema/raw/master/csl-citation.json"} </w:instrText>
+      </w:r>
+      <w:r>
+        <w:rPr>
+          <w:rFonts w:ascii="Times New Roman" w:hAnsi="Times New Roman" w:cs="Times New Roman"/>
+          <w:sz w:val="24"/>
+          <w:szCs w:val="20"/>
+        </w:rPr>
+        <w:fldChar w:fldCharType="separate"/>
+      </w:r>
+      <w:r>
+        <w:rPr>
+          <w:rFonts w:ascii="Times New Roman" w:hAnsi="Times New Roman" w:cs="Times New Roman"/>
+          <w:sz w:val="24"/>
+        </w:rPr>
+        <w:t>(</w:t>
+      </w:r>
+      <w:proofErr w:type="spellStart"/>
+      <w:r>
+        <w:rPr>
+          <w:rFonts w:ascii="Times New Roman" w:hAnsi="Times New Roman" w:cs="Times New Roman"/>
+          <w:sz w:val="24"/>
+        </w:rPr>
+        <w:t>Bates</w:t>
+      </w:r>
+      <w:proofErr w:type="spellEnd"/>
+      <w:r>
+        <w:rPr>
+          <w:rFonts w:ascii="Times New Roman" w:hAnsi="Times New Roman" w:cs="Times New Roman"/>
+          <w:sz w:val="24"/>
+        </w:rPr>
+        <w:t xml:space="preserve"> 2004, 216)</w:t>
+      </w:r>
+      <w:r>
+        <w:rPr>
+          <w:rFonts w:ascii="Times New Roman" w:hAnsi="Times New Roman" w:cs="Times New Roman"/>
+          <w:sz w:val="24"/>
+          <w:szCs w:val="20"/>
+        </w:rPr>
+        <w:fldChar w:fldCharType="end"/>
+      </w:r>
+      <w:r>
+        <w:rPr>
+          <w:rFonts w:ascii="Times New Roman" w:hAnsi="Times New Roman" w:cs="Times New Roman"/>
+          <w:sz w:val="24"/>
+          <w:szCs w:val="20"/>
+        </w:rPr>
+        <w:t xml:space="preserve">. Procesni model to zagotavlja, saj se ob potrebi po posodobitvah (nadgradnje, popravki, razširitve) ponovno </w:t>
+      </w:r>
+      <w:r>
+        <w:rPr>
+          <w:rFonts w:ascii="Times New Roman" w:hAnsi="Times New Roman" w:cs="Times New Roman"/>
+          <w:sz w:val="24"/>
+          <w:szCs w:val="20"/>
+        </w:rPr>
+        <w:t>začne iterativni proces razvoja.</w:t>
+      </w:r>
+      <w:r>
+        <w:rPr>
+          <w:rFonts w:ascii="Times New Roman" w:hAnsi="Times New Roman" w:cs="Times New Roman"/>
+          <w:sz w:val="24"/>
+          <w:szCs w:val="20"/>
+        </w:rPr>
+        <w:t xml:space="preserve"> Proces razvoja iger se tako nikoli ne konča. Življenjska doba igre je odvisna od potreb ciljne publike po posodobitvah.</w:t>
+      </w:r>
+    </w:p>
+    <w:p>
+      <w:pPr>
         <w:jc w:val="center"/>
         <w:rPr>
           <w:rFonts w:ascii="Times New Roman" w:hAnsi="Times New Roman" w:cs="Times New Roman"/>
-          <w:sz w:val="24"/>
-          <w:szCs w:val="20"/>
-        </w:rPr>
-      </w:pPr>
-      <w:r>
-        <w:rPr>
-          <w:rFonts w:ascii="Times New Roman" w:hAnsi="Times New Roman" w:cs="Times New Roman"/>
           <w:sz w:val="20"/>
           <w:szCs w:val="20"/>
         </w:rPr>
-        <w:lastRenderedPageBreak/>
+      </w:pPr>
+      <w:r>
+        <w:rPr>
+          <w:rFonts w:ascii="Times New Roman" w:hAnsi="Times New Roman" w:cs="Times New Roman"/>
+          <w:sz w:val="20"/>
+          <w:szCs w:val="20"/>
+        </w:rPr>
         <w:t>7.4</w:t>
       </w:r>
       <w:r>
@@ -17928,10 +19343,10 @@
           <w:szCs w:val="20"/>
         </w:rPr>
         <w:drawing>
-          <wp:inline distT="0" distB="0" distL="0" distR="0" wp14:anchorId="27A82546" wp14:editId="76D6354F">
-            <wp:extent cx="5620116" cy="5433695"/>
-            <wp:effectExtent l="0" t="0" r="0" b="0"/>
-            <wp:docPr id="18" name="Slika 18"/>
+          <wp:inline distT="0" distB="0" distL="0" distR="0" wp14:anchorId="16A5F8B3" wp14:editId="1A6A8312">
+            <wp:extent cx="5728227" cy="4943838"/>
+            <wp:effectExtent l="0" t="0" r="6350" b="0"/>
+            <wp:docPr id="6" name="Slika 6"/>
             <wp:cNvGraphicFramePr>
               <a:graphicFrameLocks xmlns:a="http://schemas.openxmlformats.org/drawingml/2006/main" noChangeAspect="1"/>
             </wp:cNvGraphicFramePr>
@@ -17951,7 +19366,7 @@
                   <pic:spPr>
                     <a:xfrm>
                       <a:off x="0" y="0"/>
-                      <a:ext cx="5622241" cy="5435749"/>
+                      <a:ext cx="5730393" cy="4945707"/>
                     </a:xfrm>
                     <a:prstGeom prst="rect">
                       <a:avLst/>
@@ -17969,7 +19384,7 @@
           <w:sz w:val="20"/>
           <w:szCs w:val="20"/>
         </w:rPr>
-        <w:t xml:space="preserve"> </w:t>
+        <w:br/>
       </w:r>
       <w:r>
         <w:rPr>
@@ -17994,6 +19409,7 @@
           <w:sz w:val="24"/>
           <w:szCs w:val="20"/>
         </w:rPr>
+        <w:lastRenderedPageBreak/>
         <w:t>7.5 IZBIRA ORODIJ</w:t>
       </w:r>
       <w:r>
@@ -18750,6 +20166,68 @@
       <w:proofErr w:type="spellEnd"/>
       <w:r>
         <w:t>.</w:t>
+      </w:r>
+    </w:p>
+  </w:footnote>
+  <w:footnote w:id="18">
+    <w:p>
+      <w:pPr>
+        <w:pStyle w:val="Sprotnaopomba-besedilo"/>
+      </w:pPr>
+      <w:r>
+        <w:rPr>
+          <w:rStyle w:val="Sprotnaopomba-sklic"/>
+        </w:rPr>
+        <w:footnoteRef/>
+      </w:r>
+      <w:r>
+        <w:t xml:space="preserve"> </w:t>
+      </w:r>
+      <w:r>
+        <w:t xml:space="preserve">Will Not </w:t>
+      </w:r>
+      <w:proofErr w:type="spellStart"/>
+      <w:r>
+        <w:t>Fix</w:t>
+      </w:r>
+      <w:proofErr w:type="spellEnd"/>
+      <w:r>
+        <w:t xml:space="preserve">, pomeni, da defekt ni dovolj </w:t>
+      </w:r>
+      <w:proofErr w:type="spellStart"/>
+      <w:r>
+        <w:t>pomemeben</w:t>
+      </w:r>
+      <w:proofErr w:type="spellEnd"/>
+      <w:r>
+        <w:t>.</w:t>
+      </w:r>
+    </w:p>
+  </w:footnote>
+  <w:footnote w:id="19">
+    <w:p>
+      <w:pPr>
+        <w:pStyle w:val="Sprotnaopomba-besedilo"/>
+      </w:pPr>
+      <w:r>
+        <w:rPr>
+          <w:rStyle w:val="Sprotnaopomba-sklic"/>
+        </w:rPr>
+        <w:footnoteRef/>
+      </w:r>
+      <w:r>
+        <w:t xml:space="preserve"> </w:t>
+      </w:r>
+      <w:r>
+        <w:t xml:space="preserve">Not A </w:t>
+      </w:r>
+      <w:proofErr w:type="spellStart"/>
+      <w:r>
+        <w:t>Bug</w:t>
+      </w:r>
+      <w:proofErr w:type="spellEnd"/>
+      <w:r>
+        <w:t>, pomeni da ni defekt.</w:t>
       </w:r>
     </w:p>
   </w:footnote>
@@ -20490,7 +21968,6 @@
   <w:style w:type="character" w:default="1" w:styleId="Privzetapisavaodstavka">
     <w:name w:val="Default Paragraph Font"/>
     <w:uiPriority w:val="1"/>
-    <w:semiHidden/>
     <w:unhideWhenUsed/>
   </w:style>
   <w:style w:type="table" w:default="1" w:styleId="Navadnatabela">
@@ -20789,7 +22266,6 @@
   <w:style w:type="character" w:default="1" w:styleId="Privzetapisavaodstavka">
     <w:name w:val="Default Paragraph Font"/>
     <w:uiPriority w:val="1"/>
-    <w:semiHidden/>
     <w:unhideWhenUsed/>
   </w:style>
   <w:style w:type="table" w:default="1" w:styleId="Navadnatabela">
@@ -21215,7 +22691,7 @@
 </file>
 
 <file path=customXml/itemProps1.xml><?xml version="1.0" encoding="utf-8"?>
-<ds:datastoreItem xmlns:ds="http://schemas.openxmlformats.org/officeDocument/2006/customXml" ds:itemID="{B3070112-4DFB-4686-ADBA-8DDE979B51A0}">
+<ds:datastoreItem xmlns:ds="http://schemas.openxmlformats.org/officeDocument/2006/customXml" ds:itemID="{7F3C09BD-118A-4698-8B36-6858D98D9E77}">
   <ds:schemaRefs>
     <ds:schemaRef ds:uri="http://schemas.openxmlformats.org/officeDocument/2006/bibliography"/>
   </ds:schemaRefs>

</xml_diff>

<commit_message>
metodologija uredil se omejitve
</commit_message>
<xml_diff>
--- a/Izgradnja procesa.docx
+++ b/Izgradnja procesa.docx
@@ -19575,16 +19575,14 @@
       <w:r>
         <w:rPr>
           <w:rFonts w:ascii="Times New Roman" w:hAnsi="Times New Roman" w:cs="Times New Roman"/>
-          <w:noProof/>
           <w:sz w:val="20"/>
           <w:szCs w:val="20"/>
-          <w:lang w:eastAsia="sl-SI"/>
         </w:rPr>
         <w:drawing>
-          <wp:inline distT="0" distB="0" distL="0" distR="0" wp14:anchorId="16A5F8B3" wp14:editId="1A6A8312">
-            <wp:extent cx="5537038" cy="4778829"/>
-            <wp:effectExtent l="0" t="0" r="6985" b="3175"/>
-            <wp:docPr id="6" name="Slika 6"/>
+          <wp:inline distT="0" distB="0" distL="0" distR="0" wp14:anchorId="4D2F3E07" wp14:editId="42209A9D">
+            <wp:extent cx="5651863" cy="4865914"/>
+            <wp:effectExtent l="0" t="0" r="6350" b="0"/>
+            <wp:docPr id="13" name="Slika 13"/>
             <wp:cNvGraphicFramePr>
               <a:graphicFrameLocks xmlns:a="http://schemas.openxmlformats.org/drawingml/2006/main" noChangeAspect="1"/>
             </wp:cNvGraphicFramePr>
@@ -19604,7 +19602,7 @@
                   <pic:spPr>
                     <a:xfrm>
                       <a:off x="0" y="0"/>
-                      <a:ext cx="5541064" cy="4782303"/>
+                      <a:ext cx="5654000" cy="4867754"/>
                     </a:xfrm>
                     <a:prstGeom prst="rect">
                       <a:avLst/>
@@ -21942,7 +21940,7 @@
         </w:rPr>
         <w:drawing>
           <wp:inline distT="0" distB="0" distL="0" distR="0" wp14:anchorId="244B855B" wp14:editId="0047A7EA">
-            <wp:extent cx="3238500" cy="999163"/>
+            <wp:extent cx="2922814" cy="901766"/>
             <wp:effectExtent l="0" t="0" r="0" b="0"/>
             <wp:docPr id="3" name="Slika 3"/>
             <wp:cNvGraphicFramePr>
@@ -21964,7 +21962,7 @@
                   <pic:spPr>
                     <a:xfrm>
                       <a:off x="0" y="0"/>
-                      <a:ext cx="3243908" cy="1000832"/>
+                      <a:ext cx="2927696" cy="903272"/>
                     </a:xfrm>
                     <a:prstGeom prst="rect">
                       <a:avLst/>
@@ -22381,24 +22379,13 @@
         </w:rPr>
         <w:t xml:space="preserve"> XP prakse konstantno prisotnega vlagatelja in</w:t>
       </w:r>
-      <w:bookmarkStart w:id="0" w:name="_GoBack"/>
-      <w:bookmarkEnd w:id="0"/>
-      <w:r>
-        <w:rPr>
-          <w:rFonts w:ascii="Times New Roman" w:hAnsi="Times New Roman" w:cs="Times New Roman"/>
-          <w:sz w:val="24"/>
-          <w:szCs w:val="20"/>
-        </w:rPr>
-        <w:t xml:space="preserve"> </w:t>
-      </w:r>
-      <w:r>
-        <w:rPr>
-          <w:rFonts w:ascii="Times New Roman" w:hAnsi="Times New Roman" w:cs="Times New Roman"/>
-          <w:sz w:val="24"/>
-          <w:szCs w:val="20"/>
-        </w:rPr>
-        <w:lastRenderedPageBreak/>
-        <w:t>fiksnega 40 urnega tedenskega delavnika, ki še podpre reševanje kriznega časa in onem</w:t>
+      <w:r>
+        <w:rPr>
+          <w:rFonts w:ascii="Times New Roman" w:hAnsi="Times New Roman" w:cs="Times New Roman"/>
+          <w:sz w:val="24"/>
+          <w:szCs w:val="20"/>
+        </w:rPr>
+        <w:t xml:space="preserve"> fiksnega 40 urnega tedenskega delavnika, ki še podpre reševanje kriznega časa in onem</w:t>
       </w:r>
       <w:r>
         <w:rPr>
@@ -22822,7 +22809,12 @@
         <w:footnoteRef/>
       </w:r>
       <w:r>
-        <w:t xml:space="preserve"> AHP – Analytical Hierarchy Process.</w:t>
+        <w:t xml:space="preserve">(angl.) </w:t>
+      </w:r>
+      <w:bookmarkStart w:id="0" w:name="_GoBack"/>
+      <w:bookmarkEnd w:id="0"/>
+      <w:r>
+        <w:t>AHP – Analytical Hierarchy Process.</w:t>
       </w:r>
     </w:p>
   </w:footnote>
@@ -25790,7 +25782,7 @@
 </file>
 
 <file path=customXml/itemProps1.xml><?xml version="1.0" encoding="utf-8"?>
-<ds:datastoreItem xmlns:ds="http://schemas.openxmlformats.org/officeDocument/2006/customXml" ds:itemID="{6371E9A3-F14B-4AAB-9D33-46EBD1F7147C}">
+<ds:datastoreItem xmlns:ds="http://schemas.openxmlformats.org/officeDocument/2006/customXml" ds:itemID="{DD8D33AB-F21B-4F43-A927-F07596757A05}">
   <ds:schemaRefs>
     <ds:schemaRef ds:uri="http://schemas.openxmlformats.org/officeDocument/2006/bibliography"/>
   </ds:schemaRefs>

</xml_diff>